<commit_message>
Analisis y Diseño Promoción
</commit_message>
<xml_diff>
--- a/Wf Analisis 1.4.docx
+++ b/Wf Analisis 1.4.docx
@@ -206,7 +206,7 @@
         <w:pStyle w:val="Ttulo1"/>
       </w:pPr>
       <w:bookmarkStart w:id="1" w:name="h.fgunqyg92ay5" w:colFirst="0" w:colLast="0"/>
-      <w:bookmarkStart w:id="2" w:name="_Toc402620647"/>
+      <w:bookmarkStart w:id="2" w:name="_Toc499757445"/>
       <w:bookmarkEnd w:id="1"/>
       <w:r>
         <w:t>INDICE</w:t>
@@ -256,7 +256,7 @@
           <w:r>
             <w:fldChar w:fldCharType="separate"/>
           </w:r>
-          <w:hyperlink w:anchor="_Toc402620647" w:history="1">
+          <w:hyperlink w:anchor="_Toc499757445" w:history="1">
             <w:r>
               <w:rPr>
                 <w:rStyle w:val="Hipervnculo"/>
@@ -283,7 +283,7 @@
                 <w:noProof/>
                 <w:webHidden/>
               </w:rPr>
-              <w:instrText xml:space="preserve"> PAGEREF _Toc402620647 \h </w:instrText>
+              <w:instrText xml:space="preserve"> PAGEREF _Toc499757445 \h </w:instrText>
             </w:r>
             <w:r>
               <w:rPr>
@@ -326,7 +326,7 @@
               <w:color w:val="auto"/>
             </w:rPr>
           </w:pPr>
-          <w:hyperlink w:anchor="_Toc402620648" w:history="1">
+          <w:hyperlink w:anchor="_Toc499757446" w:history="1">
             <w:r>
               <w:rPr>
                 <w:rStyle w:val="Hipervnculo"/>
@@ -353,7 +353,7 @@
                 <w:noProof/>
                 <w:webHidden/>
               </w:rPr>
-              <w:instrText xml:space="preserve"> PAGEREF _Toc402620648 \h </w:instrText>
+              <w:instrText xml:space="preserve"> PAGEREF _Toc499757446 \h </w:instrText>
             </w:r>
             <w:r>
               <w:rPr>
@@ -373,7 +373,7 @@
                 <w:noProof/>
                 <w:webHidden/>
               </w:rPr>
-              <w:t>4</w:t>
+              <w:t>3</w:t>
             </w:r>
             <w:r>
               <w:rPr>
@@ -396,7 +396,7 @@
               <w:color w:val="auto"/>
             </w:rPr>
           </w:pPr>
-          <w:hyperlink w:anchor="_Toc402620649" w:history="1">
+          <w:hyperlink w:anchor="_Toc499757447" w:history="1">
             <w:r>
               <w:rPr>
                 <w:rStyle w:val="Hipervnculo"/>
@@ -423,7 +423,7 @@
                 <w:noProof/>
                 <w:webHidden/>
               </w:rPr>
-              <w:instrText xml:space="preserve"> PAGEREF _Toc402620649 \h </w:instrText>
+              <w:instrText xml:space="preserve"> PAGEREF _Toc499757447 \h </w:instrText>
             </w:r>
             <w:r>
               <w:rPr>
@@ -443,7 +443,7 @@
                 <w:noProof/>
                 <w:webHidden/>
               </w:rPr>
-              <w:t>5</w:t>
+              <w:t>4</w:t>
             </w:r>
             <w:r>
               <w:rPr>
@@ -466,14 +466,14 @@
               <w:color w:val="auto"/>
             </w:rPr>
           </w:pPr>
-          <w:hyperlink w:anchor="_Toc402620650" w:history="1">
+          <w:hyperlink w:anchor="_Toc499757448" w:history="1">
             <w:r>
               <w:rPr>
                 <w:rStyle w:val="Hipervnculo"/>
                 <w:noProof/>
                 <w:lang w:val="es-AR" w:eastAsia="es-AR"/>
               </w:rPr>
-              <w:t>CU 01: REGISTRAR ASOCIACIÓN DE NEGOCIO</w:t>
+              <w:t>CU 01: REGISTRAR ALTA DE NEGOCIO</w:t>
             </w:r>
             <w:r>
               <w:rPr>
@@ -494,7 +494,7 @@
                 <w:noProof/>
                 <w:webHidden/>
               </w:rPr>
-              <w:instrText xml:space="preserve"> PAGEREF _Toc402620650 \h </w:instrText>
+              <w:instrText xml:space="preserve"> PAGEREF _Toc499757448 \h </w:instrText>
             </w:r>
             <w:r>
               <w:rPr>
@@ -514,7 +514,7 @@
                 <w:noProof/>
                 <w:webHidden/>
               </w:rPr>
-              <w:t>5</w:t>
+              <w:t>4</w:t>
             </w:r>
             <w:r>
               <w:rPr>
@@ -537,14 +537,14 @@
               <w:color w:val="auto"/>
             </w:rPr>
           </w:pPr>
-          <w:hyperlink w:anchor="_Toc402620651" w:history="1">
+          <w:hyperlink w:anchor="_Toc499757449" w:history="1">
             <w:r>
               <w:rPr>
                 <w:rStyle w:val="Hipervnculo"/>
                 <w:noProof/>
                 <w:lang w:val="es-AR" w:eastAsia="es-AR"/>
               </w:rPr>
-              <w:t>CU 02: REGISTRAR ASOCIACIÓN DE COMERCIO</w:t>
+              <w:t>CU 02: REGISTRAR ALTA DE COMERCIO</w:t>
             </w:r>
             <w:r>
               <w:rPr>
@@ -565,7 +565,7 @@
                 <w:noProof/>
                 <w:webHidden/>
               </w:rPr>
-              <w:instrText xml:space="preserve"> PAGEREF _Toc402620651 \h </w:instrText>
+              <w:instrText xml:space="preserve"> PAGEREF _Toc499757449 \h </w:instrText>
             </w:r>
             <w:r>
               <w:rPr>
@@ -585,7 +585,7 @@
                 <w:noProof/>
                 <w:webHidden/>
               </w:rPr>
-              <w:t>7</w:t>
+              <w:t>6</w:t>
             </w:r>
             <w:r>
               <w:rPr>
@@ -608,14 +608,14 @@
               <w:color w:val="auto"/>
             </w:rPr>
           </w:pPr>
-          <w:hyperlink w:anchor="_Toc402620652" w:history="1">
+          <w:hyperlink w:anchor="_Toc499757450" w:history="1">
             <w:r>
               <w:rPr>
                 <w:rStyle w:val="Hipervnculo"/>
                 <w:noProof/>
                 <w:lang w:val="es-AR" w:eastAsia="es-AR"/>
               </w:rPr>
-              <w:t>CU 04: REGISTRAR ASOCIACIÓN DE CASA O DEPARTAMENTO</w:t>
+              <w:t>CU 04: REGISTRAR ALTA DE CASA O DEPARTAMENTO</w:t>
             </w:r>
             <w:r>
               <w:rPr>
@@ -636,7 +636,7 @@
                 <w:noProof/>
                 <w:webHidden/>
               </w:rPr>
-              <w:instrText xml:space="preserve"> PAGEREF _Toc402620652 \h </w:instrText>
+              <w:instrText xml:space="preserve"> PAGEREF _Toc499757450 \h </w:instrText>
             </w:r>
             <w:r>
               <w:rPr>
@@ -656,7 +656,7 @@
                 <w:noProof/>
                 <w:webHidden/>
               </w:rPr>
-              <w:t>9</w:t>
+              <w:t>8</w:t>
             </w:r>
             <w:r>
               <w:rPr>
@@ -679,14 +679,14 @@
               <w:color w:val="auto"/>
             </w:rPr>
           </w:pPr>
-          <w:hyperlink w:anchor="_Toc402620653" w:history="1">
+          <w:hyperlink w:anchor="_Toc499757451" w:history="1">
             <w:r>
               <w:rPr>
                 <w:rStyle w:val="Hipervnculo"/>
                 <w:noProof/>
                 <w:lang w:val="es-AR" w:eastAsia="es-AR"/>
               </w:rPr>
-              <w:t>CU 05: REGISTRAR ASOCIACIÓN DE HOTEL</w:t>
+              <w:t>CU 05: REGISTRAR ALTA DE HOTEL</w:t>
             </w:r>
             <w:r>
               <w:rPr>
@@ -707,7 +707,7 @@
                 <w:noProof/>
                 <w:webHidden/>
               </w:rPr>
-              <w:instrText xml:space="preserve"> PAGEREF _Toc402620653 \h </w:instrText>
+              <w:instrText xml:space="preserve"> PAGEREF _Toc499757451 \h </w:instrText>
             </w:r>
             <w:r>
               <w:rPr>
@@ -727,7 +727,7 @@
                 <w:noProof/>
                 <w:webHidden/>
               </w:rPr>
-              <w:t>11</w:t>
+              <w:t>10</w:t>
             </w:r>
             <w:r>
               <w:rPr>
@@ -750,7 +750,7 @@
               <w:color w:val="auto"/>
             </w:rPr>
           </w:pPr>
-          <w:hyperlink w:anchor="_Toc402620654" w:history="1">
+          <w:hyperlink w:anchor="_Toc499757452" w:history="1">
             <w:r>
               <w:rPr>
                 <w:rStyle w:val="Hipervnculo"/>
@@ -778,7 +778,7 @@
                 <w:noProof/>
                 <w:webHidden/>
               </w:rPr>
-              <w:instrText xml:space="preserve"> PAGEREF _Toc402620654 \h </w:instrText>
+              <w:instrText xml:space="preserve"> PAGEREF _Toc499757452 \h </w:instrText>
             </w:r>
             <w:r>
               <w:rPr>
@@ -798,7 +798,7 @@
                 <w:noProof/>
                 <w:webHidden/>
               </w:rPr>
-              <w:t>13</w:t>
+              <w:t>12</w:t>
             </w:r>
             <w:r>
               <w:rPr>
@@ -821,7 +821,7 @@
               <w:color w:val="auto"/>
             </w:rPr>
           </w:pPr>
-          <w:hyperlink w:anchor="_Toc402620655" w:history="1">
+          <w:hyperlink w:anchor="_Toc499757453" w:history="1">
             <w:r>
               <w:rPr>
                 <w:rStyle w:val="Hipervnculo"/>
@@ -849,7 +849,7 @@
                 <w:noProof/>
                 <w:webHidden/>
               </w:rPr>
-              <w:instrText xml:space="preserve"> PAGEREF _Toc402620655 \h </w:instrText>
+              <w:instrText xml:space="preserve"> PAGEREF _Toc499757453 \h </w:instrText>
             </w:r>
             <w:r>
               <w:rPr>
@@ -869,7 +869,7 @@
                 <w:noProof/>
                 <w:webHidden/>
               </w:rPr>
-              <w:t>15</w:t>
+              <w:t>14</w:t>
             </w:r>
             <w:r>
               <w:rPr>
@@ -892,14 +892,14 @@
               <w:color w:val="auto"/>
             </w:rPr>
           </w:pPr>
-          <w:hyperlink w:anchor="_Toc402620656" w:history="1">
+          <w:hyperlink w:anchor="_Toc499757454" w:history="1">
             <w:r>
               <w:rPr>
                 <w:rStyle w:val="Hipervnculo"/>
                 <w:noProof/>
                 <w:lang w:val="es-AR" w:eastAsia="es-AR"/>
               </w:rPr>
-              <w:t>CU 9: REGISTRAR INICIO DE TRÁMITE</w:t>
+              <w:t>CU 9: REGISTRAR ALTA DE TRÁMITE</w:t>
             </w:r>
             <w:r>
               <w:rPr>
@@ -920,7 +920,7 @@
                 <w:noProof/>
                 <w:webHidden/>
               </w:rPr>
-              <w:instrText xml:space="preserve"> PAGEREF _Toc402620656 \h </w:instrText>
+              <w:instrText xml:space="preserve"> PAGEREF _Toc499757454 \h </w:instrText>
             </w:r>
             <w:r>
               <w:rPr>
@@ -940,7 +940,7 @@
                 <w:noProof/>
                 <w:webHidden/>
               </w:rPr>
-              <w:t>17</w:t>
+              <w:t>16</w:t>
             </w:r>
             <w:r>
               <w:rPr>
@@ -963,7 +963,7 @@
               <w:color w:val="auto"/>
             </w:rPr>
           </w:pPr>
-          <w:hyperlink w:anchor="_Toc402620657" w:history="1">
+          <w:hyperlink w:anchor="_Toc499757455" w:history="1">
             <w:r>
               <w:rPr>
                 <w:rStyle w:val="Hipervnculo"/>
@@ -991,7 +991,7 @@
                 <w:noProof/>
                 <w:webHidden/>
               </w:rPr>
-              <w:instrText xml:space="preserve"> PAGEREF _Toc402620657 \h </w:instrText>
+              <w:instrText xml:space="preserve"> PAGEREF _Toc499757455 \h </w:instrText>
             </w:r>
             <w:r>
               <w:rPr>
@@ -1011,7 +1011,7 @@
                 <w:noProof/>
                 <w:webHidden/>
               </w:rPr>
-              <w:t>19</w:t>
+              <w:t>18</w:t>
             </w:r>
             <w:r>
               <w:rPr>
@@ -1034,7 +1034,7 @@
               <w:color w:val="auto"/>
             </w:rPr>
           </w:pPr>
-          <w:hyperlink w:anchor="_Toc402620658" w:history="1">
+          <w:hyperlink w:anchor="_Toc499757456" w:history="1">
             <w:r>
               <w:rPr>
                 <w:rStyle w:val="Hipervnculo"/>
@@ -1062,7 +1062,7 @@
                 <w:noProof/>
                 <w:webHidden/>
               </w:rPr>
-              <w:instrText xml:space="preserve"> PAGEREF _Toc402620658 \h </w:instrText>
+              <w:instrText xml:space="preserve"> PAGEREF _Toc499757456 \h </w:instrText>
             </w:r>
             <w:r>
               <w:rPr>
@@ -1082,7 +1082,7 @@
                 <w:noProof/>
                 <w:webHidden/>
               </w:rPr>
-              <w:t>21</w:t>
+              <w:t>20</w:t>
             </w:r>
             <w:r>
               <w:rPr>
@@ -1105,14 +1105,14 @@
               <w:color w:val="auto"/>
             </w:rPr>
           </w:pPr>
-          <w:hyperlink w:anchor="_Toc402620659" w:history="1">
+          <w:hyperlink w:anchor="_Toc499757457" w:history="1">
             <w:r>
               <w:rPr>
                 <w:rStyle w:val="Hipervnculo"/>
                 <w:noProof/>
                 <w:lang w:val="es-AR" w:eastAsia="es-AR"/>
               </w:rPr>
-              <w:t>CU 12: REGISTRAR USUARIO</w:t>
+              <w:t>CU 44: REGISTRAR USUARIO</w:t>
             </w:r>
             <w:r>
               <w:rPr>
@@ -1133,7 +1133,7 @@
                 <w:noProof/>
                 <w:webHidden/>
               </w:rPr>
-              <w:instrText xml:space="preserve"> PAGEREF _Toc402620659 \h </w:instrText>
+              <w:instrText xml:space="preserve"> PAGEREF _Toc499757457 \h </w:instrText>
             </w:r>
             <w:r>
               <w:rPr>
@@ -1153,7 +1153,7 @@
                 <w:noProof/>
                 <w:webHidden/>
               </w:rPr>
-              <w:t>23</w:t>
+              <w:t>22</w:t>
             </w:r>
             <w:r>
               <w:rPr>
@@ -1176,7 +1176,7 @@
               <w:color w:val="auto"/>
             </w:rPr>
           </w:pPr>
-          <w:hyperlink w:anchor="_Toc402620660" w:history="1">
+          <w:hyperlink w:anchor="_Toc499757458" w:history="1">
             <w:r>
               <w:rPr>
                 <w:rStyle w:val="Hipervnculo"/>
@@ -1204,7 +1204,7 @@
                 <w:noProof/>
                 <w:webHidden/>
               </w:rPr>
-              <w:instrText xml:space="preserve"> PAGEREF _Toc402620660 \h </w:instrText>
+              <w:instrText xml:space="preserve"> PAGEREF _Toc499757458 \h </w:instrText>
             </w:r>
             <w:r>
               <w:rPr>
@@ -1224,7 +1224,7 @@
                 <w:noProof/>
                 <w:webHidden/>
               </w:rPr>
-              <w:t>25</w:t>
+              <w:t>24</w:t>
             </w:r>
             <w:r>
               <w:rPr>
@@ -1247,7 +1247,7 @@
               <w:color w:val="auto"/>
             </w:rPr>
           </w:pPr>
-          <w:hyperlink w:anchor="_Toc402620661" w:history="1">
+          <w:hyperlink w:anchor="_Toc499757459" w:history="1">
             <w:r>
               <w:rPr>
                 <w:rStyle w:val="Hipervnculo"/>
@@ -1275,7 +1275,7 @@
                 <w:noProof/>
                 <w:webHidden/>
               </w:rPr>
-              <w:instrText xml:space="preserve"> PAGEREF _Toc402620661 \h </w:instrText>
+              <w:instrText xml:space="preserve"> PAGEREF _Toc499757459 \h </w:instrText>
             </w:r>
             <w:r>
               <w:rPr>
@@ -1295,7 +1295,7 @@
                 <w:noProof/>
                 <w:webHidden/>
               </w:rPr>
-              <w:t>27</w:t>
+              <w:t>26</w:t>
             </w:r>
             <w:r>
               <w:rPr>
@@ -1318,7 +1318,7 @@
               <w:color w:val="auto"/>
             </w:rPr>
           </w:pPr>
-          <w:hyperlink w:anchor="_Toc402620662" w:history="1">
+          <w:hyperlink w:anchor="_Toc499757460" w:history="1">
             <w:r>
               <w:rPr>
                 <w:rStyle w:val="Hipervnculo"/>
@@ -1346,7 +1346,7 @@
                 <w:noProof/>
                 <w:webHidden/>
               </w:rPr>
-              <w:instrText xml:space="preserve"> PAGEREF _Toc402620662 \h </w:instrText>
+              <w:instrText xml:space="preserve"> PAGEREF _Toc499757460 \h </w:instrText>
             </w:r>
             <w:r>
               <w:rPr>
@@ -1366,7 +1366,7 @@
                 <w:noProof/>
                 <w:webHidden/>
               </w:rPr>
-              <w:t>29</w:t>
+              <w:t>28</w:t>
             </w:r>
             <w:r>
               <w:rPr>
@@ -1389,7 +1389,7 @@
               <w:color w:val="auto"/>
             </w:rPr>
           </w:pPr>
-          <w:hyperlink w:anchor="_Toc402620663" w:history="1">
+          <w:hyperlink w:anchor="_Toc499757461" w:history="1">
             <w:r>
               <w:rPr>
                 <w:rStyle w:val="Hipervnculo"/>
@@ -1417,7 +1417,7 @@
                 <w:noProof/>
                 <w:webHidden/>
               </w:rPr>
-              <w:instrText xml:space="preserve"> PAGEREF _Toc402620663 \h </w:instrText>
+              <w:instrText xml:space="preserve"> PAGEREF _Toc499757461 \h </w:instrText>
             </w:r>
             <w:r>
               <w:rPr>
@@ -1437,7 +1437,7 @@
                 <w:noProof/>
                 <w:webHidden/>
               </w:rPr>
-              <w:t>31</w:t>
+              <w:t>30</w:t>
             </w:r>
             <w:r>
               <w:rPr>
@@ -1460,7 +1460,7 @@
               <w:color w:val="auto"/>
             </w:rPr>
           </w:pPr>
-          <w:hyperlink w:anchor="_Toc402620664" w:history="1">
+          <w:hyperlink w:anchor="_Toc499757462" w:history="1">
             <w:r>
               <w:rPr>
                 <w:rStyle w:val="Hipervnculo"/>
@@ -1488,7 +1488,7 @@
                 <w:noProof/>
                 <w:webHidden/>
               </w:rPr>
-              <w:instrText xml:space="preserve"> PAGEREF _Toc402620664 \h </w:instrText>
+              <w:instrText xml:space="preserve"> PAGEREF _Toc499757462 \h </w:instrText>
             </w:r>
             <w:r>
               <w:rPr>
@@ -1508,7 +1508,7 @@
                 <w:noProof/>
                 <w:webHidden/>
               </w:rPr>
-              <w:t>33</w:t>
+              <w:t>32</w:t>
             </w:r>
             <w:r>
               <w:rPr>
@@ -1531,14 +1531,14 @@
               <w:color w:val="auto"/>
             </w:rPr>
           </w:pPr>
-          <w:hyperlink w:anchor="_Toc402620665" w:history="1">
+          <w:hyperlink w:anchor="_Toc499757463" w:history="1">
             <w:r>
               <w:rPr>
                 <w:rStyle w:val="Hipervnculo"/>
                 <w:noProof/>
                 <w:lang w:val="es-AR" w:eastAsia="es-AR"/>
               </w:rPr>
-              <w:t>CU 22: REGISTRAR RESERVA DE CASA O DEPARTAMENTO</w:t>
+              <w:t>CU 25: REGISTRAR  RESERVA DE HOSPEDAJE</w:t>
             </w:r>
             <w:r>
               <w:rPr>
@@ -1559,7 +1559,7 @@
                 <w:noProof/>
                 <w:webHidden/>
               </w:rPr>
-              <w:instrText xml:space="preserve"> PAGEREF _Toc402620665 \h </w:instrText>
+              <w:instrText xml:space="preserve"> PAGEREF _Toc499757463 \h </w:instrText>
             </w:r>
             <w:r>
               <w:rPr>
@@ -1579,7 +1579,7 @@
                 <w:noProof/>
                 <w:webHidden/>
               </w:rPr>
-              <w:t>36</w:t>
+              <w:t>38</w:t>
             </w:r>
             <w:r>
               <w:rPr>
@@ -1602,14 +1602,14 @@
               <w:color w:val="auto"/>
             </w:rPr>
           </w:pPr>
-          <w:hyperlink w:anchor="_Toc402620666" w:history="1">
+          <w:hyperlink w:anchor="_Toc499757464" w:history="1">
             <w:r>
               <w:rPr>
                 <w:rStyle w:val="Hipervnculo"/>
                 <w:noProof/>
                 <w:lang w:val="es-AR" w:eastAsia="es-AR"/>
               </w:rPr>
-              <w:t>CU 25: REGISTRAR  INGRESO A ESTADIA</w:t>
+              <w:t>CU 26: REGISTRAR  INGRESO A ESTADIA</w:t>
             </w:r>
             <w:r>
               <w:rPr>
@@ -1630,7 +1630,7 @@
                 <w:noProof/>
                 <w:webHidden/>
               </w:rPr>
-              <w:instrText xml:space="preserve"> PAGEREF _Toc402620666 \h </w:instrText>
+              <w:instrText xml:space="preserve"> PAGEREF _Toc499757464 \h </w:instrText>
             </w:r>
             <w:r>
               <w:rPr>
@@ -1650,7 +1650,220 @@
                 <w:noProof/>
                 <w:webHidden/>
               </w:rPr>
-              <w:t>37</w:t>
+              <w:t>39</w:t>
+            </w:r>
+            <w:r>
+              <w:rPr>
+                <w:noProof/>
+                <w:webHidden/>
+              </w:rPr>
+              <w:fldChar w:fldCharType="end"/>
+            </w:r>
+          </w:hyperlink>
+        </w:p>
+        <w:p>
+          <w:pPr>
+            <w:pStyle w:val="TDC2"/>
+            <w:tabs>
+              <w:tab w:val="right" w:leader="dot" w:pos="9350"/>
+            </w:tabs>
+            <w:rPr>
+              <w:rFonts w:asciiTheme="minorHAnsi" w:eastAsiaTheme="minorEastAsia" w:hAnsiTheme="minorHAnsi" w:cstheme="minorBidi"/>
+              <w:noProof/>
+              <w:color w:val="auto"/>
+            </w:rPr>
+          </w:pPr>
+          <w:hyperlink w:anchor="_Toc499757465" w:history="1">
+            <w:r>
+              <w:rPr>
+                <w:rStyle w:val="Hipervnculo"/>
+                <w:noProof/>
+                <w:lang w:val="es-AR" w:eastAsia="es-AR"/>
+              </w:rPr>
+              <w:t>CU 35 : REGISTRAR ALTA DE PROMOCION</w:t>
+            </w:r>
+            <w:r>
+              <w:rPr>
+                <w:noProof/>
+                <w:webHidden/>
+              </w:rPr>
+              <w:tab/>
+            </w:r>
+            <w:r>
+              <w:rPr>
+                <w:noProof/>
+                <w:webHidden/>
+              </w:rPr>
+              <w:fldChar w:fldCharType="begin"/>
+            </w:r>
+            <w:r>
+              <w:rPr>
+                <w:noProof/>
+                <w:webHidden/>
+              </w:rPr>
+              <w:instrText xml:space="preserve"> PAGEREF _Toc499757465 \h </w:instrText>
+            </w:r>
+            <w:r>
+              <w:rPr>
+                <w:noProof/>
+                <w:webHidden/>
+              </w:rPr>
+            </w:r>
+            <w:r>
+              <w:rPr>
+                <w:noProof/>
+                <w:webHidden/>
+              </w:rPr>
+              <w:fldChar w:fldCharType="separate"/>
+            </w:r>
+            <w:r>
+              <w:rPr>
+                <w:noProof/>
+                <w:webHidden/>
+              </w:rPr>
+              <w:t>41</w:t>
+            </w:r>
+            <w:r>
+              <w:rPr>
+                <w:noProof/>
+                <w:webHidden/>
+              </w:rPr>
+              <w:fldChar w:fldCharType="end"/>
+            </w:r>
+          </w:hyperlink>
+        </w:p>
+        <w:p>
+          <w:pPr>
+            <w:pStyle w:val="TDC2"/>
+            <w:tabs>
+              <w:tab w:val="right" w:leader="dot" w:pos="9350"/>
+            </w:tabs>
+            <w:rPr>
+              <w:rFonts w:asciiTheme="minorHAnsi" w:eastAsiaTheme="minorEastAsia" w:hAnsiTheme="minorHAnsi" w:cstheme="minorBidi"/>
+              <w:noProof/>
+              <w:color w:val="auto"/>
+            </w:rPr>
+          </w:pPr>
+          <w:hyperlink w:anchor="_Toc499757466" w:history="1">
+            <w:r>
+              <w:rPr>
+                <w:rStyle w:val="Hipervnculo"/>
+                <w:noProof/>
+                <w:lang w:val="es-AR" w:eastAsia="es-AR"/>
+              </w:rPr>
+              <w:t>CU 38 : REGISTRAR SOLICITUD DE PROMOCION</w:t>
+            </w:r>
+            <w:r>
+              <w:rPr>
+                <w:noProof/>
+                <w:webHidden/>
+              </w:rPr>
+              <w:tab/>
+            </w:r>
+            <w:r>
+              <w:rPr>
+                <w:noProof/>
+                <w:webHidden/>
+              </w:rPr>
+              <w:fldChar w:fldCharType="begin"/>
+            </w:r>
+            <w:r>
+              <w:rPr>
+                <w:noProof/>
+                <w:webHidden/>
+              </w:rPr>
+              <w:instrText xml:space="preserve"> PAGEREF _Toc499757466 \h </w:instrText>
+            </w:r>
+            <w:r>
+              <w:rPr>
+                <w:noProof/>
+                <w:webHidden/>
+              </w:rPr>
+            </w:r>
+            <w:r>
+              <w:rPr>
+                <w:noProof/>
+                <w:webHidden/>
+              </w:rPr>
+              <w:fldChar w:fldCharType="separate"/>
+            </w:r>
+            <w:r>
+              <w:rPr>
+                <w:noProof/>
+                <w:webHidden/>
+              </w:rPr>
+              <w:t>42</w:t>
+            </w:r>
+            <w:r>
+              <w:rPr>
+                <w:noProof/>
+                <w:webHidden/>
+              </w:rPr>
+              <w:fldChar w:fldCharType="end"/>
+            </w:r>
+          </w:hyperlink>
+        </w:p>
+        <w:p>
+          <w:pPr>
+            <w:pStyle w:val="TDC2"/>
+            <w:tabs>
+              <w:tab w:val="right" w:leader="dot" w:pos="9350"/>
+            </w:tabs>
+            <w:rPr>
+              <w:rFonts w:asciiTheme="minorHAnsi" w:eastAsiaTheme="minorEastAsia" w:hAnsiTheme="minorHAnsi" w:cstheme="minorBidi"/>
+              <w:noProof/>
+              <w:color w:val="auto"/>
+            </w:rPr>
+          </w:pPr>
+          <w:hyperlink w:anchor="_Toc499757467" w:history="1">
+            <w:r>
+              <w:rPr>
+                <w:rStyle w:val="Hipervnculo"/>
+                <w:noProof/>
+                <w:lang w:val="es-AR" w:eastAsia="es-AR"/>
+              </w:rPr>
+              <w:t>CU 39 : REGISTRAR UTILIZACIÓN DE PROMOCION</w:t>
+            </w:r>
+            <w:r>
+              <w:rPr>
+                <w:noProof/>
+                <w:webHidden/>
+              </w:rPr>
+              <w:tab/>
+            </w:r>
+            <w:r>
+              <w:rPr>
+                <w:noProof/>
+                <w:webHidden/>
+              </w:rPr>
+              <w:fldChar w:fldCharType="begin"/>
+            </w:r>
+            <w:r>
+              <w:rPr>
+                <w:noProof/>
+                <w:webHidden/>
+              </w:rPr>
+              <w:instrText xml:space="preserve"> PAGEREF _Toc499757467 \h </w:instrText>
+            </w:r>
+            <w:r>
+              <w:rPr>
+                <w:noProof/>
+                <w:webHidden/>
+              </w:rPr>
+            </w:r>
+            <w:r>
+              <w:rPr>
+                <w:noProof/>
+                <w:webHidden/>
+              </w:rPr>
+              <w:fldChar w:fldCharType="separate"/>
+            </w:r>
+            <w:r>
+              <w:rPr>
+                <w:noProof/>
+                <w:webHidden/>
+              </w:rPr>
+              <w:t>44</w:t>
             </w:r>
             <w:r>
               <w:rPr>
@@ -1710,60 +1923,10 @@
     </w:p>
     <w:p>
       <w:pPr>
-        <w:widowControl w:val="0"/>
-        <w:spacing w:before="480" w:after="120" w:line="240" w:lineRule="auto"/>
-        <w:rPr>
-          <w:rFonts w:ascii="Calibri" w:eastAsia="Calibri" w:hAnsi="Calibri" w:cs="Calibri"/>
-          <w:b/>
-          <w:color w:val="632423"/>
-          <w:sz w:val="32"/>
-        </w:rPr>
-      </w:pPr>
-    </w:p>
-    <w:p>
-      <w:pPr>
-        <w:widowControl w:val="0"/>
-        <w:spacing w:before="480" w:after="120" w:line="240" w:lineRule="auto"/>
-        <w:rPr>
-          <w:rFonts w:ascii="Calibri" w:eastAsia="Calibri" w:hAnsi="Calibri" w:cs="Calibri"/>
-          <w:b/>
-          <w:color w:val="632423"/>
-          <w:sz w:val="32"/>
-        </w:rPr>
-      </w:pPr>
-    </w:p>
-    <w:p>
-      <w:pPr>
-        <w:widowControl w:val="0"/>
-        <w:spacing w:before="480" w:after="120" w:line="240" w:lineRule="auto"/>
-        <w:rPr>
-          <w:rFonts w:ascii="Calibri" w:eastAsia="Calibri" w:hAnsi="Calibri" w:cs="Calibri"/>
-          <w:b/>
-          <w:color w:val="632423"/>
-          <w:sz w:val="32"/>
-        </w:rPr>
-      </w:pPr>
-    </w:p>
-    <w:p>
-      <w:pPr>
-        <w:rPr>
-          <w:rFonts w:ascii="Calibri" w:eastAsia="Trebuchet MS" w:hAnsi="Calibri" w:cs="Trebuchet MS"/>
-          <w:b/>
-          <w:color w:val="C0504D" w:themeColor="accent2"/>
-          <w:sz w:val="50"/>
-        </w:rPr>
-      </w:pPr>
-      <w:r>
-        <w:br w:type="page"/>
-      </w:r>
-    </w:p>
-    <w:p>
-      <w:pPr>
         <w:pStyle w:val="Ttulo1"/>
       </w:pPr>
-      <w:bookmarkStart w:id="3" w:name="_Toc402620648"/>
-      <w:r>
-        <w:lastRenderedPageBreak/>
+      <w:bookmarkStart w:id="3" w:name="_Toc499757446"/>
+      <w:r>
         <w:t>HISTORIAL DE REVISIÓN</w:t>
       </w:r>
       <w:bookmarkEnd w:id="3"/>
@@ -2942,25 +3105,10 @@
     </w:p>
     <w:p>
       <w:pPr>
-        <w:widowControl w:val="0"/>
-      </w:pPr>
-    </w:p>
-    <w:p>
-      <w:pPr>
-        <w:rPr>
-          <w:rFonts w:ascii="Calibri" w:eastAsia="Trebuchet MS" w:hAnsi="Calibri" w:cs="Trebuchet MS"/>
-          <w:b/>
-          <w:color w:val="C0504D" w:themeColor="accent2"/>
-          <w:sz w:val="50"/>
-        </w:rPr>
-      </w:pPr>
-    </w:p>
-    <w:p>
-      <w:pPr>
         <w:pStyle w:val="Ttulo1"/>
         <w:jc w:val="center"/>
       </w:pPr>
-      <w:bookmarkStart w:id="18" w:name="_Toc402620649"/>
+      <w:bookmarkStart w:id="18" w:name="_Toc499757447"/>
       <w:r>
         <w:t>DIAGRAMAS DE COMUNICACIÓN</w:t>
       </w:r>
@@ -2973,7 +3121,7 @@
       <w:pPr>
         <w:pStyle w:val="Ttulo1"/>
         <w:rPr>
-          <w:lang w:val="es-AR" w:eastAsia="es-AR"/>
+          <w:lang w:eastAsia="es-AR"/>
         </w:rPr>
       </w:pPr>
       <w:bookmarkStart w:id="19" w:name="_Toc388808394"/>
@@ -2982,48 +3130,61 @@
       <w:pPr>
         <w:pStyle w:val="Ttulo1"/>
         <w:rPr>
-          <w:lang w:val="es-AR" w:eastAsia="es-AR"/>
-        </w:rPr>
-      </w:pPr>
-      <w:bookmarkStart w:id="20" w:name="_Toc402620650"/>
-      <w:r>
-        <w:rPr>
-          <w:lang w:val="es-AR" w:eastAsia="es-AR"/>
-        </w:rPr>
-        <w:t>CU 01: REGISTRAR ASOCIACIÓN DE NEGOCIO</w:t>
+          <w:sz w:val="38"/>
+          <w:u w:val="single"/>
+          <w:lang w:val="es-AR" w:eastAsia="es-AR"/>
+        </w:rPr>
+      </w:pPr>
+      <w:bookmarkStart w:id="20" w:name="_Toc499757448"/>
+      <w:r>
+        <w:rPr>
+          <w:sz w:val="38"/>
+          <w:u w:val="single"/>
+          <w:lang w:val="es-AR" w:eastAsia="es-AR"/>
+        </w:rPr>
+        <w:t xml:space="preserve">CU 01: REGISTRAR </w:t>
+      </w:r>
+      <w:r>
+        <w:rPr>
+          <w:sz w:val="38"/>
+          <w:u w:val="single"/>
+          <w:lang w:val="es-AR" w:eastAsia="es-AR"/>
+        </w:rPr>
+        <w:t>ALTA</w:t>
+      </w:r>
+      <w:r>
+        <w:rPr>
+          <w:sz w:val="38"/>
+          <w:u w:val="single"/>
+          <w:lang w:val="es-AR" w:eastAsia="es-AR"/>
+        </w:rPr>
+        <w:t xml:space="preserve"> DE NEGOCIO</w:t>
       </w:r>
       <w:bookmarkEnd w:id="19"/>
-      <w:bookmarkEnd w:id="20"/>
-    </w:p>
-    <w:p>
-      <w:pPr>
-        <w:pStyle w:val="Ttulo2"/>
-        <w:rPr>
-          <w:lang w:val="es-AR" w:eastAsia="es-AR"/>
-        </w:rPr>
-      </w:pPr>
       <w:r>
         <w:rPr>
           <w:noProof/>
+          <w:sz w:val="38"/>
+          <w:u w:val="single"/>
         </w:rPr>
         <w:drawing>
           <wp:anchor distT="0" distB="0" distL="114300" distR="114300" simplePos="0" relativeHeight="251659264" behindDoc="0" locked="0" layoutInCell="1" allowOverlap="1">
             <wp:simplePos x="0" y="0"/>
             <wp:positionH relativeFrom="column">
-              <wp:posOffset>-10795</wp:posOffset>
+              <wp:posOffset>-238125</wp:posOffset>
             </wp:positionH>
             <wp:positionV relativeFrom="paragraph">
-              <wp:posOffset>621030</wp:posOffset>
+              <wp:posOffset>2176145</wp:posOffset>
             </wp:positionV>
-            <wp:extent cx="5943600" cy="5080635"/>
-            <wp:effectExtent l="0" t="438150" r="0" b="405765"/>
+            <wp:extent cx="6167120" cy="5271770"/>
+            <wp:effectExtent l="19050" t="0" r="5080" b="0"/>
             <wp:wrapThrough wrapText="bothSides">
               <wp:wrapPolygon edited="0">
-                <wp:start x="21624" y="-53"/>
-                <wp:lineTo x="93" y="-53"/>
-                <wp:lineTo x="93" y="21572"/>
-                <wp:lineTo x="21624" y="21572"/>
-                <wp:lineTo x="21624" y="-53"/>
+                <wp:start x="-67" y="0"/>
+                <wp:lineTo x="-67" y="21543"/>
+                <wp:lineTo x="21618" y="21543"/>
+                <wp:lineTo x="21618" y="0"/>
+                <wp:lineTo x="-67" y="0"/>
               </wp:wrapPolygon>
             </wp:wrapThrough>
             <wp:docPr id="1" name="0 Imagen" descr="Registar Asociacion de Negocio- Escenario curso Normal.bmp"/>
@@ -3044,9 +3205,9 @@
                     </a:stretch>
                   </pic:blipFill>
                   <pic:spPr>
-                    <a:xfrm rot="16200000">
+                    <a:xfrm>
                       <a:off x="0" y="0"/>
-                      <a:ext cx="5943600" cy="5080635"/>
+                      <a:ext cx="6167120" cy="5271770"/>
                     </a:xfrm>
                     <a:prstGeom prst="rect">
                       <a:avLst/>
@@ -3058,165 +3219,16 @@
           </wp:anchor>
         </w:drawing>
       </w:r>
-    </w:p>
-    <w:p>
-      <w:pPr>
-        <w:pStyle w:val="Ttulo2"/>
-        <w:rPr>
-          <w:lang w:val="es-AR" w:eastAsia="es-AR"/>
-        </w:rPr>
-      </w:pPr>
-    </w:p>
-    <w:p>
-      <w:pPr>
-        <w:rPr>
-          <w:lang w:val="es-AR" w:eastAsia="es-AR"/>
-        </w:rPr>
-      </w:pPr>
-    </w:p>
-    <w:p>
-      <w:pPr>
-        <w:rPr>
-          <w:lang w:val="es-AR" w:eastAsia="es-AR"/>
-        </w:rPr>
-      </w:pPr>
-    </w:p>
-    <w:p>
-      <w:pPr>
-        <w:rPr>
-          <w:lang w:val="es-AR" w:eastAsia="es-AR"/>
-        </w:rPr>
-      </w:pPr>
-    </w:p>
-    <w:p>
-      <w:pPr>
-        <w:rPr>
-          <w:lang w:val="es-AR" w:eastAsia="es-AR"/>
-        </w:rPr>
-      </w:pPr>
-    </w:p>
-    <w:p>
-      <w:pPr>
-        <w:rPr>
-          <w:lang w:val="es-AR" w:eastAsia="es-AR"/>
-        </w:rPr>
-      </w:pPr>
-    </w:p>
-    <w:p>
-      <w:pPr>
-        <w:rPr>
-          <w:lang w:val="es-AR" w:eastAsia="es-AR"/>
-        </w:rPr>
-      </w:pPr>
-    </w:p>
-    <w:p>
-      <w:pPr>
-        <w:rPr>
-          <w:lang w:val="es-AR" w:eastAsia="es-AR"/>
-        </w:rPr>
-      </w:pPr>
-    </w:p>
-    <w:p>
-      <w:pPr>
-        <w:rPr>
-          <w:lang w:val="es-AR" w:eastAsia="es-AR"/>
-        </w:rPr>
-      </w:pPr>
-    </w:p>
-    <w:p>
-      <w:pPr>
-        <w:rPr>
-          <w:lang w:val="es-AR" w:eastAsia="es-AR"/>
-        </w:rPr>
-      </w:pPr>
-    </w:p>
-    <w:p>
-      <w:pPr>
-        <w:rPr>
-          <w:lang w:val="es-AR" w:eastAsia="es-AR"/>
-        </w:rPr>
-      </w:pPr>
-    </w:p>
-    <w:p>
-      <w:pPr>
-        <w:rPr>
-          <w:lang w:val="es-AR" w:eastAsia="es-AR"/>
-        </w:rPr>
-      </w:pPr>
-    </w:p>
-    <w:p>
-      <w:pPr>
-        <w:rPr>
-          <w:lang w:val="es-AR" w:eastAsia="es-AR"/>
-        </w:rPr>
-      </w:pPr>
-    </w:p>
-    <w:p>
-      <w:pPr>
-        <w:rPr>
-          <w:lang w:val="es-AR" w:eastAsia="es-AR"/>
-        </w:rPr>
-      </w:pPr>
-    </w:p>
-    <w:p>
-      <w:pPr>
-        <w:rPr>
-          <w:lang w:val="es-AR" w:eastAsia="es-AR"/>
-        </w:rPr>
-      </w:pPr>
-    </w:p>
-    <w:p>
-      <w:pPr>
-        <w:rPr>
-          <w:lang w:val="es-AR" w:eastAsia="es-AR"/>
-        </w:rPr>
-      </w:pPr>
-    </w:p>
-    <w:p>
-      <w:pPr>
-        <w:rPr>
-          <w:lang w:val="es-AR" w:eastAsia="es-AR"/>
-        </w:rPr>
-      </w:pPr>
-    </w:p>
-    <w:p>
-      <w:pPr>
-        <w:rPr>
-          <w:lang w:val="es-AR" w:eastAsia="es-AR"/>
-        </w:rPr>
-      </w:pPr>
-    </w:p>
-    <w:p>
-      <w:pPr>
-        <w:rPr>
-          <w:lang w:val="es-AR" w:eastAsia="es-AR"/>
-        </w:rPr>
-      </w:pPr>
-    </w:p>
-    <w:p>
-      <w:pPr>
-        <w:rPr>
-          <w:lang w:val="es-AR" w:eastAsia="es-AR"/>
-        </w:rPr>
-      </w:pPr>
-    </w:p>
-    <w:p>
-      <w:pPr>
-        <w:rPr>
-          <w:lang w:val="es-AR" w:eastAsia="es-AR"/>
-        </w:rPr>
-      </w:pPr>
-    </w:p>
-    <w:p>
-      <w:pPr>
-        <w:rPr>
-          <w:lang w:val="es-AR" w:eastAsia="es-AR"/>
-        </w:rPr>
-      </w:pPr>
-    </w:p>
-    <w:p>
-      <w:pPr>
-        <w:rPr>
+      <w:bookmarkEnd w:id="20"/>
+    </w:p>
+    <w:p>
+      <w:pPr>
+        <w:rPr>
+          <w:rFonts w:ascii="Calibri" w:eastAsia="Trebuchet MS" w:hAnsi="Calibri" w:cs="Trebuchet MS"/>
+          <w:b/>
+          <w:color w:val="C0504D" w:themeColor="accent2"/>
+          <w:sz w:val="38"/>
+          <w:u w:val="single"/>
           <w:lang w:val="es-AR" w:eastAsia="es-AR"/>
         </w:rPr>
       </w:pPr>
@@ -3313,9 +3325,6 @@
           </wp:anchor>
         </w:drawing>
       </w:r>
-      <w:r>
-        <w:br/>
-      </w:r>
     </w:p>
     <w:p>
       <w:pPr>
@@ -3372,7 +3381,15 @@
           <w:lang w:val="es-AR" w:eastAsia="es-AR"/>
         </w:rPr>
       </w:pPr>
-      <w:bookmarkStart w:id="21" w:name="_Toc402620651"/>
+    </w:p>
+    <w:p>
+      <w:pPr>
+        <w:pStyle w:val="Ttulo2"/>
+        <w:rPr>
+          <w:lang w:val="es-AR" w:eastAsia="es-AR"/>
+        </w:rPr>
+      </w:pPr>
+      <w:bookmarkStart w:id="21" w:name="_Toc499757449"/>
       <w:r>
         <w:rPr>
           <w:lang w:val="es-AR" w:eastAsia="es-AR"/>
@@ -3384,7 +3401,25 @@
         <w:rPr>
           <w:lang w:val="es-AR" w:eastAsia="es-AR"/>
         </w:rPr>
-        <w:t xml:space="preserve">: REGISTRAR ASOCIACIÓN DE </w:t>
+        <w:t xml:space="preserve">: REGISTRAR </w:t>
+      </w:r>
+      <w:r>
+        <w:rPr>
+          <w:lang w:val="es-AR" w:eastAsia="es-AR"/>
+        </w:rPr>
+        <w:t>ALTA</w:t>
+      </w:r>
+      <w:r>
+        <w:rPr>
+          <w:lang w:val="es-AR" w:eastAsia="es-AR"/>
+        </w:rPr>
+        <w:t xml:space="preserve"> </w:t>
+      </w:r>
+      <w:r>
+        <w:rPr>
+          <w:lang w:val="es-AR" w:eastAsia="es-AR"/>
+        </w:rPr>
+        <w:t xml:space="preserve">DE </w:t>
       </w:r>
       <w:r>
         <w:rPr>
@@ -3393,28 +3428,6 @@
         <w:t>COMERCIO</w:t>
       </w:r>
       <w:bookmarkEnd w:id="21"/>
-    </w:p>
-    <w:p>
-      <w:pPr>
-        <w:pStyle w:val="Ttulo2"/>
-        <w:rPr>
-          <w:lang w:val="es-AR" w:eastAsia="es-AR"/>
-        </w:rPr>
-      </w:pPr>
-      <w:r>
-        <w:rPr>
-          <w:rFonts w:ascii="Tahoma" w:eastAsia="Times New Roman" w:hAnsi="Tahoma" w:cs="Tahoma"/>
-          <w:sz w:val="20"/>
-        </w:rPr>
-        <w:br/>
-      </w:r>
-    </w:p>
-    <w:p>
-      <w:pPr>
-        <w:rPr>
-          <w:lang w:val="es-AR" w:eastAsia="es-AR"/>
-        </w:rPr>
-      </w:pPr>
     </w:p>
     <w:p>
       <w:pPr>
@@ -3451,20 +3464,20 @@
           <wp:anchor distT="0" distB="0" distL="114300" distR="114300" simplePos="0" relativeHeight="251673600" behindDoc="0" locked="0" layoutInCell="1" allowOverlap="1">
             <wp:simplePos x="0" y="0"/>
             <wp:positionH relativeFrom="column">
-              <wp:posOffset>-1032510</wp:posOffset>
+              <wp:posOffset>-628650</wp:posOffset>
             </wp:positionH>
             <wp:positionV relativeFrom="paragraph">
-              <wp:posOffset>53975</wp:posOffset>
+              <wp:posOffset>236220</wp:posOffset>
             </wp:positionV>
-            <wp:extent cx="7315200" cy="5219065"/>
-            <wp:effectExtent l="0" t="1047750" r="0" b="1029335"/>
+            <wp:extent cx="7315200" cy="5219700"/>
+            <wp:effectExtent l="19050" t="0" r="0" b="0"/>
             <wp:wrapThrough wrapText="bothSides">
               <wp:wrapPolygon edited="0">
-                <wp:start x="21599" y="-80"/>
-                <wp:lineTo x="55" y="-80"/>
-                <wp:lineTo x="55" y="21601"/>
-                <wp:lineTo x="21599" y="21601"/>
-                <wp:lineTo x="21599" y="-80"/>
+                <wp:start x="-56" y="0"/>
+                <wp:lineTo x="-56" y="21521"/>
+                <wp:lineTo x="21600" y="21521"/>
+                <wp:lineTo x="21600" y="0"/>
+                <wp:lineTo x="-56" y="0"/>
               </wp:wrapPolygon>
             </wp:wrapThrough>
             <wp:docPr id="23" name="22 Imagen" descr="diag de com registrar comercio.bmp"/>
@@ -3485,9 +3498,9 @@
                     </a:stretch>
                   </pic:blipFill>
                   <pic:spPr>
-                    <a:xfrm rot="16200000">
+                    <a:xfrm>
                       <a:off x="0" y="0"/>
-                      <a:ext cx="7315200" cy="5219065"/>
+                      <a:ext cx="7315200" cy="5219700"/>
                     </a:xfrm>
                     <a:prstGeom prst="rect">
                       <a:avLst/>
@@ -3499,202 +3512,6 @@
           </wp:anchor>
         </w:drawing>
       </w:r>
-    </w:p>
-    <w:p>
-      <w:pPr>
-        <w:rPr>
-          <w:lang w:val="es-AR" w:eastAsia="es-AR"/>
-        </w:rPr>
-      </w:pPr>
-    </w:p>
-    <w:p>
-      <w:pPr>
-        <w:rPr>
-          <w:lang w:val="es-AR" w:eastAsia="es-AR"/>
-        </w:rPr>
-      </w:pPr>
-    </w:p>
-    <w:p>
-      <w:pPr>
-        <w:rPr>
-          <w:lang w:val="es-AR" w:eastAsia="es-AR"/>
-        </w:rPr>
-      </w:pPr>
-    </w:p>
-    <w:p>
-      <w:pPr>
-        <w:rPr>
-          <w:lang w:val="es-AR" w:eastAsia="es-AR"/>
-        </w:rPr>
-      </w:pPr>
-    </w:p>
-    <w:p>
-      <w:pPr>
-        <w:rPr>
-          <w:lang w:val="es-AR" w:eastAsia="es-AR"/>
-        </w:rPr>
-      </w:pPr>
-    </w:p>
-    <w:p>
-      <w:pPr>
-        <w:rPr>
-          <w:lang w:val="es-AR" w:eastAsia="es-AR"/>
-        </w:rPr>
-      </w:pPr>
-    </w:p>
-    <w:p>
-      <w:pPr>
-        <w:rPr>
-          <w:lang w:val="es-AR" w:eastAsia="es-AR"/>
-        </w:rPr>
-      </w:pPr>
-    </w:p>
-    <w:p>
-      <w:pPr>
-        <w:rPr>
-          <w:lang w:val="es-AR" w:eastAsia="es-AR"/>
-        </w:rPr>
-      </w:pPr>
-    </w:p>
-    <w:p>
-      <w:pPr>
-        <w:rPr>
-          <w:lang w:val="es-AR" w:eastAsia="es-AR"/>
-        </w:rPr>
-      </w:pPr>
-    </w:p>
-    <w:p>
-      <w:pPr>
-        <w:rPr>
-          <w:lang w:val="es-AR" w:eastAsia="es-AR"/>
-        </w:rPr>
-      </w:pPr>
-    </w:p>
-    <w:p>
-      <w:pPr>
-        <w:rPr>
-          <w:lang w:val="es-AR" w:eastAsia="es-AR"/>
-        </w:rPr>
-      </w:pPr>
-    </w:p>
-    <w:p>
-      <w:pPr>
-        <w:rPr>
-          <w:lang w:val="es-AR" w:eastAsia="es-AR"/>
-        </w:rPr>
-      </w:pPr>
-    </w:p>
-    <w:p>
-      <w:pPr>
-        <w:rPr>
-          <w:lang w:val="es-AR" w:eastAsia="es-AR"/>
-        </w:rPr>
-      </w:pPr>
-    </w:p>
-    <w:p>
-      <w:pPr>
-        <w:rPr>
-          <w:lang w:val="es-AR" w:eastAsia="es-AR"/>
-        </w:rPr>
-      </w:pPr>
-    </w:p>
-    <w:p>
-      <w:pPr>
-        <w:rPr>
-          <w:lang w:val="es-AR" w:eastAsia="es-AR"/>
-        </w:rPr>
-      </w:pPr>
-    </w:p>
-    <w:p>
-      <w:pPr>
-        <w:rPr>
-          <w:lang w:val="es-AR" w:eastAsia="es-AR"/>
-        </w:rPr>
-      </w:pPr>
-    </w:p>
-    <w:p>
-      <w:pPr>
-        <w:rPr>
-          <w:lang w:val="es-AR" w:eastAsia="es-AR"/>
-        </w:rPr>
-      </w:pPr>
-    </w:p>
-    <w:p>
-      <w:pPr>
-        <w:rPr>
-          <w:lang w:val="es-AR" w:eastAsia="es-AR"/>
-        </w:rPr>
-      </w:pPr>
-    </w:p>
-    <w:p>
-      <w:pPr>
-        <w:rPr>
-          <w:lang w:val="es-AR" w:eastAsia="es-AR"/>
-        </w:rPr>
-      </w:pPr>
-    </w:p>
-    <w:p>
-      <w:pPr>
-        <w:rPr>
-          <w:lang w:val="es-AR" w:eastAsia="es-AR"/>
-        </w:rPr>
-      </w:pPr>
-    </w:p>
-    <w:p>
-      <w:pPr>
-        <w:rPr>
-          <w:lang w:val="es-AR" w:eastAsia="es-AR"/>
-        </w:rPr>
-      </w:pPr>
-    </w:p>
-    <w:p>
-      <w:pPr>
-        <w:rPr>
-          <w:lang w:val="es-AR" w:eastAsia="es-AR"/>
-        </w:rPr>
-      </w:pPr>
-    </w:p>
-    <w:p>
-      <w:pPr>
-        <w:rPr>
-          <w:lang w:val="es-AR" w:eastAsia="es-AR"/>
-        </w:rPr>
-      </w:pPr>
-    </w:p>
-    <w:p>
-      <w:pPr>
-        <w:rPr>
-          <w:lang w:val="es-AR" w:eastAsia="es-AR"/>
-        </w:rPr>
-      </w:pPr>
-    </w:p>
-    <w:p>
-      <w:pPr>
-        <w:rPr>
-          <w:lang w:val="es-AR" w:eastAsia="es-AR"/>
-        </w:rPr>
-      </w:pPr>
-    </w:p>
-    <w:p>
-      <w:pPr>
-        <w:rPr>
-          <w:lang w:val="es-AR" w:eastAsia="es-AR"/>
-        </w:rPr>
-      </w:pPr>
-    </w:p>
-    <w:p>
-      <w:pPr>
-        <w:rPr>
-          <w:lang w:val="es-AR" w:eastAsia="es-AR"/>
-        </w:rPr>
-      </w:pPr>
-    </w:p>
-    <w:p>
-      <w:pPr>
-        <w:rPr>
-          <w:lang w:val="es-AR" w:eastAsia="es-AR"/>
-        </w:rPr>
-      </w:pPr>
     </w:p>
     <w:p>
       <w:pPr>
@@ -3823,23 +3640,63 @@
     </w:p>
     <w:p>
       <w:pPr>
+        <w:rPr>
+          <w:lang w:val="es-AR" w:eastAsia="es-AR"/>
+        </w:rPr>
+      </w:pPr>
+    </w:p>
+    <w:p>
+      <w:pPr>
+        <w:rPr>
+          <w:lang w:val="es-AR" w:eastAsia="es-AR"/>
+        </w:rPr>
+      </w:pPr>
+    </w:p>
+    <w:p>
+      <w:pPr>
+        <w:rPr>
+          <w:lang w:val="es-AR" w:eastAsia="es-AR"/>
+        </w:rPr>
+      </w:pPr>
+    </w:p>
+    <w:p>
+      <w:pPr>
         <w:pStyle w:val="Ttulo2"/>
         <w:rPr>
           <w:lang w:val="es-AR" w:eastAsia="es-AR"/>
         </w:rPr>
       </w:pPr>
-      <w:bookmarkStart w:id="22" w:name="_Toc402620652"/>
-      <w:r>
-        <w:rPr>
-          <w:lang w:val="es-AR" w:eastAsia="es-AR"/>
-        </w:rPr>
+      <w:bookmarkStart w:id="22" w:name="_Toc499757450"/>
+      <w:r>
+        <w:rPr>
+          <w:lang w:val="es-AR" w:eastAsia="es-AR"/>
+        </w:rPr>
+        <w:lastRenderedPageBreak/>
         <w:t>CU 04</w:t>
       </w:r>
       <w:r>
         <w:rPr>
           <w:lang w:val="es-AR" w:eastAsia="es-AR"/>
         </w:rPr>
-        <w:t xml:space="preserve">: REGISTRAR ASOCIACIÓN DE </w:t>
+        <w:t xml:space="preserve">: REGISTRAR </w:t>
+      </w:r>
+      <w:r>
+        <w:rPr>
+          <w:lang w:val="es-AR" w:eastAsia="es-AR"/>
+        </w:rPr>
+        <w:t>ALTA</w:t>
+      </w:r>
+      <w:r>
+        <w:rPr>
+          <w:lang w:val="es-AR" w:eastAsia="es-AR"/>
+        </w:rPr>
+        <w:t xml:space="preserve"> </w:t>
+      </w:r>
+      <w:r>
+        <w:rPr>
+          <w:lang w:val="es-AR" w:eastAsia="es-AR"/>
+        </w:rPr>
+        <w:t xml:space="preserve">DE </w:t>
       </w:r>
       <w:r>
         <w:rPr>
@@ -3854,34 +3711,6 @@
         </w:rPr>
         <w:br/>
       </w:r>
-    </w:p>
-    <w:p>
-      <w:pPr>
-        <w:rPr>
-          <w:lang w:val="es-AR" w:eastAsia="es-AR"/>
-        </w:rPr>
-      </w:pPr>
-    </w:p>
-    <w:p>
-      <w:pPr>
-        <w:rPr>
-          <w:lang w:val="es-AR" w:eastAsia="es-AR"/>
-        </w:rPr>
-      </w:pPr>
-    </w:p>
-    <w:p>
-      <w:pPr>
-        <w:rPr>
-          <w:lang w:val="es-AR" w:eastAsia="es-AR"/>
-        </w:rPr>
-      </w:pPr>
-    </w:p>
-    <w:p>
-      <w:pPr>
-        <w:rPr>
-          <w:lang w:val="es-AR" w:eastAsia="es-AR"/>
-        </w:rPr>
-      </w:pPr>
     </w:p>
     <w:p>
       <w:pPr>
@@ -3904,20 +3733,20 @@
           <wp:anchor distT="0" distB="0" distL="114300" distR="114300" simplePos="0" relativeHeight="251675648" behindDoc="0" locked="0" layoutInCell="1" allowOverlap="1">
             <wp:simplePos x="0" y="0"/>
             <wp:positionH relativeFrom="column">
-              <wp:posOffset>-283845</wp:posOffset>
+              <wp:posOffset>-285750</wp:posOffset>
             </wp:positionH>
             <wp:positionV relativeFrom="paragraph">
-              <wp:posOffset>136525</wp:posOffset>
+              <wp:posOffset>325755</wp:posOffset>
             </wp:positionV>
-            <wp:extent cx="6116955" cy="4050665"/>
-            <wp:effectExtent l="0" t="1028700" r="0" b="1016635"/>
+            <wp:extent cx="6829425" cy="4521835"/>
+            <wp:effectExtent l="19050" t="0" r="9525" b="0"/>
             <wp:wrapThrough wrapText="bothSides">
               <wp:wrapPolygon edited="0">
-                <wp:start x="21584" y="-125"/>
-                <wp:lineTo x="58" y="-125"/>
-                <wp:lineTo x="58" y="21614"/>
-                <wp:lineTo x="21584" y="21614"/>
-                <wp:lineTo x="21584" y="-125"/>
+                <wp:start x="-60" y="0"/>
+                <wp:lineTo x="-60" y="21476"/>
+                <wp:lineTo x="21630" y="21476"/>
+                <wp:lineTo x="21630" y="0"/>
+                <wp:lineTo x="-60" y="0"/>
               </wp:wrapPolygon>
             </wp:wrapThrough>
             <wp:docPr id="26" name="25 Imagen" descr="DIAG DE COM  REGISTRAR CASA O DPTO.bmp"/>
@@ -3938,9 +3767,9 @@
                     </a:stretch>
                   </pic:blipFill>
                   <pic:spPr>
-                    <a:xfrm rot="16200000">
+                    <a:xfrm>
                       <a:off x="0" y="0"/>
-                      <a:ext cx="6116955" cy="4050665"/>
+                      <a:ext cx="6829425" cy="4521835"/>
                     </a:xfrm>
                     <a:prstGeom prst="rect">
                       <a:avLst/>
@@ -3952,139 +3781,6 @@
           </wp:anchor>
         </w:drawing>
       </w:r>
-    </w:p>
-    <w:p>
-      <w:pPr>
-        <w:rPr>
-          <w:lang w:val="es-AR" w:eastAsia="es-AR"/>
-        </w:rPr>
-      </w:pPr>
-    </w:p>
-    <w:p>
-      <w:pPr>
-        <w:rPr>
-          <w:lang w:val="es-AR" w:eastAsia="es-AR"/>
-        </w:rPr>
-      </w:pPr>
-    </w:p>
-    <w:p>
-      <w:pPr>
-        <w:rPr>
-          <w:lang w:val="es-AR" w:eastAsia="es-AR"/>
-        </w:rPr>
-      </w:pPr>
-    </w:p>
-    <w:p>
-      <w:pPr>
-        <w:rPr>
-          <w:lang w:val="es-AR" w:eastAsia="es-AR"/>
-        </w:rPr>
-      </w:pPr>
-    </w:p>
-    <w:p>
-      <w:pPr>
-        <w:rPr>
-          <w:lang w:val="es-AR" w:eastAsia="es-AR"/>
-        </w:rPr>
-      </w:pPr>
-    </w:p>
-    <w:p>
-      <w:pPr>
-        <w:rPr>
-          <w:lang w:val="es-AR" w:eastAsia="es-AR"/>
-        </w:rPr>
-      </w:pPr>
-    </w:p>
-    <w:p>
-      <w:pPr>
-        <w:rPr>
-          <w:lang w:val="es-AR" w:eastAsia="es-AR"/>
-        </w:rPr>
-      </w:pPr>
-    </w:p>
-    <w:p>
-      <w:pPr>
-        <w:rPr>
-          <w:lang w:val="es-AR" w:eastAsia="es-AR"/>
-        </w:rPr>
-      </w:pPr>
-    </w:p>
-    <w:p>
-      <w:pPr>
-        <w:rPr>
-          <w:lang w:val="es-AR" w:eastAsia="es-AR"/>
-        </w:rPr>
-      </w:pPr>
-    </w:p>
-    <w:p>
-      <w:pPr>
-        <w:rPr>
-          <w:lang w:val="es-AR" w:eastAsia="es-AR"/>
-        </w:rPr>
-      </w:pPr>
-    </w:p>
-    <w:p>
-      <w:pPr>
-        <w:rPr>
-          <w:lang w:val="es-AR" w:eastAsia="es-AR"/>
-        </w:rPr>
-      </w:pPr>
-    </w:p>
-    <w:p>
-      <w:pPr>
-        <w:rPr>
-          <w:lang w:val="es-AR" w:eastAsia="es-AR"/>
-        </w:rPr>
-      </w:pPr>
-    </w:p>
-    <w:p>
-      <w:pPr>
-        <w:rPr>
-          <w:lang w:val="es-AR" w:eastAsia="es-AR"/>
-        </w:rPr>
-      </w:pPr>
-    </w:p>
-    <w:p>
-      <w:pPr>
-        <w:rPr>
-          <w:lang w:val="es-AR" w:eastAsia="es-AR"/>
-        </w:rPr>
-      </w:pPr>
-    </w:p>
-    <w:p>
-      <w:pPr>
-        <w:rPr>
-          <w:lang w:val="es-AR" w:eastAsia="es-AR"/>
-        </w:rPr>
-      </w:pPr>
-    </w:p>
-    <w:p>
-      <w:pPr>
-        <w:rPr>
-          <w:lang w:val="es-AR" w:eastAsia="es-AR"/>
-        </w:rPr>
-      </w:pPr>
-    </w:p>
-    <w:p>
-      <w:pPr>
-        <w:rPr>
-          <w:lang w:val="es-AR" w:eastAsia="es-AR"/>
-        </w:rPr>
-      </w:pPr>
-    </w:p>
-    <w:p>
-      <w:pPr>
-        <w:rPr>
-          <w:lang w:val="es-AR" w:eastAsia="es-AR"/>
-        </w:rPr>
-      </w:pPr>
-    </w:p>
-    <w:p>
-      <w:pPr>
-        <w:rPr>
-          <w:lang w:val="es-AR" w:eastAsia="es-AR"/>
-        </w:rPr>
-      </w:pPr>
     </w:p>
     <w:p>
       <w:pPr>
@@ -4208,13 +3904,31 @@
           <w:lang w:val="es-AR" w:eastAsia="es-AR"/>
         </w:rPr>
       </w:pPr>
-      <w:bookmarkStart w:id="23" w:name="_Toc402620653"/>
+      <w:bookmarkStart w:id="23" w:name="_Toc499757451"/>
       <w:r>
         <w:rPr>
           <w:lang w:val="es-AR" w:eastAsia="es-AR"/>
         </w:rPr>
         <w:lastRenderedPageBreak/>
-        <w:t>CU 05: REGISTRAR ASOCIACIÓN DE HOTEL</w:t>
+        <w:t xml:space="preserve">CU 05: REGISTRAR </w:t>
+      </w:r>
+      <w:r>
+        <w:rPr>
+          <w:lang w:val="es-AR" w:eastAsia="es-AR"/>
+        </w:rPr>
+        <w:t>ALTA</w:t>
+      </w:r>
+      <w:r>
+        <w:rPr>
+          <w:lang w:val="es-AR" w:eastAsia="es-AR"/>
+        </w:rPr>
+        <w:t xml:space="preserve"> </w:t>
+      </w:r>
+      <w:r>
+        <w:rPr>
+          <w:lang w:val="es-AR" w:eastAsia="es-AR"/>
+        </w:rPr>
+        <w:t>DE HOTEL</w:t>
       </w:r>
       <w:bookmarkEnd w:id="23"/>
       <w:r>
@@ -4223,13 +3937,6 @@
         </w:rPr>
         <w:br/>
       </w:r>
-    </w:p>
-    <w:p>
-      <w:pPr>
-        <w:rPr>
-          <w:lang w:val="es-AR" w:eastAsia="es-AR"/>
-        </w:rPr>
-      </w:pPr>
     </w:p>
     <w:p>
       <w:pPr>
@@ -4259,20 +3966,20 @@
           <wp:anchor distT="0" distB="0" distL="114300" distR="114300" simplePos="0" relativeHeight="251674624" behindDoc="0" locked="0" layoutInCell="1" allowOverlap="1">
             <wp:simplePos x="0" y="0"/>
             <wp:positionH relativeFrom="column">
-              <wp:posOffset>-116205</wp:posOffset>
+              <wp:posOffset>-114300</wp:posOffset>
             </wp:positionH>
             <wp:positionV relativeFrom="paragraph">
-              <wp:posOffset>147320</wp:posOffset>
+              <wp:posOffset>328930</wp:posOffset>
             </wp:positionV>
-            <wp:extent cx="5943600" cy="4955540"/>
-            <wp:effectExtent l="0" t="495300" r="0" b="473710"/>
+            <wp:extent cx="6602730" cy="5505450"/>
+            <wp:effectExtent l="19050" t="0" r="7620" b="0"/>
             <wp:wrapThrough wrapText="bothSides">
               <wp:wrapPolygon edited="0">
-                <wp:start x="21605" y="-77"/>
-                <wp:lineTo x="74" y="-77"/>
-                <wp:lineTo x="74" y="21594"/>
-                <wp:lineTo x="21605" y="21594"/>
-                <wp:lineTo x="21605" y="-77"/>
+                <wp:start x="-62" y="0"/>
+                <wp:lineTo x="-62" y="21525"/>
+                <wp:lineTo x="21625" y="21525"/>
+                <wp:lineTo x="21625" y="0"/>
+                <wp:lineTo x="-62" y="0"/>
               </wp:wrapPolygon>
             </wp:wrapThrough>
             <wp:docPr id="24" name="23 Imagen" descr="DIAG DE COM REGISTRAR HOTEL.jpg"/>
@@ -4293,9 +4000,9 @@
                     </a:stretch>
                   </pic:blipFill>
                   <pic:spPr>
-                    <a:xfrm rot="16200000">
+                    <a:xfrm>
                       <a:off x="0" y="0"/>
-                      <a:ext cx="5943600" cy="4955540"/>
+                      <a:ext cx="6602730" cy="5505450"/>
                     </a:xfrm>
                     <a:prstGeom prst="rect">
                       <a:avLst/>
@@ -4363,200 +4070,10 @@
           <w:lang w:val="es-AR" w:eastAsia="es-AR"/>
         </w:rPr>
       </w:pPr>
-    </w:p>
-    <w:p>
-      <w:pPr>
-        <w:rPr>
-          <w:lang w:val="es-AR" w:eastAsia="es-AR"/>
-        </w:rPr>
-      </w:pPr>
-    </w:p>
-    <w:p>
-      <w:pPr>
-        <w:rPr>
-          <w:lang w:val="es-AR" w:eastAsia="es-AR"/>
-        </w:rPr>
-      </w:pPr>
-    </w:p>
-    <w:p>
-      <w:pPr>
-        <w:rPr>
-          <w:lang w:val="es-AR" w:eastAsia="es-AR"/>
-        </w:rPr>
-      </w:pPr>
-    </w:p>
-    <w:p>
-      <w:pPr>
-        <w:rPr>
-          <w:lang w:val="es-AR" w:eastAsia="es-AR"/>
-        </w:rPr>
-      </w:pPr>
-    </w:p>
-    <w:p>
-      <w:pPr>
-        <w:rPr>
-          <w:lang w:val="es-AR" w:eastAsia="es-AR"/>
-        </w:rPr>
-      </w:pPr>
-    </w:p>
-    <w:p>
-      <w:pPr>
-        <w:rPr>
-          <w:lang w:val="es-AR" w:eastAsia="es-AR"/>
-        </w:rPr>
-      </w:pPr>
-    </w:p>
-    <w:p>
-      <w:pPr>
-        <w:rPr>
-          <w:lang w:val="es-AR" w:eastAsia="es-AR"/>
-        </w:rPr>
-      </w:pPr>
-    </w:p>
-    <w:p>
-      <w:pPr>
-        <w:rPr>
-          <w:lang w:val="es-AR" w:eastAsia="es-AR"/>
-        </w:rPr>
-      </w:pPr>
-    </w:p>
-    <w:p>
-      <w:pPr>
-        <w:rPr>
-          <w:lang w:val="es-AR" w:eastAsia="es-AR"/>
-        </w:rPr>
-      </w:pPr>
-    </w:p>
-    <w:p>
-      <w:pPr>
-        <w:rPr>
-          <w:lang w:val="es-AR" w:eastAsia="es-AR"/>
-        </w:rPr>
-      </w:pPr>
-    </w:p>
-    <w:p>
-      <w:pPr>
-        <w:rPr>
-          <w:lang w:val="es-AR" w:eastAsia="es-AR"/>
-        </w:rPr>
-      </w:pPr>
-    </w:p>
-    <w:p>
-      <w:pPr>
-        <w:rPr>
-          <w:lang w:val="es-AR" w:eastAsia="es-AR"/>
-        </w:rPr>
-      </w:pPr>
-    </w:p>
-    <w:p>
-      <w:pPr>
-        <w:rPr>
-          <w:lang w:val="es-AR" w:eastAsia="es-AR"/>
-        </w:rPr>
-      </w:pPr>
-    </w:p>
-    <w:p>
-      <w:pPr>
-        <w:rPr>
-          <w:lang w:val="es-AR" w:eastAsia="es-AR"/>
-        </w:rPr>
-      </w:pPr>
-    </w:p>
-    <w:p>
-      <w:pPr>
-        <w:rPr>
-          <w:lang w:val="es-AR" w:eastAsia="es-AR"/>
-        </w:rPr>
-      </w:pPr>
-    </w:p>
-    <w:p>
-      <w:pPr>
-        <w:rPr>
-          <w:lang w:val="es-AR" w:eastAsia="es-AR"/>
-        </w:rPr>
-      </w:pPr>
-    </w:p>
-    <w:p>
-      <w:pPr>
-        <w:rPr>
-          <w:lang w:val="es-AR" w:eastAsia="es-AR"/>
-        </w:rPr>
-      </w:pPr>
-    </w:p>
-    <w:p>
-      <w:pPr>
-        <w:rPr>
-          <w:lang w:val="es-AR" w:eastAsia="es-AR"/>
-        </w:rPr>
-      </w:pPr>
-    </w:p>
-    <w:p>
-      <w:pPr>
-        <w:rPr>
-          <w:lang w:val="es-AR" w:eastAsia="es-AR"/>
-        </w:rPr>
-      </w:pPr>
-    </w:p>
-    <w:p>
-      <w:pPr>
-        <w:rPr>
-          <w:lang w:val="es-AR" w:eastAsia="es-AR"/>
-        </w:rPr>
-      </w:pPr>
-    </w:p>
-    <w:p>
-      <w:pPr>
-        <w:rPr>
-          <w:lang w:val="es-AR" w:eastAsia="es-AR"/>
-        </w:rPr>
-      </w:pPr>
-    </w:p>
-    <w:p>
-      <w:pPr>
-        <w:rPr>
-          <w:lang w:val="es-AR" w:eastAsia="es-AR"/>
-        </w:rPr>
-      </w:pPr>
-    </w:p>
-    <w:p>
-      <w:pPr>
-        <w:rPr>
-          <w:lang w:val="es-AR" w:eastAsia="es-AR"/>
-        </w:rPr>
-      </w:pPr>
-    </w:p>
-    <w:p>
-      <w:pPr>
-        <w:rPr>
-          <w:lang w:val="es-AR" w:eastAsia="es-AR"/>
-        </w:rPr>
-      </w:pPr>
-    </w:p>
-    <w:p>
-      <w:pPr>
-        <w:rPr>
-          <w:lang w:val="es-AR" w:eastAsia="es-AR"/>
-        </w:rPr>
-      </w:pPr>
-    </w:p>
-    <w:p>
-      <w:pPr>
-        <w:rPr>
-          <w:lang w:val="es-AR" w:eastAsia="es-AR"/>
-        </w:rPr>
-      </w:pPr>
-    </w:p>
-    <w:p>
-      <w:pPr>
-        <w:rPr>
-          <w:lang w:val="es-AR" w:eastAsia="es-AR"/>
-        </w:rPr>
-      </w:pPr>
       <w:r>
         <w:rPr>
           <w:noProof/>
         </w:rPr>
-        <w:lastRenderedPageBreak/>
         <w:drawing>
           <wp:inline distT="0" distB="0" distL="0" distR="0">
             <wp:extent cx="5943600" cy="7311390"/>
@@ -4608,7 +4125,7 @@
           <w:lang w:val="es-AR" w:eastAsia="es-AR"/>
         </w:rPr>
       </w:pPr>
-      <w:bookmarkStart w:id="24" w:name="_Toc402620654"/>
+      <w:bookmarkStart w:id="24" w:name="_Toc499757452"/>
       <w:r>
         <w:rPr>
           <w:lang w:val="es-AR" w:eastAsia="es-AR"/>
@@ -4617,13 +4134,6 @@
         <w:t>CU 07: REGISTRAR MODIFICACIÓN DE NEGOCIO</w:t>
       </w:r>
       <w:bookmarkEnd w:id="24"/>
-    </w:p>
-    <w:p>
-      <w:pPr>
-        <w:rPr>
-          <w:lang w:val="es-AR" w:eastAsia="es-AR"/>
-        </w:rPr>
-      </w:pPr>
     </w:p>
     <w:p>
       <w:pPr>
@@ -4688,20 +4198,20 @@
           <wp:anchor distT="0" distB="0" distL="114300" distR="114300" simplePos="0" relativeHeight="251663360" behindDoc="0" locked="0" layoutInCell="1" allowOverlap="1">
             <wp:simplePos x="0" y="0"/>
             <wp:positionH relativeFrom="column">
-              <wp:posOffset>-354330</wp:posOffset>
+              <wp:posOffset>-762000</wp:posOffset>
             </wp:positionH>
             <wp:positionV relativeFrom="paragraph">
-              <wp:posOffset>123190</wp:posOffset>
+              <wp:posOffset>306070</wp:posOffset>
             </wp:positionV>
-            <wp:extent cx="7511415" cy="4688840"/>
-            <wp:effectExtent l="0" t="1409700" r="0" b="1388110"/>
+            <wp:extent cx="7515225" cy="4686300"/>
+            <wp:effectExtent l="19050" t="0" r="9525" b="0"/>
             <wp:wrapThrough wrapText="bothSides">
               <wp:wrapPolygon edited="0">
-                <wp:start x="21595" y="-95"/>
-                <wp:lineTo x="67" y="-95"/>
-                <wp:lineTo x="67" y="21581"/>
-                <wp:lineTo x="21595" y="21581"/>
-                <wp:lineTo x="21595" y="-95"/>
+                <wp:start x="-55" y="0"/>
+                <wp:lineTo x="-55" y="21512"/>
+                <wp:lineTo x="21627" y="21512"/>
+                <wp:lineTo x="21627" y="0"/>
+                <wp:lineTo x="-55" y="0"/>
               </wp:wrapPolygon>
             </wp:wrapThrough>
             <wp:docPr id="6" name="5 Imagen" descr="MODIFICAR NEGOCIO.bmp"/>
@@ -4722,9 +4232,9 @@
                     </a:stretch>
                   </pic:blipFill>
                   <pic:spPr>
-                    <a:xfrm rot="16200000">
+                    <a:xfrm>
                       <a:off x="0" y="0"/>
-                      <a:ext cx="7511415" cy="4688840"/>
+                      <a:ext cx="7515225" cy="4686300"/>
                     </a:xfrm>
                     <a:prstGeom prst="rect">
                       <a:avLst/>
@@ -4760,161 +4270,6 @@
     </w:p>
     <w:p>
       <w:pPr>
-        <w:rPr>
-          <w:lang w:val="es-AR" w:eastAsia="es-AR"/>
-        </w:rPr>
-      </w:pPr>
-    </w:p>
-    <w:p>
-      <w:pPr>
-        <w:rPr>
-          <w:lang w:val="es-AR" w:eastAsia="es-AR"/>
-        </w:rPr>
-      </w:pPr>
-    </w:p>
-    <w:p>
-      <w:pPr>
-        <w:rPr>
-          <w:lang w:val="es-AR" w:eastAsia="es-AR"/>
-        </w:rPr>
-      </w:pPr>
-    </w:p>
-    <w:p>
-      <w:pPr>
-        <w:rPr>
-          <w:lang w:val="es-AR" w:eastAsia="es-AR"/>
-        </w:rPr>
-      </w:pPr>
-    </w:p>
-    <w:p>
-      <w:pPr>
-        <w:rPr>
-          <w:lang w:val="es-AR" w:eastAsia="es-AR"/>
-        </w:rPr>
-      </w:pPr>
-    </w:p>
-    <w:p>
-      <w:pPr>
-        <w:rPr>
-          <w:lang w:val="es-AR" w:eastAsia="es-AR"/>
-        </w:rPr>
-      </w:pPr>
-    </w:p>
-    <w:p>
-      <w:pPr>
-        <w:rPr>
-          <w:lang w:val="es-AR" w:eastAsia="es-AR"/>
-        </w:rPr>
-      </w:pPr>
-    </w:p>
-    <w:p>
-      <w:pPr>
-        <w:rPr>
-          <w:lang w:val="es-AR" w:eastAsia="es-AR"/>
-        </w:rPr>
-      </w:pPr>
-    </w:p>
-    <w:p>
-      <w:pPr>
-        <w:rPr>
-          <w:lang w:val="es-AR" w:eastAsia="es-AR"/>
-        </w:rPr>
-      </w:pPr>
-    </w:p>
-    <w:p>
-      <w:pPr>
-        <w:rPr>
-          <w:lang w:val="es-AR" w:eastAsia="es-AR"/>
-        </w:rPr>
-      </w:pPr>
-    </w:p>
-    <w:p>
-      <w:pPr>
-        <w:rPr>
-          <w:lang w:val="es-AR" w:eastAsia="es-AR"/>
-        </w:rPr>
-      </w:pPr>
-    </w:p>
-    <w:p>
-      <w:pPr>
-        <w:rPr>
-          <w:lang w:val="es-AR" w:eastAsia="es-AR"/>
-        </w:rPr>
-      </w:pPr>
-    </w:p>
-    <w:p>
-      <w:pPr>
-        <w:rPr>
-          <w:lang w:val="es-AR" w:eastAsia="es-AR"/>
-        </w:rPr>
-      </w:pPr>
-    </w:p>
-    <w:p>
-      <w:pPr>
-        <w:rPr>
-          <w:lang w:val="es-AR" w:eastAsia="es-AR"/>
-        </w:rPr>
-      </w:pPr>
-    </w:p>
-    <w:p>
-      <w:pPr>
-        <w:rPr>
-          <w:lang w:val="es-AR" w:eastAsia="es-AR"/>
-        </w:rPr>
-      </w:pPr>
-    </w:p>
-    <w:p>
-      <w:pPr>
-        <w:rPr>
-          <w:lang w:val="es-AR" w:eastAsia="es-AR"/>
-        </w:rPr>
-      </w:pPr>
-    </w:p>
-    <w:p>
-      <w:pPr>
-        <w:rPr>
-          <w:lang w:val="es-AR" w:eastAsia="es-AR"/>
-        </w:rPr>
-      </w:pPr>
-    </w:p>
-    <w:p>
-      <w:pPr>
-        <w:rPr>
-          <w:lang w:val="es-AR" w:eastAsia="es-AR"/>
-        </w:rPr>
-      </w:pPr>
-    </w:p>
-    <w:p>
-      <w:pPr>
-        <w:rPr>
-          <w:lang w:val="es-AR" w:eastAsia="es-AR"/>
-        </w:rPr>
-      </w:pPr>
-    </w:p>
-    <w:p>
-      <w:pPr>
-        <w:rPr>
-          <w:lang w:val="es-AR" w:eastAsia="es-AR"/>
-        </w:rPr>
-      </w:pPr>
-    </w:p>
-    <w:p>
-      <w:pPr>
-        <w:rPr>
-          <w:lang w:val="es-AR" w:eastAsia="es-AR"/>
-        </w:rPr>
-      </w:pPr>
-    </w:p>
-    <w:p>
-      <w:pPr>
-        <w:rPr>
-          <w:lang w:val="es-AR" w:eastAsia="es-AR"/>
-        </w:rPr>
-      </w:pPr>
-    </w:p>
-    <w:p>
-      <w:pPr>
-        <w:pStyle w:val="Ttulo2"/>
         <w:rPr>
           <w:lang w:val="es-AR" w:eastAsia="es-AR"/>
         </w:rPr>
@@ -5104,7 +4459,7 @@
           <w:lang w:val="es-AR" w:eastAsia="es-AR"/>
         </w:rPr>
       </w:pPr>
-      <w:bookmarkStart w:id="25" w:name="_Toc402620655"/>
+      <w:bookmarkStart w:id="25" w:name="_Toc499757453"/>
       <w:r>
         <w:rPr>
           <w:lang w:val="es-AR" w:eastAsia="es-AR"/>
@@ -5127,34 +4482,6 @@
         </w:rPr>
         <w:br/>
       </w:r>
-    </w:p>
-    <w:p>
-      <w:pPr>
-        <w:rPr>
-          <w:lang w:val="es-AR" w:eastAsia="es-AR"/>
-        </w:rPr>
-      </w:pPr>
-    </w:p>
-    <w:p>
-      <w:pPr>
-        <w:rPr>
-          <w:lang w:val="es-AR" w:eastAsia="es-AR"/>
-        </w:rPr>
-      </w:pPr>
-    </w:p>
-    <w:p>
-      <w:pPr>
-        <w:rPr>
-          <w:lang w:val="es-AR" w:eastAsia="es-AR"/>
-        </w:rPr>
-      </w:pPr>
-    </w:p>
-    <w:p>
-      <w:pPr>
-        <w:rPr>
-          <w:lang w:val="es-AR" w:eastAsia="es-AR"/>
-        </w:rPr>
-      </w:pPr>
     </w:p>
     <w:p>
       <w:pPr>
@@ -5170,20 +4497,20 @@
           <wp:anchor distT="0" distB="0" distL="114300" distR="114300" simplePos="0" relativeHeight="251665408" behindDoc="0" locked="0" layoutInCell="1" allowOverlap="1">
             <wp:simplePos x="0" y="0"/>
             <wp:positionH relativeFrom="column">
-              <wp:posOffset>-617220</wp:posOffset>
+              <wp:posOffset>-704850</wp:posOffset>
             </wp:positionH>
             <wp:positionV relativeFrom="paragraph">
-              <wp:posOffset>-208280</wp:posOffset>
+              <wp:posOffset>112395</wp:posOffset>
             </wp:positionV>
-            <wp:extent cx="7459345" cy="5197475"/>
-            <wp:effectExtent l="0" t="1123950" r="0" b="1108075"/>
+            <wp:extent cx="7459345" cy="5200650"/>
+            <wp:effectExtent l="19050" t="0" r="8255" b="0"/>
             <wp:wrapThrough wrapText="bothSides">
               <wp:wrapPolygon edited="0">
-                <wp:start x="21580" y="-108"/>
-                <wp:lineTo x="66" y="-108"/>
-                <wp:lineTo x="66" y="21584"/>
-                <wp:lineTo x="21580" y="21584"/>
-                <wp:lineTo x="21580" y="-108"/>
+                <wp:start x="-55" y="0"/>
+                <wp:lineTo x="-55" y="21521"/>
+                <wp:lineTo x="21624" y="21521"/>
+                <wp:lineTo x="21624" y="0"/>
+                <wp:lineTo x="-55" y="0"/>
               </wp:wrapPolygon>
             </wp:wrapThrough>
             <wp:docPr id="8" name="7 Imagen" descr="DIAG DE COM BAJA NEGOCIO.bmp"/>
@@ -5204,9 +4531,9 @@
                     </a:stretch>
                   </pic:blipFill>
                   <pic:spPr>
-                    <a:xfrm rot="16200000">
+                    <a:xfrm>
                       <a:off x="0" y="0"/>
-                      <a:ext cx="7459345" cy="5197475"/>
+                      <a:ext cx="7459345" cy="5200650"/>
                     </a:xfrm>
                     <a:prstGeom prst="rect">
                       <a:avLst/>
@@ -5218,139 +4545,6 @@
           </wp:anchor>
         </w:drawing>
       </w:r>
-    </w:p>
-    <w:p>
-      <w:pPr>
-        <w:rPr>
-          <w:lang w:val="es-AR" w:eastAsia="es-AR"/>
-        </w:rPr>
-      </w:pPr>
-    </w:p>
-    <w:p>
-      <w:pPr>
-        <w:rPr>
-          <w:lang w:val="es-AR" w:eastAsia="es-AR"/>
-        </w:rPr>
-      </w:pPr>
-    </w:p>
-    <w:p>
-      <w:pPr>
-        <w:rPr>
-          <w:lang w:val="es-AR" w:eastAsia="es-AR"/>
-        </w:rPr>
-      </w:pPr>
-    </w:p>
-    <w:p>
-      <w:pPr>
-        <w:rPr>
-          <w:lang w:val="es-AR" w:eastAsia="es-AR"/>
-        </w:rPr>
-      </w:pPr>
-    </w:p>
-    <w:p>
-      <w:pPr>
-        <w:rPr>
-          <w:lang w:val="es-AR" w:eastAsia="es-AR"/>
-        </w:rPr>
-      </w:pPr>
-    </w:p>
-    <w:p>
-      <w:pPr>
-        <w:rPr>
-          <w:lang w:val="es-AR" w:eastAsia="es-AR"/>
-        </w:rPr>
-      </w:pPr>
-    </w:p>
-    <w:p>
-      <w:pPr>
-        <w:rPr>
-          <w:lang w:val="es-AR" w:eastAsia="es-AR"/>
-        </w:rPr>
-      </w:pPr>
-    </w:p>
-    <w:p>
-      <w:pPr>
-        <w:rPr>
-          <w:lang w:val="es-AR" w:eastAsia="es-AR"/>
-        </w:rPr>
-      </w:pPr>
-    </w:p>
-    <w:p>
-      <w:pPr>
-        <w:rPr>
-          <w:lang w:val="es-AR" w:eastAsia="es-AR"/>
-        </w:rPr>
-      </w:pPr>
-    </w:p>
-    <w:p>
-      <w:pPr>
-        <w:rPr>
-          <w:lang w:val="es-AR" w:eastAsia="es-AR"/>
-        </w:rPr>
-      </w:pPr>
-    </w:p>
-    <w:p>
-      <w:pPr>
-        <w:rPr>
-          <w:lang w:val="es-AR" w:eastAsia="es-AR"/>
-        </w:rPr>
-      </w:pPr>
-    </w:p>
-    <w:p>
-      <w:pPr>
-        <w:rPr>
-          <w:lang w:val="es-AR" w:eastAsia="es-AR"/>
-        </w:rPr>
-      </w:pPr>
-    </w:p>
-    <w:p>
-      <w:pPr>
-        <w:rPr>
-          <w:lang w:val="es-AR" w:eastAsia="es-AR"/>
-        </w:rPr>
-      </w:pPr>
-    </w:p>
-    <w:p>
-      <w:pPr>
-        <w:rPr>
-          <w:lang w:val="es-AR" w:eastAsia="es-AR"/>
-        </w:rPr>
-      </w:pPr>
-    </w:p>
-    <w:p>
-      <w:pPr>
-        <w:rPr>
-          <w:lang w:val="es-AR" w:eastAsia="es-AR"/>
-        </w:rPr>
-      </w:pPr>
-    </w:p>
-    <w:p>
-      <w:pPr>
-        <w:rPr>
-          <w:lang w:val="es-AR" w:eastAsia="es-AR"/>
-        </w:rPr>
-      </w:pPr>
-    </w:p>
-    <w:p>
-      <w:pPr>
-        <w:rPr>
-          <w:lang w:val="es-AR" w:eastAsia="es-AR"/>
-        </w:rPr>
-      </w:pPr>
-    </w:p>
-    <w:p>
-      <w:pPr>
-        <w:rPr>
-          <w:lang w:val="es-AR" w:eastAsia="es-AR"/>
-        </w:rPr>
-      </w:pPr>
-    </w:p>
-    <w:p>
-      <w:pPr>
-        <w:rPr>
-          <w:lang w:val="es-AR" w:eastAsia="es-AR"/>
-        </w:rPr>
-      </w:pPr>
     </w:p>
     <w:p>
       <w:pPr>
@@ -5521,20 +4715,37 @@
           <w:lang w:val="es-AR" w:eastAsia="es-AR"/>
         </w:rPr>
       </w:pPr>
-    </w:p>
-    <w:p>
-      <w:pPr>
-        <w:pStyle w:val="Ttulo2"/>
-        <w:rPr>
-          <w:lang w:val="es-AR" w:eastAsia="es-AR"/>
-        </w:rPr>
-      </w:pPr>
-      <w:bookmarkStart w:id="26" w:name="_Toc402620656"/>
-      <w:r>
-        <w:rPr>
-          <w:lang w:val="es-AR" w:eastAsia="es-AR"/>
-        </w:rPr>
-        <w:t>CU 9: REGISTRAR INICIO DE TRÁMITE</w:t>
+      <w:bookmarkStart w:id="26" w:name="_Toc499757454"/>
+      <w:r>
+        <w:rPr>
+          <w:lang w:val="es-AR" w:eastAsia="es-AR"/>
+        </w:rPr>
+        <w:lastRenderedPageBreak/>
+        <w:t xml:space="preserve">CU </w:t>
+      </w:r>
+      <w:r>
+        <w:rPr>
+          <w:lang w:val="es-AR" w:eastAsia="es-AR"/>
+        </w:rPr>
+        <w:t>09</w:t>
+      </w:r>
+      <w:r>
+        <w:rPr>
+          <w:lang w:val="es-AR" w:eastAsia="es-AR"/>
+        </w:rPr>
+        <w:t xml:space="preserve">: REGISTRAR </w:t>
+      </w:r>
+      <w:r>
+        <w:rPr>
+          <w:lang w:val="es-AR" w:eastAsia="es-AR"/>
+        </w:rPr>
+        <w:t>ALTA</w:t>
+      </w:r>
+      <w:r>
+        <w:rPr>
+          <w:lang w:val="es-AR" w:eastAsia="es-AR"/>
+        </w:rPr>
+        <w:t xml:space="preserve"> DE TRÁMITE</w:t>
       </w:r>
       <w:bookmarkEnd w:id="26"/>
     </w:p>
@@ -5558,14 +4769,14 @@
               <wp:posOffset>1452245</wp:posOffset>
             </wp:positionV>
             <wp:extent cx="6889115" cy="4724400"/>
-            <wp:effectExtent l="0" t="1085850" r="0" b="1066800"/>
+            <wp:effectExtent l="19050" t="0" r="6985" b="0"/>
             <wp:wrapThrough wrapText="bothSides">
               <wp:wrapPolygon edited="0">
-                <wp:start x="21611" y="-71"/>
-                <wp:lineTo x="49" y="-71"/>
-                <wp:lineTo x="49" y="21616"/>
-                <wp:lineTo x="21611" y="21616"/>
-                <wp:lineTo x="21611" y="-71"/>
+                <wp:start x="-60" y="0"/>
+                <wp:lineTo x="-60" y="21513"/>
+                <wp:lineTo x="21622" y="21513"/>
+                <wp:lineTo x="21622" y="0"/>
+                <wp:lineTo x="-60" y="0"/>
               </wp:wrapPolygon>
             </wp:wrapThrough>
             <wp:docPr id="10" name="9 Imagen" descr="DIAG DE COM REGISTRAR INICIO DE TRAMITE.jpg"/>
@@ -5586,7 +4797,7 @@
                     </a:stretch>
                   </pic:blipFill>
                   <pic:spPr>
-                    <a:xfrm rot="16200000">
+                    <a:xfrm>
                       <a:off x="0" y="0"/>
                       <a:ext cx="6889115" cy="4724400"/>
                     </a:xfrm>
@@ -5728,7 +4939,7 @@
           <w:lang w:val="es-AR" w:eastAsia="es-AR"/>
         </w:rPr>
       </w:pPr>
-      <w:bookmarkStart w:id="27" w:name="_Toc402620657"/>
+      <w:bookmarkStart w:id="27" w:name="_Toc499757455"/>
       <w:r>
         <w:rPr>
           <w:lang w:val="es-AR" w:eastAsia="es-AR"/>
@@ -5760,34 +4971,6 @@
         <w:t xml:space="preserve"> DE TRÁMITE</w:t>
       </w:r>
       <w:bookmarkEnd w:id="27"/>
-    </w:p>
-    <w:p>
-      <w:pPr>
-        <w:rPr>
-          <w:lang w:val="es-AR" w:eastAsia="es-AR"/>
-        </w:rPr>
-      </w:pPr>
-    </w:p>
-    <w:p>
-      <w:pPr>
-        <w:rPr>
-          <w:lang w:val="es-AR" w:eastAsia="es-AR"/>
-        </w:rPr>
-      </w:pPr>
-    </w:p>
-    <w:p>
-      <w:pPr>
-        <w:rPr>
-          <w:lang w:val="es-AR" w:eastAsia="es-AR"/>
-        </w:rPr>
-      </w:pPr>
-    </w:p>
-    <w:p>
-      <w:pPr>
-        <w:rPr>
-          <w:lang w:val="es-AR" w:eastAsia="es-AR"/>
-        </w:rPr>
-      </w:pPr>
     </w:p>
     <w:p>
       <w:pPr>
@@ -5831,20 +5014,20 @@
           <wp:anchor distT="0" distB="0" distL="114300" distR="114300" simplePos="0" relativeHeight="251668480" behindDoc="0" locked="0" layoutInCell="1" allowOverlap="1">
             <wp:simplePos x="0" y="0"/>
             <wp:positionH relativeFrom="column">
-              <wp:posOffset>-934720</wp:posOffset>
+              <wp:posOffset>-428625</wp:posOffset>
             </wp:positionH>
             <wp:positionV relativeFrom="paragraph">
-              <wp:posOffset>121285</wp:posOffset>
+              <wp:posOffset>309880</wp:posOffset>
             </wp:positionV>
-            <wp:extent cx="6839585" cy="4362450"/>
-            <wp:effectExtent l="0" t="1238250" r="0" b="1219200"/>
+            <wp:extent cx="6838950" cy="4362450"/>
+            <wp:effectExtent l="19050" t="0" r="0" b="0"/>
             <wp:wrapThrough wrapText="bothSides">
               <wp:wrapPolygon edited="0">
-                <wp:start x="21599" y="-96"/>
-                <wp:lineTo x="61" y="-96"/>
-                <wp:lineTo x="61" y="21598"/>
-                <wp:lineTo x="21599" y="21598"/>
-                <wp:lineTo x="21599" y="-96"/>
+                <wp:start x="-60" y="0"/>
+                <wp:lineTo x="-60" y="21506"/>
+                <wp:lineTo x="21600" y="21506"/>
+                <wp:lineTo x="21600" y="0"/>
+                <wp:lineTo x="-60" y="0"/>
               </wp:wrapPolygon>
             </wp:wrapThrough>
             <wp:docPr id="12" name="11 Imagen" descr="DIAG DE COM REGISTRAR CANCELACION TRAMITE.jpg"/>
@@ -5865,9 +5048,9 @@
                     </a:stretch>
                   </pic:blipFill>
                   <pic:spPr>
-                    <a:xfrm rot="16200000">
+                    <a:xfrm>
                       <a:off x="0" y="0"/>
-                      <a:ext cx="6839585" cy="4362450"/>
+                      <a:ext cx="6838950" cy="4362450"/>
                     </a:xfrm>
                     <a:prstGeom prst="rect">
                       <a:avLst/>
@@ -5931,154 +5114,6 @@
     </w:p>
     <w:p>
       <w:pPr>
-        <w:rPr>
-          <w:lang w:val="es-AR" w:eastAsia="es-AR"/>
-        </w:rPr>
-      </w:pPr>
-    </w:p>
-    <w:p>
-      <w:pPr>
-        <w:rPr>
-          <w:lang w:val="es-AR" w:eastAsia="es-AR"/>
-        </w:rPr>
-      </w:pPr>
-    </w:p>
-    <w:p>
-      <w:pPr>
-        <w:rPr>
-          <w:lang w:val="es-AR" w:eastAsia="es-AR"/>
-        </w:rPr>
-      </w:pPr>
-    </w:p>
-    <w:p>
-      <w:pPr>
-        <w:rPr>
-          <w:lang w:val="es-AR" w:eastAsia="es-AR"/>
-        </w:rPr>
-      </w:pPr>
-    </w:p>
-    <w:p>
-      <w:pPr>
-        <w:rPr>
-          <w:lang w:val="es-AR" w:eastAsia="es-AR"/>
-        </w:rPr>
-      </w:pPr>
-    </w:p>
-    <w:p>
-      <w:pPr>
-        <w:rPr>
-          <w:lang w:val="es-AR" w:eastAsia="es-AR"/>
-        </w:rPr>
-      </w:pPr>
-    </w:p>
-    <w:p>
-      <w:pPr>
-        <w:rPr>
-          <w:lang w:val="es-AR" w:eastAsia="es-AR"/>
-        </w:rPr>
-      </w:pPr>
-    </w:p>
-    <w:p>
-      <w:pPr>
-        <w:rPr>
-          <w:lang w:val="es-AR" w:eastAsia="es-AR"/>
-        </w:rPr>
-      </w:pPr>
-    </w:p>
-    <w:p>
-      <w:pPr>
-        <w:rPr>
-          <w:lang w:val="es-AR" w:eastAsia="es-AR"/>
-        </w:rPr>
-      </w:pPr>
-    </w:p>
-    <w:p>
-      <w:pPr>
-        <w:rPr>
-          <w:lang w:val="es-AR" w:eastAsia="es-AR"/>
-        </w:rPr>
-      </w:pPr>
-    </w:p>
-    <w:p>
-      <w:pPr>
-        <w:rPr>
-          <w:lang w:val="es-AR" w:eastAsia="es-AR"/>
-        </w:rPr>
-      </w:pPr>
-    </w:p>
-    <w:p>
-      <w:pPr>
-        <w:rPr>
-          <w:lang w:val="es-AR" w:eastAsia="es-AR"/>
-        </w:rPr>
-      </w:pPr>
-    </w:p>
-    <w:p>
-      <w:pPr>
-        <w:rPr>
-          <w:lang w:val="es-AR" w:eastAsia="es-AR"/>
-        </w:rPr>
-      </w:pPr>
-    </w:p>
-    <w:p>
-      <w:pPr>
-        <w:rPr>
-          <w:lang w:val="es-AR" w:eastAsia="es-AR"/>
-        </w:rPr>
-      </w:pPr>
-    </w:p>
-    <w:p>
-      <w:pPr>
-        <w:rPr>
-          <w:lang w:val="es-AR" w:eastAsia="es-AR"/>
-        </w:rPr>
-      </w:pPr>
-      <w:r>
-        <w:rPr>
-          <w:lang w:val="es-AR" w:eastAsia="es-AR"/>
-        </w:rPr>
-        <w:tab/>
-      </w:r>
-      <w:r>
-        <w:rPr>
-          <w:lang w:val="es-AR" w:eastAsia="es-AR"/>
-        </w:rPr>
-        <w:tab/>
-      </w:r>
-      <w:r>
-        <w:rPr>
-          <w:lang w:val="es-AR" w:eastAsia="es-AR"/>
-        </w:rPr>
-        <w:tab/>
-      </w:r>
-      <w:r>
-        <w:rPr>
-          <w:lang w:val="es-AR" w:eastAsia="es-AR"/>
-        </w:rPr>
-        <w:tab/>
-      </w:r>
-      <w:r>
-        <w:rPr>
-          <w:lang w:val="es-AR" w:eastAsia="es-AR"/>
-        </w:rPr>
-        <w:tab/>
-      </w:r>
-      <w:r>
-        <w:rPr>
-          <w:lang w:val="es-AR" w:eastAsia="es-AR"/>
-        </w:rPr>
-        <w:tab/>
-      </w:r>
-      <w:r>
-        <w:rPr>
-          <w:lang w:val="es-AR" w:eastAsia="es-AR"/>
-        </w:rPr>
-        <w:tab/>
-      </w:r>
-    </w:p>
-    <w:p>
-      <w:pPr>
-        <w:pStyle w:val="Ttulo2"/>
         <w:rPr>
           <w:lang w:val="es-AR" w:eastAsia="es-AR"/>
         </w:rPr>
@@ -6274,7 +5309,7 @@
           <w:lang w:val="es-AR" w:eastAsia="es-AR"/>
         </w:rPr>
       </w:pPr>
-      <w:bookmarkStart w:id="28" w:name="_Toc402620658"/>
+      <w:bookmarkStart w:id="28" w:name="_Toc499757456"/>
       <w:r>
         <w:rPr>
           <w:lang w:val="es-AR" w:eastAsia="es-AR"/>
@@ -6362,14 +5397,14 @@
               <wp:posOffset>89535</wp:posOffset>
             </wp:positionV>
             <wp:extent cx="6377940" cy="4894580"/>
-            <wp:effectExtent l="0" t="742950" r="0" b="725170"/>
+            <wp:effectExtent l="19050" t="0" r="3810" b="0"/>
             <wp:wrapThrough wrapText="bothSides">
               <wp:wrapPolygon edited="0">
-                <wp:start x="21604" y="-78"/>
-                <wp:lineTo x="56" y="-78"/>
-                <wp:lineTo x="56" y="21611"/>
-                <wp:lineTo x="21604" y="21611"/>
-                <wp:lineTo x="21604" y="-78"/>
+                <wp:start x="-65" y="0"/>
+                <wp:lineTo x="-65" y="21522"/>
+                <wp:lineTo x="21613" y="21522"/>
+                <wp:lineTo x="21613" y="0"/>
+                <wp:lineTo x="-65" y="0"/>
               </wp:wrapPolygon>
             </wp:wrapThrough>
             <wp:docPr id="14" name="13 Imagen" descr="DIAG DE COM REGISTRAR RESOLUCION DE TRAMITE.jpg"/>
@@ -6390,7 +5425,7 @@
                     </a:stretch>
                   </pic:blipFill>
                   <pic:spPr>
-                    <a:xfrm rot="16200000">
+                    <a:xfrm>
                       <a:off x="0" y="0"/>
                       <a:ext cx="6377940" cy="4894580"/>
                     </a:xfrm>
@@ -6414,56 +5449,6 @@
     </w:p>
     <w:p>
       <w:pPr>
-        <w:rPr>
-          <w:lang w:val="es-AR" w:eastAsia="es-AR"/>
-        </w:rPr>
-      </w:pPr>
-    </w:p>
-    <w:p>
-      <w:pPr>
-        <w:rPr>
-          <w:lang w:val="es-AR" w:eastAsia="es-AR"/>
-        </w:rPr>
-      </w:pPr>
-    </w:p>
-    <w:p>
-      <w:pPr>
-        <w:rPr>
-          <w:lang w:val="es-AR" w:eastAsia="es-AR"/>
-        </w:rPr>
-      </w:pPr>
-    </w:p>
-    <w:p>
-      <w:pPr>
-        <w:rPr>
-          <w:lang w:val="es-AR" w:eastAsia="es-AR"/>
-        </w:rPr>
-      </w:pPr>
-    </w:p>
-    <w:p>
-      <w:pPr>
-        <w:rPr>
-          <w:lang w:val="es-AR" w:eastAsia="es-AR"/>
-        </w:rPr>
-      </w:pPr>
-    </w:p>
-    <w:p>
-      <w:pPr>
-        <w:rPr>
-          <w:lang w:val="es-AR" w:eastAsia="es-AR"/>
-        </w:rPr>
-      </w:pPr>
-    </w:p>
-    <w:p>
-      <w:pPr>
-        <w:rPr>
-          <w:lang w:val="es-AR" w:eastAsia="es-AR"/>
-        </w:rPr>
-      </w:pPr>
-    </w:p>
-    <w:p>
-      <w:pPr>
-        <w:pStyle w:val="Ttulo2"/>
         <w:rPr>
           <w:lang w:val="es-AR" w:eastAsia="es-AR"/>
         </w:rPr>
@@ -6610,7 +5595,7 @@
           <w:lang w:val="es-AR" w:eastAsia="es-AR"/>
         </w:rPr>
       </w:pPr>
-      <w:bookmarkStart w:id="29" w:name="_Toc402620659"/>
+      <w:bookmarkStart w:id="29" w:name="_Toc499757457"/>
       <w:r>
         <w:rPr>
           <w:lang w:val="es-AR" w:eastAsia="es-AR"/>
@@ -6621,7 +5606,7 @@
         <w:rPr>
           <w:lang w:val="es-AR" w:eastAsia="es-AR"/>
         </w:rPr>
-        <w:t>12</w:t>
+        <w:t>44</w:t>
       </w:r>
       <w:r>
         <w:rPr>
@@ -6824,7 +5809,7 @@
           <w:lang w:val="es-AR" w:eastAsia="es-AR"/>
         </w:rPr>
       </w:pPr>
-      <w:bookmarkStart w:id="30" w:name="_Toc402620660"/>
+      <w:bookmarkStart w:id="30" w:name="_Toc499757458"/>
       <w:r>
         <w:rPr>
           <w:lang w:val="es-AR" w:eastAsia="es-AR"/>
@@ -6836,7 +5821,7 @@
         <w:rPr>
           <w:lang w:val="es-AR" w:eastAsia="es-AR"/>
         </w:rPr>
-        <w:t>14</w:t>
+        <w:t>46</w:t>
       </w:r>
       <w:r>
         <w:rPr>
@@ -6900,14 +5885,14 @@
               <wp:posOffset>665480</wp:posOffset>
             </wp:positionV>
             <wp:extent cx="6510655" cy="4051935"/>
-            <wp:effectExtent l="0" t="1238250" r="0" b="1205865"/>
+            <wp:effectExtent l="19050" t="0" r="4445" b="0"/>
             <wp:wrapThrough wrapText="bothSides">
               <wp:wrapPolygon edited="0">
-                <wp:start x="21629" y="-54"/>
-                <wp:lineTo x="78" y="-54"/>
-                <wp:lineTo x="78" y="21576"/>
-                <wp:lineTo x="21629" y="21576"/>
-                <wp:lineTo x="21629" y="-54"/>
+                <wp:start x="-63" y="0"/>
+                <wp:lineTo x="-63" y="21529"/>
+                <wp:lineTo x="21615" y="21529"/>
+                <wp:lineTo x="21615" y="0"/>
+                <wp:lineTo x="-63" y="0"/>
               </wp:wrapPolygon>
             </wp:wrapThrough>
             <wp:docPr id="19" name="18 Imagen" descr="DIAG COM INICIAR SESION.jpg"/>
@@ -6928,7 +5913,7 @@
                     </a:stretch>
                   </pic:blipFill>
                   <pic:spPr>
-                    <a:xfrm rot="16200000">
+                    <a:xfrm>
                       <a:off x="0" y="0"/>
                       <a:ext cx="6510655" cy="4051935"/>
                     </a:xfrm>
@@ -7094,12 +6079,12 @@
           <w:lang w:val="es-AR" w:eastAsia="es-AR"/>
         </w:rPr>
       </w:pPr>
-      <w:bookmarkStart w:id="31" w:name="_Toc402620661"/>
-      <w:r>
-        <w:rPr>
-          <w:lang w:val="es-AR" w:eastAsia="es-AR"/>
-        </w:rPr>
-        <w:t>CU 17</w:t>
+      <w:bookmarkStart w:id="31" w:name="_Toc499757459"/>
+      <w:r>
+        <w:rPr>
+          <w:lang w:val="es-AR" w:eastAsia="es-AR"/>
+        </w:rPr>
+        <w:t>CU 12</w:t>
       </w:r>
       <w:r>
         <w:rPr>
@@ -7135,14 +6120,14 @@
               <wp:posOffset>1803400</wp:posOffset>
             </wp:positionV>
             <wp:extent cx="6956425" cy="3475355"/>
-            <wp:effectExtent l="0" t="1733550" r="0" b="1725295"/>
+            <wp:effectExtent l="19050" t="0" r="0" b="0"/>
             <wp:wrapThrough wrapText="bothSides">
               <wp:wrapPolygon edited="0">
-                <wp:start x="21578" y="-162"/>
-                <wp:lineTo x="47" y="-162"/>
-                <wp:lineTo x="47" y="21624"/>
-                <wp:lineTo x="21578" y="21624"/>
-                <wp:lineTo x="21578" y="-162"/>
+                <wp:start x="-59" y="0"/>
+                <wp:lineTo x="-59" y="21430"/>
+                <wp:lineTo x="21590" y="21430"/>
+                <wp:lineTo x="21590" y="0"/>
+                <wp:lineTo x="-59" y="0"/>
               </wp:wrapPolygon>
             </wp:wrapThrough>
             <wp:docPr id="3" name="2 Imagen" descr="DIAG COM ASIGNAR TRAMITE.bmp"/>
@@ -7163,7 +6148,7 @@
                     </a:stretch>
                   </pic:blipFill>
                   <pic:spPr>
-                    <a:xfrm rot="16200000">
+                    <a:xfrm>
                       <a:off x="0" y="0"/>
                       <a:ext cx="6956425" cy="3475355"/>
                     </a:xfrm>
@@ -7177,132 +6162,6 @@
           </wp:anchor>
         </w:drawing>
       </w:r>
-    </w:p>
-    <w:p>
-      <w:pPr>
-        <w:rPr>
-          <w:lang w:val="es-AR" w:eastAsia="es-AR"/>
-        </w:rPr>
-      </w:pPr>
-    </w:p>
-    <w:p>
-      <w:pPr>
-        <w:rPr>
-          <w:lang w:val="es-AR" w:eastAsia="es-AR"/>
-        </w:rPr>
-      </w:pPr>
-    </w:p>
-    <w:p>
-      <w:pPr>
-        <w:rPr>
-          <w:lang w:val="es-AR" w:eastAsia="es-AR"/>
-        </w:rPr>
-      </w:pPr>
-    </w:p>
-    <w:p>
-      <w:pPr>
-        <w:rPr>
-          <w:lang w:val="es-AR" w:eastAsia="es-AR"/>
-        </w:rPr>
-      </w:pPr>
-    </w:p>
-    <w:p>
-      <w:pPr>
-        <w:rPr>
-          <w:lang w:val="es-AR" w:eastAsia="es-AR"/>
-        </w:rPr>
-      </w:pPr>
-    </w:p>
-    <w:p>
-      <w:pPr>
-        <w:rPr>
-          <w:lang w:val="es-AR" w:eastAsia="es-AR"/>
-        </w:rPr>
-      </w:pPr>
-    </w:p>
-    <w:p>
-      <w:pPr>
-        <w:rPr>
-          <w:lang w:val="es-AR" w:eastAsia="es-AR"/>
-        </w:rPr>
-      </w:pPr>
-    </w:p>
-    <w:p>
-      <w:pPr>
-        <w:rPr>
-          <w:lang w:val="es-AR" w:eastAsia="es-AR"/>
-        </w:rPr>
-      </w:pPr>
-    </w:p>
-    <w:p>
-      <w:pPr>
-        <w:rPr>
-          <w:lang w:val="es-AR" w:eastAsia="es-AR"/>
-        </w:rPr>
-      </w:pPr>
-    </w:p>
-    <w:p>
-      <w:pPr>
-        <w:rPr>
-          <w:lang w:val="es-AR" w:eastAsia="es-AR"/>
-        </w:rPr>
-      </w:pPr>
-    </w:p>
-    <w:p>
-      <w:pPr>
-        <w:rPr>
-          <w:lang w:val="es-AR" w:eastAsia="es-AR"/>
-        </w:rPr>
-      </w:pPr>
-    </w:p>
-    <w:p>
-      <w:pPr>
-        <w:rPr>
-          <w:lang w:val="es-AR" w:eastAsia="es-AR"/>
-        </w:rPr>
-      </w:pPr>
-    </w:p>
-    <w:p>
-      <w:pPr>
-        <w:rPr>
-          <w:lang w:val="es-AR" w:eastAsia="es-AR"/>
-        </w:rPr>
-      </w:pPr>
-    </w:p>
-    <w:p>
-      <w:pPr>
-        <w:rPr>
-          <w:lang w:val="es-AR" w:eastAsia="es-AR"/>
-        </w:rPr>
-      </w:pPr>
-    </w:p>
-    <w:p>
-      <w:pPr>
-        <w:rPr>
-          <w:lang w:val="es-AR" w:eastAsia="es-AR"/>
-        </w:rPr>
-      </w:pPr>
-    </w:p>
-    <w:p>
-      <w:pPr>
-        <w:rPr>
-          <w:lang w:val="es-AR" w:eastAsia="es-AR"/>
-        </w:rPr>
-      </w:pPr>
-    </w:p>
-    <w:p>
-      <w:pPr>
-        <w:rPr>
-          <w:lang w:val="es-AR" w:eastAsia="es-AR"/>
-        </w:rPr>
-      </w:pPr>
-    </w:p>
-    <w:p>
-      <w:pPr>
-        <w:rPr>
-          <w:lang w:val="es-AR" w:eastAsia="es-AR"/>
-        </w:rPr>
-      </w:pPr>
     </w:p>
     <w:p>
       <w:pPr>
@@ -7626,57 +6485,17 @@
     </w:p>
     <w:p>
       <w:pPr>
-        <w:tabs>
-          <w:tab w:val="left" w:pos="1241"/>
-        </w:tabs>
-        <w:rPr>
-          <w:lang w:val="es-AR" w:eastAsia="es-AR"/>
-        </w:rPr>
-      </w:pPr>
-    </w:p>
-    <w:p>
-      <w:pPr>
-        <w:tabs>
-          <w:tab w:val="left" w:pos="1241"/>
-        </w:tabs>
-        <w:rPr>
-          <w:lang w:val="es-AR" w:eastAsia="es-AR"/>
-        </w:rPr>
-      </w:pPr>
-    </w:p>
-    <w:p>
-      <w:pPr>
-        <w:tabs>
-          <w:tab w:val="left" w:pos="1241"/>
-        </w:tabs>
-        <w:rPr>
-          <w:lang w:val="es-AR" w:eastAsia="es-AR"/>
-        </w:rPr>
-      </w:pPr>
-    </w:p>
-    <w:p>
-      <w:pPr>
-        <w:tabs>
-          <w:tab w:val="left" w:pos="1241"/>
-        </w:tabs>
-        <w:rPr>
-          <w:lang w:val="es-AR" w:eastAsia="es-AR"/>
-        </w:rPr>
-      </w:pPr>
-    </w:p>
-    <w:p>
-      <w:pPr>
         <w:pStyle w:val="Ttulo2"/>
         <w:rPr>
           <w:lang w:val="es-AR" w:eastAsia="es-AR"/>
         </w:rPr>
       </w:pPr>
-      <w:bookmarkStart w:id="32" w:name="_Toc402620662"/>
-      <w:r>
-        <w:rPr>
-          <w:lang w:val="es-AR" w:eastAsia="es-AR"/>
-        </w:rPr>
-        <w:t>CU 18</w:t>
+      <w:bookmarkStart w:id="32" w:name="_Toc499757460"/>
+      <w:r>
+        <w:rPr>
+          <w:lang w:val="es-AR" w:eastAsia="es-AR"/>
+        </w:rPr>
+        <w:t>CU 13</w:t>
       </w:r>
       <w:r>
         <w:rPr>
@@ -7715,14 +6534,14 @@
               <wp:posOffset>1223645</wp:posOffset>
             </wp:positionV>
             <wp:extent cx="6718935" cy="5012690"/>
-            <wp:effectExtent l="0" t="857250" r="0" b="835660"/>
+            <wp:effectExtent l="19050" t="0" r="5715" b="0"/>
             <wp:wrapThrough wrapText="bothSides">
               <wp:wrapPolygon edited="0">
-                <wp:start x="21613" y="-64"/>
-                <wp:lineTo x="56" y="-64"/>
-                <wp:lineTo x="56" y="21607"/>
-                <wp:lineTo x="21613" y="21607"/>
-                <wp:lineTo x="21613" y="-64"/>
+                <wp:start x="-61" y="0"/>
+                <wp:lineTo x="-61" y="21507"/>
+                <wp:lineTo x="21618" y="21507"/>
+                <wp:lineTo x="21618" y="0"/>
+                <wp:lineTo x="-61" y="0"/>
               </wp:wrapPolygon>
             </wp:wrapThrough>
             <wp:docPr id="21" name="20 Imagen" descr="DIAG COM MODIFICAR TRAMITE.bmp"/>
@@ -7743,7 +6562,7 @@
                     </a:stretch>
                   </pic:blipFill>
                   <pic:spPr>
-                    <a:xfrm rot="16200000">
+                    <a:xfrm>
                       <a:off x="0" y="0"/>
                       <a:ext cx="6718935" cy="5012690"/>
                     </a:xfrm>
@@ -7757,188 +6576,6 @@
           </wp:anchor>
         </w:drawing>
       </w:r>
-    </w:p>
-    <w:p>
-      <w:pPr>
-        <w:rPr>
-          <w:lang w:val="es-AR" w:eastAsia="es-AR"/>
-        </w:rPr>
-      </w:pPr>
-    </w:p>
-    <w:p>
-      <w:pPr>
-        <w:rPr>
-          <w:lang w:val="es-AR" w:eastAsia="es-AR"/>
-        </w:rPr>
-      </w:pPr>
-    </w:p>
-    <w:p>
-      <w:pPr>
-        <w:rPr>
-          <w:lang w:val="es-AR" w:eastAsia="es-AR"/>
-        </w:rPr>
-      </w:pPr>
-    </w:p>
-    <w:p>
-      <w:pPr>
-        <w:rPr>
-          <w:lang w:val="es-AR" w:eastAsia="es-AR"/>
-        </w:rPr>
-      </w:pPr>
-    </w:p>
-    <w:p>
-      <w:pPr>
-        <w:rPr>
-          <w:lang w:val="es-AR" w:eastAsia="es-AR"/>
-        </w:rPr>
-      </w:pPr>
-    </w:p>
-    <w:p>
-      <w:pPr>
-        <w:rPr>
-          <w:lang w:val="es-AR" w:eastAsia="es-AR"/>
-        </w:rPr>
-      </w:pPr>
-    </w:p>
-    <w:p>
-      <w:pPr>
-        <w:rPr>
-          <w:lang w:val="es-AR" w:eastAsia="es-AR"/>
-        </w:rPr>
-      </w:pPr>
-    </w:p>
-    <w:p>
-      <w:pPr>
-        <w:rPr>
-          <w:lang w:val="es-AR" w:eastAsia="es-AR"/>
-        </w:rPr>
-      </w:pPr>
-    </w:p>
-    <w:p>
-      <w:pPr>
-        <w:rPr>
-          <w:lang w:val="es-AR" w:eastAsia="es-AR"/>
-        </w:rPr>
-      </w:pPr>
-    </w:p>
-    <w:p>
-      <w:pPr>
-        <w:rPr>
-          <w:lang w:val="es-AR" w:eastAsia="es-AR"/>
-        </w:rPr>
-      </w:pPr>
-    </w:p>
-    <w:p>
-      <w:pPr>
-        <w:rPr>
-          <w:lang w:val="es-AR" w:eastAsia="es-AR"/>
-        </w:rPr>
-      </w:pPr>
-    </w:p>
-    <w:p>
-      <w:pPr>
-        <w:rPr>
-          <w:lang w:val="es-AR" w:eastAsia="es-AR"/>
-        </w:rPr>
-      </w:pPr>
-    </w:p>
-    <w:p>
-      <w:pPr>
-        <w:rPr>
-          <w:lang w:val="es-AR" w:eastAsia="es-AR"/>
-        </w:rPr>
-      </w:pPr>
-    </w:p>
-    <w:p>
-      <w:pPr>
-        <w:rPr>
-          <w:lang w:val="es-AR" w:eastAsia="es-AR"/>
-        </w:rPr>
-      </w:pPr>
-    </w:p>
-    <w:p>
-      <w:pPr>
-        <w:rPr>
-          <w:lang w:val="es-AR" w:eastAsia="es-AR"/>
-        </w:rPr>
-      </w:pPr>
-    </w:p>
-    <w:p>
-      <w:pPr>
-        <w:rPr>
-          <w:lang w:val="es-AR" w:eastAsia="es-AR"/>
-        </w:rPr>
-      </w:pPr>
-    </w:p>
-    <w:p>
-      <w:pPr>
-        <w:rPr>
-          <w:lang w:val="es-AR" w:eastAsia="es-AR"/>
-        </w:rPr>
-      </w:pPr>
-    </w:p>
-    <w:p>
-      <w:pPr>
-        <w:rPr>
-          <w:lang w:val="es-AR" w:eastAsia="es-AR"/>
-        </w:rPr>
-      </w:pPr>
-    </w:p>
-    <w:p>
-      <w:pPr>
-        <w:rPr>
-          <w:lang w:val="es-AR" w:eastAsia="es-AR"/>
-        </w:rPr>
-      </w:pPr>
-    </w:p>
-    <w:p>
-      <w:pPr>
-        <w:rPr>
-          <w:lang w:val="es-AR" w:eastAsia="es-AR"/>
-        </w:rPr>
-      </w:pPr>
-    </w:p>
-    <w:p>
-      <w:pPr>
-        <w:rPr>
-          <w:lang w:val="es-AR" w:eastAsia="es-AR"/>
-        </w:rPr>
-      </w:pPr>
-    </w:p>
-    <w:p>
-      <w:pPr>
-        <w:rPr>
-          <w:lang w:val="es-AR" w:eastAsia="es-AR"/>
-        </w:rPr>
-      </w:pPr>
-    </w:p>
-    <w:p>
-      <w:pPr>
-        <w:rPr>
-          <w:lang w:val="es-AR" w:eastAsia="es-AR"/>
-        </w:rPr>
-      </w:pPr>
-    </w:p>
-    <w:p>
-      <w:pPr>
-        <w:rPr>
-          <w:lang w:val="es-AR" w:eastAsia="es-AR"/>
-        </w:rPr>
-      </w:pPr>
-    </w:p>
-    <w:p>
-      <w:pPr>
-        <w:rPr>
-          <w:lang w:val="es-AR" w:eastAsia="es-AR"/>
-        </w:rPr>
-      </w:pPr>
-    </w:p>
-    <w:p>
-      <w:pPr>
-        <w:rPr>
-          <w:lang w:val="es-AR" w:eastAsia="es-AR"/>
-        </w:rPr>
-      </w:pPr>
     </w:p>
     <w:p>
       <w:pPr>
@@ -8203,13 +6840,13 @@
           <w:lang w:val="es-AR" w:eastAsia="es-AR"/>
         </w:rPr>
       </w:pPr>
-      <w:bookmarkStart w:id="33" w:name="_Toc402620663"/>
+      <w:bookmarkStart w:id="33" w:name="_Toc499757461"/>
       <w:r>
         <w:rPr>
           <w:lang w:val="es-AR" w:eastAsia="es-AR"/>
         </w:rPr>
         <w:lastRenderedPageBreak/>
-        <w:t>CU 19</w:t>
+        <w:t>CU 14</w:t>
       </w:r>
       <w:r>
         <w:rPr>
@@ -8246,14 +6883,14 @@
               <wp:posOffset>1424940</wp:posOffset>
             </wp:positionV>
             <wp:extent cx="6510655" cy="3924935"/>
-            <wp:effectExtent l="0" t="1295400" r="0" b="1275715"/>
+            <wp:effectExtent l="19050" t="0" r="4445" b="0"/>
             <wp:wrapThrough wrapText="bothSides">
               <wp:wrapPolygon edited="0">
-                <wp:start x="21608" y="-91"/>
-                <wp:lineTo x="57" y="-91"/>
-                <wp:lineTo x="57" y="21610"/>
-                <wp:lineTo x="21608" y="21610"/>
-                <wp:lineTo x="21608" y="-91"/>
+                <wp:start x="-63" y="0"/>
+                <wp:lineTo x="-63" y="21492"/>
+                <wp:lineTo x="21615" y="21492"/>
+                <wp:lineTo x="21615" y="0"/>
+                <wp:lineTo x="-63" y="0"/>
               </wp:wrapPolygon>
             </wp:wrapThrough>
             <wp:docPr id="29" name="28 Imagen" descr="DIAG COM REGIST DISPONIBILIDAD CASA.bmp"/>
@@ -8274,7 +6911,7 @@
                     </a:stretch>
                   </pic:blipFill>
                   <pic:spPr>
-                    <a:xfrm rot="16200000">
+                    <a:xfrm>
                       <a:off x="0" y="0"/>
                       <a:ext cx="6510655" cy="3924935"/>
                     </a:xfrm>
@@ -8410,139 +7047,6 @@
     </w:p>
     <w:p>
       <w:pPr>
-        <w:rPr>
-          <w:lang w:val="es-AR" w:eastAsia="es-AR"/>
-        </w:rPr>
-      </w:pPr>
-    </w:p>
-    <w:p>
-      <w:pPr>
-        <w:rPr>
-          <w:lang w:val="es-AR" w:eastAsia="es-AR"/>
-        </w:rPr>
-      </w:pPr>
-    </w:p>
-    <w:p>
-      <w:pPr>
-        <w:rPr>
-          <w:lang w:val="es-AR" w:eastAsia="es-AR"/>
-        </w:rPr>
-      </w:pPr>
-    </w:p>
-    <w:p>
-      <w:pPr>
-        <w:rPr>
-          <w:lang w:val="es-AR" w:eastAsia="es-AR"/>
-        </w:rPr>
-      </w:pPr>
-    </w:p>
-    <w:p>
-      <w:pPr>
-        <w:rPr>
-          <w:lang w:val="es-AR" w:eastAsia="es-AR"/>
-        </w:rPr>
-      </w:pPr>
-    </w:p>
-    <w:p>
-      <w:pPr>
-        <w:rPr>
-          <w:lang w:val="es-AR" w:eastAsia="es-AR"/>
-        </w:rPr>
-      </w:pPr>
-    </w:p>
-    <w:p>
-      <w:pPr>
-        <w:rPr>
-          <w:lang w:val="es-AR" w:eastAsia="es-AR"/>
-        </w:rPr>
-      </w:pPr>
-    </w:p>
-    <w:p>
-      <w:pPr>
-        <w:rPr>
-          <w:lang w:val="es-AR" w:eastAsia="es-AR"/>
-        </w:rPr>
-      </w:pPr>
-    </w:p>
-    <w:p>
-      <w:pPr>
-        <w:rPr>
-          <w:lang w:val="es-AR" w:eastAsia="es-AR"/>
-        </w:rPr>
-      </w:pPr>
-    </w:p>
-    <w:p>
-      <w:pPr>
-        <w:rPr>
-          <w:lang w:val="es-AR" w:eastAsia="es-AR"/>
-        </w:rPr>
-      </w:pPr>
-    </w:p>
-    <w:p>
-      <w:pPr>
-        <w:rPr>
-          <w:lang w:val="es-AR" w:eastAsia="es-AR"/>
-        </w:rPr>
-      </w:pPr>
-    </w:p>
-    <w:p>
-      <w:pPr>
-        <w:rPr>
-          <w:lang w:val="es-AR" w:eastAsia="es-AR"/>
-        </w:rPr>
-      </w:pPr>
-    </w:p>
-    <w:p>
-      <w:pPr>
-        <w:rPr>
-          <w:lang w:val="es-AR" w:eastAsia="es-AR"/>
-        </w:rPr>
-      </w:pPr>
-    </w:p>
-    <w:p>
-      <w:pPr>
-        <w:rPr>
-          <w:lang w:val="es-AR" w:eastAsia="es-AR"/>
-        </w:rPr>
-      </w:pPr>
-    </w:p>
-    <w:p>
-      <w:pPr>
-        <w:rPr>
-          <w:lang w:val="es-AR" w:eastAsia="es-AR"/>
-        </w:rPr>
-      </w:pPr>
-    </w:p>
-    <w:p>
-      <w:pPr>
-        <w:rPr>
-          <w:lang w:val="es-AR" w:eastAsia="es-AR"/>
-        </w:rPr>
-      </w:pPr>
-    </w:p>
-    <w:p>
-      <w:pPr>
-        <w:rPr>
-          <w:lang w:val="es-AR" w:eastAsia="es-AR"/>
-        </w:rPr>
-      </w:pPr>
-    </w:p>
-    <w:p>
-      <w:pPr>
-        <w:rPr>
-          <w:lang w:val="es-AR" w:eastAsia="es-AR"/>
-        </w:rPr>
-      </w:pPr>
-    </w:p>
-    <w:p>
-      <w:pPr>
-        <w:rPr>
-          <w:lang w:val="es-AR" w:eastAsia="es-AR"/>
-        </w:rPr>
-      </w:pPr>
-    </w:p>
-    <w:p>
-      <w:pPr>
         <w:tabs>
           <w:tab w:val="left" w:pos="6753"/>
         </w:tabs>
@@ -8580,7 +7084,6 @@
         <w:rPr>
           <w:noProof/>
         </w:rPr>
-        <w:lastRenderedPageBreak/>
         <w:drawing>
           <wp:inline distT="0" distB="0" distL="0" distR="0">
             <wp:extent cx="5943600" cy="4226560"/>
@@ -8780,67 +7283,17 @@
     </w:p>
     <w:p>
       <w:pPr>
-        <w:tabs>
-          <w:tab w:val="left" w:pos="6753"/>
-        </w:tabs>
-        <w:rPr>
-          <w:lang w:val="es-AR" w:eastAsia="es-AR"/>
-        </w:rPr>
-      </w:pPr>
-    </w:p>
-    <w:p>
-      <w:pPr>
-        <w:tabs>
-          <w:tab w:val="left" w:pos="6753"/>
-        </w:tabs>
-        <w:rPr>
-          <w:lang w:val="es-AR" w:eastAsia="es-AR"/>
-        </w:rPr>
-      </w:pPr>
-    </w:p>
-    <w:p>
-      <w:pPr>
-        <w:tabs>
-          <w:tab w:val="left" w:pos="6753"/>
-        </w:tabs>
-        <w:rPr>
-          <w:lang w:val="es-AR" w:eastAsia="es-AR"/>
-        </w:rPr>
-      </w:pPr>
-    </w:p>
-    <w:p>
-      <w:pPr>
-        <w:tabs>
-          <w:tab w:val="left" w:pos="6753"/>
-        </w:tabs>
-        <w:rPr>
-          <w:lang w:val="es-AR" w:eastAsia="es-AR"/>
-        </w:rPr>
-      </w:pPr>
-    </w:p>
-    <w:p>
-      <w:pPr>
-        <w:tabs>
-          <w:tab w:val="left" w:pos="6753"/>
-        </w:tabs>
-        <w:rPr>
-          <w:lang w:val="es-AR" w:eastAsia="es-AR"/>
-        </w:rPr>
-      </w:pPr>
-    </w:p>
-    <w:p>
-      <w:pPr>
         <w:pStyle w:val="Ttulo2"/>
         <w:rPr>
           <w:lang w:val="es-AR" w:eastAsia="es-AR"/>
         </w:rPr>
       </w:pPr>
-      <w:bookmarkStart w:id="34" w:name="_Toc402620664"/>
-      <w:r>
-        <w:rPr>
-          <w:lang w:val="es-AR" w:eastAsia="es-AR"/>
-        </w:rPr>
-        <w:t>CU 20</w:t>
+      <w:bookmarkStart w:id="34" w:name="_Toc499757462"/>
+      <w:r>
+        <w:rPr>
+          <w:lang w:val="es-AR" w:eastAsia="es-AR"/>
+        </w:rPr>
+        <w:t>CU 16</w:t>
       </w:r>
       <w:r>
         <w:rPr>
@@ -9104,7 +7557,6 @@
           <w:lang w:val="es-AR" w:eastAsia="es-AR"/>
         </w:rPr>
       </w:pPr>
-      <w:bookmarkStart w:id="35" w:name="_Toc402620666"/>
       <w:r>
         <w:rPr>
           <w:rFonts w:ascii="Calibri" w:eastAsia="Trebuchet MS" w:hAnsi="Calibri" w:cs="Trebuchet MS"/>
@@ -9389,7 +7841,9 @@
           <w:lang w:val="es-AR" w:eastAsia="es-AR"/>
         </w:rPr>
       </w:pPr>
-      <w:r>
+    </w:p>
+    <w:p>
+      <w:pPr>
         <w:rPr>
           <w:rFonts w:ascii="Calibri" w:eastAsia="Trebuchet MS" w:hAnsi="Calibri" w:cs="Trebuchet MS"/>
           <w:b/>
@@ -9398,7 +7852,16 @@
           <w:u w:val="single"/>
           <w:lang w:val="es-AR" w:eastAsia="es-AR"/>
         </w:rPr>
-        <w:lastRenderedPageBreak/>
+      </w:pPr>
+      <w:r>
+        <w:rPr>
+          <w:rFonts w:ascii="Calibri" w:eastAsia="Trebuchet MS" w:hAnsi="Calibri" w:cs="Trebuchet MS"/>
+          <w:b/>
+          <w:color w:val="C0504D" w:themeColor="accent2"/>
+          <w:sz w:val="38"/>
+          <w:u w:val="single"/>
+          <w:lang w:val="es-AR" w:eastAsia="es-AR"/>
+        </w:rPr>
         <w:t xml:space="preserve">CU 24: </w:t>
       </w:r>
       <w:r>
@@ -9556,6 +8019,7 @@
           <w:lang w:val="es-AR" w:eastAsia="es-AR"/>
         </w:rPr>
       </w:pPr>
+      <w:bookmarkStart w:id="35" w:name="_Toc499757463"/>
       <w:r>
         <w:rPr>
           <w:lang w:val="es-AR" w:eastAsia="es-AR"/>
@@ -9569,6 +8033,7 @@
         </w:rPr>
         <w:t>REGISTRAR  RESERVA DE HOSPEDAJE</w:t>
       </w:r>
+      <w:bookmarkEnd w:id="35"/>
     </w:p>
     <w:p>
       <w:pPr>
@@ -9714,17 +8179,31 @@
     </w:p>
     <w:p>
       <w:pPr>
+        <w:rPr>
+          <w:lang w:val="es-AR" w:eastAsia="es-AR"/>
+        </w:rPr>
+      </w:pPr>
+    </w:p>
+    <w:p>
+      <w:pPr>
         <w:pStyle w:val="Ttulo2"/>
         <w:rPr>
           <w:lang w:val="es-AR" w:eastAsia="es-AR"/>
         </w:rPr>
       </w:pPr>
+      <w:bookmarkStart w:id="36" w:name="_Toc499757464"/>
       <w:r>
         <w:rPr>
           <w:lang w:val="es-AR" w:eastAsia="es-AR"/>
         </w:rPr>
         <w:lastRenderedPageBreak/>
-        <w:t>CU 26</w:t>
+        <w:t>CU 3</w:t>
+      </w:r>
+      <w:r>
+        <w:rPr>
+          <w:lang w:val="es-AR" w:eastAsia="es-AR"/>
+        </w:rPr>
+        <w:t>3</w:t>
       </w:r>
       <w:r>
         <w:rPr>
@@ -9732,7 +8211,7 @@
         </w:rPr>
         <w:t>: REGISTRAR  INGRESO A ESTADIA</w:t>
       </w:r>
-      <w:bookmarkEnd w:id="35"/>
+      <w:bookmarkEnd w:id="36"/>
     </w:p>
     <w:p>
       <w:pPr>
@@ -9916,179 +8395,10 @@
           <w:lang w:val="es-AR" w:eastAsia="es-AR"/>
         </w:rPr>
       </w:pPr>
-    </w:p>
-    <w:p>
-      <w:pPr>
-        <w:rPr>
-          <w:lang w:val="es-AR" w:eastAsia="es-AR"/>
-        </w:rPr>
-      </w:pPr>
-    </w:p>
-    <w:p>
-      <w:pPr>
-        <w:rPr>
-          <w:lang w:val="es-AR" w:eastAsia="es-AR"/>
-        </w:rPr>
-      </w:pPr>
-    </w:p>
-    <w:p>
-      <w:pPr>
-        <w:rPr>
-          <w:lang w:val="es-AR" w:eastAsia="es-AR"/>
-        </w:rPr>
-      </w:pPr>
-    </w:p>
-    <w:p>
-      <w:pPr>
-        <w:rPr>
-          <w:lang w:val="es-AR" w:eastAsia="es-AR"/>
-        </w:rPr>
-      </w:pPr>
-    </w:p>
-    <w:p>
-      <w:pPr>
-        <w:rPr>
-          <w:lang w:val="es-AR" w:eastAsia="es-AR"/>
-        </w:rPr>
-      </w:pPr>
-    </w:p>
-    <w:p>
-      <w:pPr>
-        <w:rPr>
-          <w:lang w:val="es-AR" w:eastAsia="es-AR"/>
-        </w:rPr>
-      </w:pPr>
-    </w:p>
-    <w:p>
-      <w:pPr>
-        <w:rPr>
-          <w:lang w:val="es-AR" w:eastAsia="es-AR"/>
-        </w:rPr>
-      </w:pPr>
-    </w:p>
-    <w:p>
-      <w:pPr>
-        <w:rPr>
-          <w:lang w:val="es-AR" w:eastAsia="es-AR"/>
-        </w:rPr>
-      </w:pPr>
-    </w:p>
-    <w:p>
-      <w:pPr>
-        <w:rPr>
-          <w:lang w:val="es-AR" w:eastAsia="es-AR"/>
-        </w:rPr>
-      </w:pPr>
-    </w:p>
-    <w:p>
-      <w:pPr>
-        <w:rPr>
-          <w:lang w:val="es-AR" w:eastAsia="es-AR"/>
-        </w:rPr>
-      </w:pPr>
-    </w:p>
-    <w:p>
-      <w:pPr>
-        <w:rPr>
-          <w:lang w:val="es-AR" w:eastAsia="es-AR"/>
-        </w:rPr>
-      </w:pPr>
-    </w:p>
-    <w:p>
-      <w:pPr>
-        <w:rPr>
-          <w:lang w:val="es-AR" w:eastAsia="es-AR"/>
-        </w:rPr>
-      </w:pPr>
-    </w:p>
-    <w:p>
-      <w:pPr>
-        <w:rPr>
-          <w:lang w:val="es-AR" w:eastAsia="es-AR"/>
-        </w:rPr>
-      </w:pPr>
-    </w:p>
-    <w:p>
-      <w:pPr>
-        <w:rPr>
-          <w:lang w:val="es-AR" w:eastAsia="es-AR"/>
-        </w:rPr>
-      </w:pPr>
-    </w:p>
-    <w:p>
-      <w:pPr>
-        <w:rPr>
-          <w:lang w:val="es-AR" w:eastAsia="es-AR"/>
-        </w:rPr>
-      </w:pPr>
-    </w:p>
-    <w:p>
-      <w:pPr>
-        <w:rPr>
-          <w:lang w:val="es-AR" w:eastAsia="es-AR"/>
-        </w:rPr>
-      </w:pPr>
-    </w:p>
-    <w:p>
-      <w:pPr>
-        <w:rPr>
-          <w:lang w:val="es-AR" w:eastAsia="es-AR"/>
-        </w:rPr>
-      </w:pPr>
-    </w:p>
-    <w:p>
-      <w:pPr>
-        <w:rPr>
-          <w:lang w:val="es-AR" w:eastAsia="es-AR"/>
-        </w:rPr>
-      </w:pPr>
-    </w:p>
-    <w:p>
-      <w:pPr>
-        <w:rPr>
-          <w:lang w:val="es-AR" w:eastAsia="es-AR"/>
-        </w:rPr>
-      </w:pPr>
-    </w:p>
-    <w:p>
-      <w:pPr>
-        <w:rPr>
-          <w:lang w:val="es-AR" w:eastAsia="es-AR"/>
-        </w:rPr>
-      </w:pPr>
-    </w:p>
-    <w:p>
-      <w:pPr>
-        <w:rPr>
-          <w:lang w:val="es-AR" w:eastAsia="es-AR"/>
-        </w:rPr>
-      </w:pPr>
-    </w:p>
-    <w:p>
-      <w:pPr>
-        <w:rPr>
-          <w:lang w:val="es-AR" w:eastAsia="es-AR"/>
-        </w:rPr>
-      </w:pPr>
-    </w:p>
-    <w:p>
-      <w:pPr>
-        <w:rPr>
-          <w:lang w:val="es-AR" w:eastAsia="es-AR"/>
-        </w:rPr>
-      </w:pPr>
-    </w:p>
-    <w:p>
-      <w:pPr>
-        <w:rPr>
-          <w:lang w:val="es-AR" w:eastAsia="es-AR"/>
-        </w:rPr>
-      </w:pPr>
       <w:r>
         <w:rPr>
           <w:noProof/>
         </w:rPr>
-        <w:lastRenderedPageBreak/>
         <w:drawing>
           <wp:inline distT="0" distB="0" distL="0" distR="0">
             <wp:extent cx="5943600" cy="3342005"/>
@@ -10175,9 +8485,604 @@
         </w:rPr>
       </w:pPr>
     </w:p>
+    <w:p>
+      <w:pPr>
+        <w:rPr>
+          <w:lang w:val="es-AR" w:eastAsia="es-AR"/>
+        </w:rPr>
+      </w:pPr>
+    </w:p>
+    <w:p>
+      <w:pPr>
+        <w:rPr>
+          <w:lang w:val="es-AR" w:eastAsia="es-AR"/>
+        </w:rPr>
+      </w:pPr>
+    </w:p>
+    <w:p>
+      <w:pPr>
+        <w:rPr>
+          <w:lang w:val="es-AR" w:eastAsia="es-AR"/>
+        </w:rPr>
+      </w:pPr>
+    </w:p>
+    <w:p>
+      <w:pPr>
+        <w:rPr>
+          <w:lang w:val="es-AR" w:eastAsia="es-AR"/>
+        </w:rPr>
+      </w:pPr>
+    </w:p>
+    <w:p>
+      <w:pPr>
+        <w:rPr>
+          <w:lang w:val="es-AR" w:eastAsia="es-AR"/>
+        </w:rPr>
+      </w:pPr>
+    </w:p>
+    <w:p>
+      <w:pPr>
+        <w:rPr>
+          <w:lang w:val="es-AR" w:eastAsia="es-AR"/>
+        </w:rPr>
+      </w:pPr>
+    </w:p>
+    <w:p>
+      <w:pPr>
+        <w:rPr>
+          <w:lang w:val="es-AR" w:eastAsia="es-AR"/>
+        </w:rPr>
+      </w:pPr>
+    </w:p>
+    <w:p>
+      <w:pPr>
+        <w:rPr>
+          <w:lang w:val="es-AR" w:eastAsia="es-AR"/>
+        </w:rPr>
+      </w:pPr>
+    </w:p>
+    <w:p>
+      <w:pPr>
+        <w:rPr>
+          <w:lang w:val="es-AR" w:eastAsia="es-AR"/>
+        </w:rPr>
+      </w:pPr>
+    </w:p>
+    <w:p>
+      <w:pPr>
+        <w:rPr>
+          <w:lang w:val="es-AR" w:eastAsia="es-AR"/>
+        </w:rPr>
+      </w:pPr>
+    </w:p>
+    <w:p>
+      <w:pPr>
+        <w:rPr>
+          <w:lang w:val="es-AR" w:eastAsia="es-AR"/>
+        </w:rPr>
+      </w:pPr>
+    </w:p>
+    <w:p>
+      <w:pPr>
+        <w:rPr>
+          <w:lang w:val="es-AR" w:eastAsia="es-AR"/>
+        </w:rPr>
+      </w:pPr>
+    </w:p>
+    <w:p>
+      <w:pPr>
+        <w:rPr>
+          <w:lang w:val="es-AR" w:eastAsia="es-AR"/>
+        </w:rPr>
+      </w:pPr>
+    </w:p>
+    <w:p>
+      <w:pPr>
+        <w:rPr>
+          <w:lang w:val="es-AR" w:eastAsia="es-AR"/>
+        </w:rPr>
+      </w:pPr>
+    </w:p>
+    <w:p>
+      <w:pPr>
+        <w:pStyle w:val="Ttulo2"/>
+        <w:rPr>
+          <w:lang w:val="es-AR" w:eastAsia="es-AR"/>
+        </w:rPr>
+      </w:pPr>
+      <w:bookmarkStart w:id="37" w:name="_Toc499757465"/>
+      <w:r>
+        <w:rPr>
+          <w:lang w:val="es-AR" w:eastAsia="es-AR"/>
+        </w:rPr>
+        <w:lastRenderedPageBreak/>
+        <w:t xml:space="preserve">CU </w:t>
+      </w:r>
+      <w:proofErr w:type="gramStart"/>
+      <w:r>
+        <w:rPr>
+          <w:lang w:val="es-AR" w:eastAsia="es-AR"/>
+        </w:rPr>
+        <w:t xml:space="preserve">35 </w:t>
+      </w:r>
+      <w:r>
+        <w:rPr>
+          <w:lang w:val="es-AR" w:eastAsia="es-AR"/>
+        </w:rPr>
+        <w:t>:</w:t>
+      </w:r>
+      <w:proofErr w:type="gramEnd"/>
+      <w:r>
+        <w:rPr>
+          <w:lang w:val="es-AR" w:eastAsia="es-AR"/>
+        </w:rPr>
+        <w:t xml:space="preserve"> REGISTRAR </w:t>
+      </w:r>
+      <w:r>
+        <w:rPr>
+          <w:lang w:val="es-AR" w:eastAsia="es-AR"/>
+        </w:rPr>
+        <w:t>ALTA DE PROMOCION</w:t>
+      </w:r>
+      <w:bookmarkEnd w:id="37"/>
+    </w:p>
+    <w:p>
+      <w:pPr>
+        <w:rPr>
+          <w:lang w:val="es-AR" w:eastAsia="es-AR"/>
+        </w:rPr>
+      </w:pPr>
+    </w:p>
+    <w:p>
+      <w:pPr>
+        <w:rPr>
+          <w:lang w:val="es-AR" w:eastAsia="es-AR"/>
+        </w:rPr>
+      </w:pPr>
+      <w:r>
+        <w:rPr>
+          <w:noProof/>
+        </w:rPr>
+        <w:drawing>
+          <wp:inline distT="0" distB="0" distL="0" distR="0">
+            <wp:extent cx="5943600" cy="2548890"/>
+            <wp:effectExtent l="19050" t="0" r="0" b="0"/>
+            <wp:docPr id="40" name="39 Imagen" descr="CU REGISTRAR ALTA DE PROMOCION.jpg"/>
+            <wp:cNvGraphicFramePr>
+              <a:graphicFrameLocks xmlns:a="http://schemas.openxmlformats.org/drawingml/2006/main" noChangeAspect="1"/>
+            </wp:cNvGraphicFramePr>
+            <a:graphic xmlns:a="http://schemas.openxmlformats.org/drawingml/2006/main">
+              <a:graphicData uri="http://schemas.openxmlformats.org/drawingml/2006/picture">
+                <pic:pic xmlns:pic="http://schemas.openxmlformats.org/drawingml/2006/picture">
+                  <pic:nvPicPr>
+                    <pic:cNvPr id="0" name="CU REGISTRAR ALTA DE PROMOCION.jpg"/>
+                    <pic:cNvPicPr/>
+                  </pic:nvPicPr>
+                  <pic:blipFill>
+                    <a:blip r:embed="rId46" cstate="print"/>
+                    <a:stretch>
+                      <a:fillRect/>
+                    </a:stretch>
+                  </pic:blipFill>
+                  <pic:spPr>
+                    <a:xfrm>
+                      <a:off x="0" y="0"/>
+                      <a:ext cx="5943600" cy="2548890"/>
+                    </a:xfrm>
+                    <a:prstGeom prst="rect">
+                      <a:avLst/>
+                    </a:prstGeom>
+                  </pic:spPr>
+                </pic:pic>
+              </a:graphicData>
+            </a:graphic>
+          </wp:inline>
+        </w:drawing>
+      </w:r>
+    </w:p>
+    <w:p>
+      <w:pPr>
+        <w:rPr>
+          <w:lang w:val="es-AR" w:eastAsia="es-AR"/>
+        </w:rPr>
+      </w:pPr>
+    </w:p>
+    <w:p>
+      <w:pPr>
+        <w:rPr>
+          <w:lang w:val="es-AR" w:eastAsia="es-AR"/>
+        </w:rPr>
+      </w:pPr>
+      <w:r>
+        <w:rPr>
+          <w:noProof/>
+        </w:rPr>
+        <w:drawing>
+          <wp:inline distT="0" distB="0" distL="0" distR="0">
+            <wp:extent cx="5943600" cy="3385820"/>
+            <wp:effectExtent l="19050" t="0" r="0" b="0"/>
+            <wp:docPr id="41" name="40 Imagen" descr="CU REGISTRAR ALTA DE PROMOCION.jpg"/>
+            <wp:cNvGraphicFramePr>
+              <a:graphicFrameLocks xmlns:a="http://schemas.openxmlformats.org/drawingml/2006/main" noChangeAspect="1"/>
+            </wp:cNvGraphicFramePr>
+            <a:graphic xmlns:a="http://schemas.openxmlformats.org/drawingml/2006/main">
+              <a:graphicData uri="http://schemas.openxmlformats.org/drawingml/2006/picture">
+                <pic:pic xmlns:pic="http://schemas.openxmlformats.org/drawingml/2006/picture">
+                  <pic:nvPicPr>
+                    <pic:cNvPr id="0" name="CU REGISTRAR ALTA DE PROMOCION.jpg"/>
+                    <pic:cNvPicPr/>
+                  </pic:nvPicPr>
+                  <pic:blipFill>
+                    <a:blip r:embed="rId47" cstate="print"/>
+                    <a:stretch>
+                      <a:fillRect/>
+                    </a:stretch>
+                  </pic:blipFill>
+                  <pic:spPr>
+                    <a:xfrm>
+                      <a:off x="0" y="0"/>
+                      <a:ext cx="5943600" cy="3385820"/>
+                    </a:xfrm>
+                    <a:prstGeom prst="rect">
+                      <a:avLst/>
+                    </a:prstGeom>
+                  </pic:spPr>
+                </pic:pic>
+              </a:graphicData>
+            </a:graphic>
+          </wp:inline>
+        </w:drawing>
+      </w:r>
+    </w:p>
+    <w:p>
+      <w:pPr>
+        <w:pStyle w:val="Ttulo2"/>
+        <w:rPr>
+          <w:lang w:val="es-AR" w:eastAsia="es-AR"/>
+        </w:rPr>
+      </w:pPr>
+    </w:p>
+    <w:p>
+      <w:pPr>
+        <w:rPr>
+          <w:lang w:val="es-AR" w:eastAsia="es-AR"/>
+        </w:rPr>
+      </w:pPr>
+    </w:p>
+    <w:p>
+      <w:pPr>
+        <w:rPr>
+          <w:lang w:val="es-AR" w:eastAsia="es-AR"/>
+        </w:rPr>
+      </w:pPr>
+    </w:p>
+    <w:p>
+      <w:pPr>
+        <w:pStyle w:val="Ttulo2"/>
+        <w:rPr>
+          <w:lang w:val="es-AR" w:eastAsia="es-AR"/>
+        </w:rPr>
+      </w:pPr>
+      <w:bookmarkStart w:id="38" w:name="_Toc499757466"/>
+      <w:r>
+        <w:rPr>
+          <w:lang w:val="es-AR" w:eastAsia="es-AR"/>
+        </w:rPr>
+        <w:lastRenderedPageBreak/>
+        <w:t xml:space="preserve">CU </w:t>
+      </w:r>
+      <w:proofErr w:type="gramStart"/>
+      <w:r>
+        <w:rPr>
+          <w:lang w:val="es-AR" w:eastAsia="es-AR"/>
+        </w:rPr>
+        <w:t xml:space="preserve">38 </w:t>
+      </w:r>
+      <w:r>
+        <w:rPr>
+          <w:lang w:val="es-AR" w:eastAsia="es-AR"/>
+        </w:rPr>
+        <w:t>:</w:t>
+      </w:r>
+      <w:proofErr w:type="gramEnd"/>
+      <w:r>
+        <w:rPr>
+          <w:lang w:val="es-AR" w:eastAsia="es-AR"/>
+        </w:rPr>
+        <w:t xml:space="preserve"> REGISTRAR </w:t>
+      </w:r>
+      <w:r>
+        <w:rPr>
+          <w:lang w:val="es-AR" w:eastAsia="es-AR"/>
+        </w:rPr>
+        <w:t>SOLICITUD DE PROMOCION</w:t>
+      </w:r>
+      <w:bookmarkEnd w:id="38"/>
+    </w:p>
+    <w:p>
+      <w:pPr>
+        <w:rPr>
+          <w:lang w:val="es-AR" w:eastAsia="es-AR"/>
+        </w:rPr>
+      </w:pPr>
+      <w:r>
+        <w:rPr>
+          <w:noProof/>
+        </w:rPr>
+        <w:drawing>
+          <wp:inline distT="0" distB="0" distL="0" distR="0">
+            <wp:extent cx="5943600" cy="3159125"/>
+            <wp:effectExtent l="19050" t="0" r="0" b="0"/>
+            <wp:docPr id="43" name="42 Imagen" descr="REGISTRAR SOLICITUD DE PROMOCION.jpg"/>
+            <wp:cNvGraphicFramePr>
+              <a:graphicFrameLocks xmlns:a="http://schemas.openxmlformats.org/drawingml/2006/main" noChangeAspect="1"/>
+            </wp:cNvGraphicFramePr>
+            <a:graphic xmlns:a="http://schemas.openxmlformats.org/drawingml/2006/main">
+              <a:graphicData uri="http://schemas.openxmlformats.org/drawingml/2006/picture">
+                <pic:pic xmlns:pic="http://schemas.openxmlformats.org/drawingml/2006/picture">
+                  <pic:nvPicPr>
+                    <pic:cNvPr id="0" name="REGISTRAR SOLICITUD DE PROMOCION.jpg"/>
+                    <pic:cNvPicPr/>
+                  </pic:nvPicPr>
+                  <pic:blipFill>
+                    <a:blip r:embed="rId48" cstate="print"/>
+                    <a:stretch>
+                      <a:fillRect/>
+                    </a:stretch>
+                  </pic:blipFill>
+                  <pic:spPr>
+                    <a:xfrm>
+                      <a:off x="0" y="0"/>
+                      <a:ext cx="5943600" cy="3159125"/>
+                    </a:xfrm>
+                    <a:prstGeom prst="rect">
+                      <a:avLst/>
+                    </a:prstGeom>
+                  </pic:spPr>
+                </pic:pic>
+              </a:graphicData>
+            </a:graphic>
+          </wp:inline>
+        </w:drawing>
+      </w:r>
+    </w:p>
+    <w:p>
+      <w:pPr>
+        <w:rPr>
+          <w:lang w:val="es-AR" w:eastAsia="es-AR"/>
+        </w:rPr>
+      </w:pPr>
+    </w:p>
+    <w:p>
+      <w:pPr>
+        <w:rPr>
+          <w:lang w:val="es-AR" w:eastAsia="es-AR"/>
+        </w:rPr>
+      </w:pPr>
+      <w:r>
+        <w:rPr>
+          <w:noProof/>
+        </w:rPr>
+        <w:lastRenderedPageBreak/>
+        <w:drawing>
+          <wp:inline distT="0" distB="0" distL="0" distR="0">
+            <wp:extent cx="5943600" cy="5830570"/>
+            <wp:effectExtent l="19050" t="0" r="0" b="0"/>
+            <wp:docPr id="42" name="41 Imagen" descr="REGISTRAR SOLICITUD DE PROMOCION.jpg"/>
+            <wp:cNvGraphicFramePr>
+              <a:graphicFrameLocks xmlns:a="http://schemas.openxmlformats.org/drawingml/2006/main" noChangeAspect="1"/>
+            </wp:cNvGraphicFramePr>
+            <a:graphic xmlns:a="http://schemas.openxmlformats.org/drawingml/2006/main">
+              <a:graphicData uri="http://schemas.openxmlformats.org/drawingml/2006/picture">
+                <pic:pic xmlns:pic="http://schemas.openxmlformats.org/drawingml/2006/picture">
+                  <pic:nvPicPr>
+                    <pic:cNvPr id="0" name="REGISTRAR SOLICITUD DE PROMOCION.jpg"/>
+                    <pic:cNvPicPr/>
+                  </pic:nvPicPr>
+                  <pic:blipFill>
+                    <a:blip r:embed="rId49" cstate="print"/>
+                    <a:stretch>
+                      <a:fillRect/>
+                    </a:stretch>
+                  </pic:blipFill>
+                  <pic:spPr>
+                    <a:xfrm>
+                      <a:off x="0" y="0"/>
+                      <a:ext cx="5943600" cy="5830570"/>
+                    </a:xfrm>
+                    <a:prstGeom prst="rect">
+                      <a:avLst/>
+                    </a:prstGeom>
+                  </pic:spPr>
+                </pic:pic>
+              </a:graphicData>
+            </a:graphic>
+          </wp:inline>
+        </w:drawing>
+      </w:r>
+    </w:p>
+    <w:p>
+      <w:pPr>
+        <w:pStyle w:val="Ttulo2"/>
+        <w:rPr>
+          <w:lang w:val="es-AR" w:eastAsia="es-AR"/>
+        </w:rPr>
+      </w:pPr>
+      <w:bookmarkStart w:id="39" w:name="_Toc499757467"/>
+      <w:r>
+        <w:rPr>
+          <w:lang w:val="es-AR" w:eastAsia="es-AR"/>
+        </w:rPr>
+        <w:t xml:space="preserve">CU </w:t>
+      </w:r>
+      <w:proofErr w:type="gramStart"/>
+      <w:r>
+        <w:rPr>
+          <w:lang w:val="es-AR" w:eastAsia="es-AR"/>
+        </w:rPr>
+        <w:t xml:space="preserve">39 </w:t>
+      </w:r>
+      <w:r>
+        <w:rPr>
+          <w:lang w:val="es-AR" w:eastAsia="es-AR"/>
+        </w:rPr>
+        <w:t>:</w:t>
+      </w:r>
+      <w:proofErr w:type="gramEnd"/>
+      <w:r>
+        <w:rPr>
+          <w:lang w:val="es-AR" w:eastAsia="es-AR"/>
+        </w:rPr>
+        <w:t xml:space="preserve"> REGISTRAR </w:t>
+      </w:r>
+      <w:r>
+        <w:rPr>
+          <w:lang w:val="es-AR" w:eastAsia="es-AR"/>
+        </w:rPr>
+        <w:t>UTILIZACIÓN DE PROMOCION</w:t>
+      </w:r>
+      <w:bookmarkEnd w:id="39"/>
+    </w:p>
+    <w:p>
+      <w:pPr>
+        <w:rPr>
+          <w:lang w:val="es-AR" w:eastAsia="es-AR"/>
+        </w:rPr>
+      </w:pPr>
+    </w:p>
+    <w:p>
+      <w:pPr>
+        <w:rPr>
+          <w:lang w:val="es-AR" w:eastAsia="es-AR"/>
+        </w:rPr>
+      </w:pPr>
+    </w:p>
+    <w:p>
+      <w:pPr>
+        <w:rPr>
+          <w:lang w:val="es-AR" w:eastAsia="es-AR"/>
+        </w:rPr>
+      </w:pPr>
+      <w:r>
+        <w:rPr>
+          <w:noProof/>
+        </w:rPr>
+        <w:lastRenderedPageBreak/>
+        <w:drawing>
+          <wp:inline distT="0" distB="0" distL="0" distR="0">
+            <wp:extent cx="5943600" cy="3081020"/>
+            <wp:effectExtent l="19050" t="0" r="0" b="0"/>
+            <wp:docPr id="46" name="45 Imagen" descr="REGISTRAR UTILIZACION DE PROMOCION.jpg"/>
+            <wp:cNvGraphicFramePr>
+              <a:graphicFrameLocks xmlns:a="http://schemas.openxmlformats.org/drawingml/2006/main" noChangeAspect="1"/>
+            </wp:cNvGraphicFramePr>
+            <a:graphic xmlns:a="http://schemas.openxmlformats.org/drawingml/2006/main">
+              <a:graphicData uri="http://schemas.openxmlformats.org/drawingml/2006/picture">
+                <pic:pic xmlns:pic="http://schemas.openxmlformats.org/drawingml/2006/picture">
+                  <pic:nvPicPr>
+                    <pic:cNvPr id="0" name="REGISTRAR UTILIZACION DE PROMOCION.jpg"/>
+                    <pic:cNvPicPr/>
+                  </pic:nvPicPr>
+                  <pic:blipFill>
+                    <a:blip r:embed="rId50" cstate="print"/>
+                    <a:stretch>
+                      <a:fillRect/>
+                    </a:stretch>
+                  </pic:blipFill>
+                  <pic:spPr>
+                    <a:xfrm>
+                      <a:off x="0" y="0"/>
+                      <a:ext cx="5943600" cy="3081020"/>
+                    </a:xfrm>
+                    <a:prstGeom prst="rect">
+                      <a:avLst/>
+                    </a:prstGeom>
+                  </pic:spPr>
+                </pic:pic>
+              </a:graphicData>
+            </a:graphic>
+          </wp:inline>
+        </w:drawing>
+      </w:r>
+    </w:p>
+    <w:p>
+      <w:pPr>
+        <w:rPr>
+          <w:lang w:val="es-AR" w:eastAsia="es-AR"/>
+        </w:rPr>
+      </w:pPr>
+    </w:p>
+    <w:p>
+      <w:pPr>
+        <w:rPr>
+          <w:lang w:val="es-AR" w:eastAsia="es-AR"/>
+        </w:rPr>
+      </w:pPr>
+      <w:r>
+        <w:rPr>
+          <w:noProof/>
+        </w:rPr>
+        <w:drawing>
+          <wp:inline distT="0" distB="0" distL="0" distR="0">
+            <wp:extent cx="5943600" cy="4496435"/>
+            <wp:effectExtent l="19050" t="0" r="0" b="0"/>
+            <wp:docPr id="47" name="46 Imagen" descr="REGISTRAR UTILIZACION DE PROMOCION.jpg"/>
+            <wp:cNvGraphicFramePr>
+              <a:graphicFrameLocks xmlns:a="http://schemas.openxmlformats.org/drawingml/2006/main" noChangeAspect="1"/>
+            </wp:cNvGraphicFramePr>
+            <a:graphic xmlns:a="http://schemas.openxmlformats.org/drawingml/2006/main">
+              <a:graphicData uri="http://schemas.openxmlformats.org/drawingml/2006/picture">
+                <pic:pic xmlns:pic="http://schemas.openxmlformats.org/drawingml/2006/picture">
+                  <pic:nvPicPr>
+                    <pic:cNvPr id="0" name="REGISTRAR UTILIZACION DE PROMOCION.jpg"/>
+                    <pic:cNvPicPr/>
+                  </pic:nvPicPr>
+                  <pic:blipFill>
+                    <a:blip r:embed="rId51" cstate="print"/>
+                    <a:stretch>
+                      <a:fillRect/>
+                    </a:stretch>
+                  </pic:blipFill>
+                  <pic:spPr>
+                    <a:xfrm>
+                      <a:off x="0" y="0"/>
+                      <a:ext cx="5943600" cy="4496435"/>
+                    </a:xfrm>
+                    <a:prstGeom prst="rect">
+                      <a:avLst/>
+                    </a:prstGeom>
+                  </pic:spPr>
+                </pic:pic>
+              </a:graphicData>
+            </a:graphic>
+          </wp:inline>
+        </w:drawing>
+      </w:r>
+    </w:p>
+    <w:p>
+      <w:pPr>
+        <w:rPr>
+          <w:lang w:val="es-AR" w:eastAsia="es-AR"/>
+        </w:rPr>
+      </w:pPr>
+    </w:p>
+    <w:p>
+      <w:pPr>
+        <w:rPr>
+          <w:lang w:val="es-AR" w:eastAsia="es-AR"/>
+        </w:rPr>
+      </w:pPr>
+    </w:p>
+    <w:p>
+      <w:pPr>
+        <w:rPr>
+          <w:lang w:val="es-AR" w:eastAsia="es-AR"/>
+        </w:rPr>
+      </w:pPr>
+    </w:p>
     <w:sectPr>
-      <w:headerReference w:type="default" r:id="rId46"/>
-      <w:footerReference w:type="default" r:id="rId47"/>
+      <w:headerReference w:type="default" r:id="rId52"/>
+      <w:footerReference w:type="default" r:id="rId53"/>
       <w:pgSz w:w="12240" w:h="15840" w:code="1"/>
       <w:pgMar w:top="1440" w:right="1440" w:bottom="1440" w:left="1440" w:header="720" w:footer="720" w:gutter="0"/>
       <w:cols w:space="720"/>
@@ -10271,7 +9176,7 @@
         <w:rFonts w:asciiTheme="majorHAnsi" w:hAnsiTheme="majorHAnsi"/>
         <w:noProof/>
       </w:rPr>
-      <w:t>35</w:t>
+      <w:t>44</w:t>
     </w:r>
     <w:r>
       <w:rPr>
@@ -11578,7 +10483,7 @@
   </w:docDefaults>
   <w:latentStyles w:defLockedState="0" w:defUIPriority="99" w:defSemiHidden="1" w:defUnhideWhenUsed="1" w:defQFormat="0" w:count="267">
     <w:lsdException w:name="Normal" w:semiHidden="0" w:uiPriority="0" w:unhideWhenUsed="0" w:qFormat="1"/>
-    <w:lsdException w:name="heading 1" w:semiHidden="0" w:uiPriority="9" w:unhideWhenUsed="0" w:qFormat="1"/>
+    <w:lsdException w:name="heading 1" w:semiHidden="0" w:uiPriority="0" w:unhideWhenUsed="0" w:qFormat="1"/>
     <w:lsdException w:name="heading 2" w:uiPriority="0" w:qFormat="1"/>
     <w:lsdException w:name="heading 3" w:uiPriority="9" w:qFormat="1"/>
     <w:lsdException w:name="heading 4" w:uiPriority="9" w:qFormat="1"/>
@@ -12609,7 +11514,7 @@
 </file>
 
 <file path=customXml/itemProps1.xml><?xml version="1.0" encoding="utf-8"?>
-<ds:datastoreItem xmlns:ds="http://schemas.openxmlformats.org/officeDocument/2006/customXml" ds:itemID="{EBEC427C-7C29-486A-BAFD-461D29A3C9F2}">
+<ds:datastoreItem xmlns:ds="http://schemas.openxmlformats.org/officeDocument/2006/customXml" ds:itemID="{895E35C5-0943-4B58-A73B-8485D4AE7EEA}">
   <ds:schemaRefs>
     <ds:schemaRef ds:uri="http://schemas.openxmlformats.org/officeDocument/2006/bibliography"/>
   </ds:schemaRefs>

</xml_diff>

<commit_message>
Manual de procedimientos y diagramas de estado para promociones
</commit_message>
<xml_diff>
--- a/Wf Analisis 1.4.docx
+++ b/Wf Analisis 1.4.docx
@@ -39,7 +39,7 @@
                     <a:blip r:embed="rId8" cstate="print">
                       <a:extLst>
                         <a:ext uri="{28A0092B-C50C-407E-A947-70E740481C1C}">
-                          <a14:useLocalDpi xmlns="" xmlns:wpc="http://schemas.microsoft.com/office/word/2010/wordprocessingCanvas" xmlns:mc="http://schemas.openxmlformats.org/markup-compatibility/2006" xmlns:o="urn:schemas-microsoft-com:office:office" xmlns:v="urn:schemas-microsoft-com:vml" xmlns:wp14="http://schemas.microsoft.com/office/word/2010/wordprocessingDrawing" xmlns:w10="urn:schemas-microsoft-com:office:word" xmlns:w="http://schemas.openxmlformats.org/wordprocessingml/2006/main" xmlns:w14="http://schemas.microsoft.com/office/word/2010/wordml" xmlns:w15="http://schemas.microsoft.com/office/word/2012/wordml" xmlns:wpg="http://schemas.microsoft.com/office/word/2010/wordprocessingGroup" xmlns:wpi="http://schemas.microsoft.com/office/word/2010/wordprocessingInk" xmlns:wps="http://schemas.microsoft.com/office/word/2010/wordprocessingShape" xmlns:a14="http://schemas.microsoft.com/office/drawing/2010/main" val="0"/>
+                          <a14:useLocalDpi xmlns:a14="http://schemas.microsoft.com/office/drawing/2010/main" xmlns:wps="http://schemas.microsoft.com/office/word/2010/wordprocessingShape" xmlns:wpi="http://schemas.microsoft.com/office/word/2010/wordprocessingInk" xmlns:wpg="http://schemas.microsoft.com/office/word/2010/wordprocessingGroup" xmlns:w15="http://schemas.microsoft.com/office/word/2012/wordml" xmlns:w14="http://schemas.microsoft.com/office/word/2010/wordml" xmlns:w="http://schemas.openxmlformats.org/wordprocessingml/2006/main" xmlns:w10="urn:schemas-microsoft-com:office:word" xmlns:wp14="http://schemas.microsoft.com/office/word/2010/wordprocessingDrawing" xmlns:v="urn:schemas-microsoft-com:vml" xmlns:o="urn:schemas-microsoft-com:office:office" xmlns:mc="http://schemas.openxmlformats.org/markup-compatibility/2006" xmlns:wpc="http://schemas.microsoft.com/office/word/2010/wordprocessingCanvas" xmlns="" val="0"/>
                         </a:ext>
                       </a:extLst>
                     </a:blip>
@@ -7721,6 +7721,29 @@
           <w:lang w:val="es-AR" w:eastAsia="es-AR"/>
         </w:rPr>
       </w:pPr>
+    </w:p>
+    <w:p>
+      <w:pPr>
+        <w:rPr>
+          <w:rFonts w:ascii="Calibri" w:eastAsia="Trebuchet MS" w:hAnsi="Calibri" w:cs="Trebuchet MS"/>
+          <w:b/>
+          <w:color w:val="C0504D" w:themeColor="accent2"/>
+          <w:sz w:val="38"/>
+          <w:u w:val="single"/>
+          <w:lang w:val="es-AR" w:eastAsia="es-AR"/>
+        </w:rPr>
+      </w:pPr>
+      <w:r>
+        <w:rPr>
+          <w:rFonts w:ascii="Calibri" w:eastAsia="Trebuchet MS" w:hAnsi="Calibri" w:cs="Trebuchet MS"/>
+          <w:b/>
+          <w:color w:val="C0504D" w:themeColor="accent2"/>
+          <w:sz w:val="38"/>
+          <w:u w:val="single"/>
+          <w:lang w:val="es-AR" w:eastAsia="es-AR"/>
+        </w:rPr>
+        <w:t>CU 22: CONSULTAR DISPONIBILIDAD LUGAR DE HOSPEDAJE</w:t>
+      </w:r>
     </w:p>
     <w:p>
       <w:pPr>
@@ -9176,7 +9199,7 @@
         <w:rFonts w:asciiTheme="majorHAnsi" w:hAnsiTheme="majorHAnsi"/>
         <w:noProof/>
       </w:rPr>
-      <w:t>44</w:t>
+      <w:t>35</w:t>
     </w:r>
     <w:r>
       <w:rPr>
@@ -9271,7 +9294,7 @@
                   <a:blip r:embed="rId1">
                     <a:extLst>
                       <a:ext uri="{28A0092B-C50C-407E-A947-70E740481C1C}">
-                        <a14:useLocalDpi xmlns="" xmlns:wpc="http://schemas.microsoft.com/office/word/2010/wordprocessingCanvas" xmlns:mc="http://schemas.openxmlformats.org/markup-compatibility/2006" xmlns:o="urn:schemas-microsoft-com:office:office" xmlns:v="urn:schemas-microsoft-com:vml" xmlns:wp14="http://schemas.microsoft.com/office/word/2010/wordprocessingDrawing" xmlns:w10="urn:schemas-microsoft-com:office:word" xmlns:w="http://schemas.openxmlformats.org/wordprocessingml/2006/main" xmlns:w14="http://schemas.microsoft.com/office/word/2010/wordml" xmlns:w15="http://schemas.microsoft.com/office/word/2012/wordml" xmlns:wpg="http://schemas.microsoft.com/office/word/2010/wordprocessingGroup" xmlns:wpi="http://schemas.microsoft.com/office/word/2010/wordprocessingInk" xmlns:wps="http://schemas.microsoft.com/office/word/2010/wordprocessingShape" xmlns:a14="http://schemas.microsoft.com/office/drawing/2010/main" val="0"/>
+                        <a14:useLocalDpi xmlns:a14="http://schemas.microsoft.com/office/drawing/2010/main" xmlns:wps="http://schemas.microsoft.com/office/word/2010/wordprocessingShape" xmlns:wpi="http://schemas.microsoft.com/office/word/2010/wordprocessingInk" xmlns:wpg="http://schemas.microsoft.com/office/word/2010/wordprocessingGroup" xmlns:w15="http://schemas.microsoft.com/office/word/2012/wordml" xmlns:w14="http://schemas.microsoft.com/office/word/2010/wordml" xmlns:w="http://schemas.openxmlformats.org/wordprocessingml/2006/main" xmlns:w10="urn:schemas-microsoft-com:office:word" xmlns:wp14="http://schemas.microsoft.com/office/word/2010/wordprocessingDrawing" xmlns:v="urn:schemas-microsoft-com:vml" xmlns:o="urn:schemas-microsoft-com:office:office" xmlns:mc="http://schemas.openxmlformats.org/markup-compatibility/2006" xmlns:wpc="http://schemas.microsoft.com/office/word/2010/wordprocessingCanvas" xmlns="" val="0"/>
                       </a:ext>
                     </a:extLst>
                   </a:blip>
@@ -11514,7 +11537,7 @@
 </file>
 
 <file path=customXml/itemProps1.xml><?xml version="1.0" encoding="utf-8"?>
-<ds:datastoreItem xmlns:ds="http://schemas.openxmlformats.org/officeDocument/2006/customXml" ds:itemID="{895E35C5-0943-4B58-A73B-8485D4AE7EEA}">
+<ds:datastoreItem xmlns:ds="http://schemas.openxmlformats.org/officeDocument/2006/customXml" ds:itemID="{1DE3955B-33C8-4080-B6BA-CD5FA94110B2}">
   <ds:schemaRefs>
     <ds:schemaRef ds:uri="http://schemas.openxmlformats.org/officeDocument/2006/bibliography"/>
   </ds:schemaRefs>

</xml_diff>

<commit_message>
Consultar Disponibilidad - Analisis
</commit_message>
<xml_diff>
--- a/Wf Analisis 1.4.docx
+++ b/Wf Analisis 1.4.docx
@@ -39,7 +39,7 @@
                     <a:blip r:embed="rId8" cstate="print">
                       <a:extLst>
                         <a:ext uri="{28A0092B-C50C-407E-A947-70E740481C1C}">
-                          <a14:useLocalDpi xmlns:a14="http://schemas.microsoft.com/office/drawing/2010/main" xmlns:wps="http://schemas.microsoft.com/office/word/2010/wordprocessingShape" xmlns:wpi="http://schemas.microsoft.com/office/word/2010/wordprocessingInk" xmlns:wpg="http://schemas.microsoft.com/office/word/2010/wordprocessingGroup" xmlns:w15="http://schemas.microsoft.com/office/word/2012/wordml" xmlns:w14="http://schemas.microsoft.com/office/word/2010/wordml" xmlns:w="http://schemas.openxmlformats.org/wordprocessingml/2006/main" xmlns:w10="urn:schemas-microsoft-com:office:word" xmlns:wp14="http://schemas.microsoft.com/office/word/2010/wordprocessingDrawing" xmlns:v="urn:schemas-microsoft-com:vml" xmlns:o="urn:schemas-microsoft-com:office:office" xmlns:mc="http://schemas.openxmlformats.org/markup-compatibility/2006" xmlns:wpc="http://schemas.microsoft.com/office/word/2010/wordprocessingCanvas" xmlns="" val="0"/>
+                          <a14:useLocalDpi xmlns="" xmlns:wpc="http://schemas.microsoft.com/office/word/2010/wordprocessingCanvas" xmlns:mc="http://schemas.openxmlformats.org/markup-compatibility/2006" xmlns:o="urn:schemas-microsoft-com:office:office" xmlns:v="urn:schemas-microsoft-com:vml" xmlns:wp14="http://schemas.microsoft.com/office/word/2010/wordprocessingDrawing" xmlns:w10="urn:schemas-microsoft-com:office:word" xmlns:w="http://schemas.openxmlformats.org/wordprocessingml/2006/main" xmlns:w14="http://schemas.microsoft.com/office/word/2010/wordml" xmlns:w15="http://schemas.microsoft.com/office/word/2012/wordml" xmlns:wpg="http://schemas.microsoft.com/office/word/2010/wordprocessingGroup" xmlns:wpi="http://schemas.microsoft.com/office/word/2010/wordprocessingInk" xmlns:wps="http://schemas.microsoft.com/office/word/2010/wordprocessingShape" xmlns:a14="http://schemas.microsoft.com/office/drawing/2010/main" val="0"/>
                         </a:ext>
                       </a:extLst>
                     </a:blip>
@@ -206,7 +206,7 @@
         <w:pStyle w:val="Ttulo1"/>
       </w:pPr>
       <w:bookmarkStart w:id="1" w:name="h.fgunqyg92ay5" w:colFirst="0" w:colLast="0"/>
-      <w:bookmarkStart w:id="2" w:name="_Toc499757445"/>
+      <w:bookmarkStart w:id="2" w:name="_Toc500881130"/>
       <w:bookmarkEnd w:id="1"/>
       <w:r>
         <w:t>INDICE</w:t>
@@ -256,7 +256,7 @@
           <w:r>
             <w:fldChar w:fldCharType="separate"/>
           </w:r>
-          <w:hyperlink w:anchor="_Toc499757445" w:history="1">
+          <w:hyperlink w:anchor="_Toc500881130" w:history="1">
             <w:r>
               <w:rPr>
                 <w:rStyle w:val="Hipervnculo"/>
@@ -283,7 +283,7 @@
                 <w:noProof/>
                 <w:webHidden/>
               </w:rPr>
-              <w:instrText xml:space="preserve"> PAGEREF _Toc499757445 \h </w:instrText>
+              <w:instrText xml:space="preserve"> PAGEREF _Toc500881130 \h </w:instrText>
             </w:r>
             <w:r>
               <w:rPr>
@@ -326,7 +326,7 @@
               <w:color w:val="auto"/>
             </w:rPr>
           </w:pPr>
-          <w:hyperlink w:anchor="_Toc499757446" w:history="1">
+          <w:hyperlink w:anchor="_Toc500881131" w:history="1">
             <w:r>
               <w:rPr>
                 <w:rStyle w:val="Hipervnculo"/>
@@ -353,7 +353,7 @@
                 <w:noProof/>
                 <w:webHidden/>
               </w:rPr>
-              <w:instrText xml:space="preserve"> PAGEREF _Toc499757446 \h </w:instrText>
+              <w:instrText xml:space="preserve"> PAGEREF _Toc500881131 \h </w:instrText>
             </w:r>
             <w:r>
               <w:rPr>
@@ -396,7 +396,7 @@
               <w:color w:val="auto"/>
             </w:rPr>
           </w:pPr>
-          <w:hyperlink w:anchor="_Toc499757447" w:history="1">
+          <w:hyperlink w:anchor="_Toc500881132" w:history="1">
             <w:r>
               <w:rPr>
                 <w:rStyle w:val="Hipervnculo"/>
@@ -423,7 +423,7 @@
                 <w:noProof/>
                 <w:webHidden/>
               </w:rPr>
-              <w:instrText xml:space="preserve"> PAGEREF _Toc499757447 \h </w:instrText>
+              <w:instrText xml:space="preserve"> PAGEREF _Toc500881132 \h </w:instrText>
             </w:r>
             <w:r>
               <w:rPr>
@@ -466,7 +466,7 @@
               <w:color w:val="auto"/>
             </w:rPr>
           </w:pPr>
-          <w:hyperlink w:anchor="_Toc499757448" w:history="1">
+          <w:hyperlink w:anchor="_Toc500881133" w:history="1">
             <w:r>
               <w:rPr>
                 <w:rStyle w:val="Hipervnculo"/>
@@ -494,7 +494,7 @@
                 <w:noProof/>
                 <w:webHidden/>
               </w:rPr>
-              <w:instrText xml:space="preserve"> PAGEREF _Toc499757448 \h </w:instrText>
+              <w:instrText xml:space="preserve"> PAGEREF _Toc500881133 \h </w:instrText>
             </w:r>
             <w:r>
               <w:rPr>
@@ -537,7 +537,7 @@
               <w:color w:val="auto"/>
             </w:rPr>
           </w:pPr>
-          <w:hyperlink w:anchor="_Toc499757449" w:history="1">
+          <w:hyperlink w:anchor="_Toc500881134" w:history="1">
             <w:r>
               <w:rPr>
                 <w:rStyle w:val="Hipervnculo"/>
@@ -565,7 +565,7 @@
                 <w:noProof/>
                 <w:webHidden/>
               </w:rPr>
-              <w:instrText xml:space="preserve"> PAGEREF _Toc499757449 \h </w:instrText>
+              <w:instrText xml:space="preserve"> PAGEREF _Toc500881134 \h </w:instrText>
             </w:r>
             <w:r>
               <w:rPr>
@@ -608,7 +608,7 @@
               <w:color w:val="auto"/>
             </w:rPr>
           </w:pPr>
-          <w:hyperlink w:anchor="_Toc499757450" w:history="1">
+          <w:hyperlink w:anchor="_Toc500881135" w:history="1">
             <w:r>
               <w:rPr>
                 <w:rStyle w:val="Hipervnculo"/>
@@ -636,7 +636,7 @@
                 <w:noProof/>
                 <w:webHidden/>
               </w:rPr>
-              <w:instrText xml:space="preserve"> PAGEREF _Toc499757450 \h </w:instrText>
+              <w:instrText xml:space="preserve"> PAGEREF _Toc500881135 \h </w:instrText>
             </w:r>
             <w:r>
               <w:rPr>
@@ -679,7 +679,7 @@
               <w:color w:val="auto"/>
             </w:rPr>
           </w:pPr>
-          <w:hyperlink w:anchor="_Toc499757451" w:history="1">
+          <w:hyperlink w:anchor="_Toc500881136" w:history="1">
             <w:r>
               <w:rPr>
                 <w:rStyle w:val="Hipervnculo"/>
@@ -707,7 +707,7 @@
                 <w:noProof/>
                 <w:webHidden/>
               </w:rPr>
-              <w:instrText xml:space="preserve"> PAGEREF _Toc499757451 \h </w:instrText>
+              <w:instrText xml:space="preserve"> PAGEREF _Toc500881136 \h </w:instrText>
             </w:r>
             <w:r>
               <w:rPr>
@@ -750,7 +750,7 @@
               <w:color w:val="auto"/>
             </w:rPr>
           </w:pPr>
-          <w:hyperlink w:anchor="_Toc499757452" w:history="1">
+          <w:hyperlink w:anchor="_Toc500881137" w:history="1">
             <w:r>
               <w:rPr>
                 <w:rStyle w:val="Hipervnculo"/>
@@ -778,7 +778,7 @@
                 <w:noProof/>
                 <w:webHidden/>
               </w:rPr>
-              <w:instrText xml:space="preserve"> PAGEREF _Toc499757452 \h </w:instrText>
+              <w:instrText xml:space="preserve"> PAGEREF _Toc500881137 \h </w:instrText>
             </w:r>
             <w:r>
               <w:rPr>
@@ -821,7 +821,7 @@
               <w:color w:val="auto"/>
             </w:rPr>
           </w:pPr>
-          <w:hyperlink w:anchor="_Toc499757453" w:history="1">
+          <w:hyperlink w:anchor="_Toc500881138" w:history="1">
             <w:r>
               <w:rPr>
                 <w:rStyle w:val="Hipervnculo"/>
@@ -849,7 +849,7 @@
                 <w:noProof/>
                 <w:webHidden/>
               </w:rPr>
-              <w:instrText xml:space="preserve"> PAGEREF _Toc499757453 \h </w:instrText>
+              <w:instrText xml:space="preserve"> PAGEREF _Toc500881138 \h </w:instrText>
             </w:r>
             <w:r>
               <w:rPr>
@@ -892,14 +892,14 @@
               <w:color w:val="auto"/>
             </w:rPr>
           </w:pPr>
-          <w:hyperlink w:anchor="_Toc499757454" w:history="1">
+          <w:hyperlink w:anchor="_Toc500881139" w:history="1">
             <w:r>
               <w:rPr>
                 <w:rStyle w:val="Hipervnculo"/>
                 <w:noProof/>
                 <w:lang w:val="es-AR" w:eastAsia="es-AR"/>
               </w:rPr>
-              <w:t>CU 9: REGISTRAR ALTA DE TRÁMITE</w:t>
+              <w:t>CU 09: REGISTRAR ALTA DE TRÁMITE</w:t>
             </w:r>
             <w:r>
               <w:rPr>
@@ -920,7 +920,7 @@
                 <w:noProof/>
                 <w:webHidden/>
               </w:rPr>
-              <w:instrText xml:space="preserve"> PAGEREF _Toc499757454 \h </w:instrText>
+              <w:instrText xml:space="preserve"> PAGEREF _Toc500881139 \h </w:instrText>
             </w:r>
             <w:r>
               <w:rPr>
@@ -963,7 +963,7 @@
               <w:color w:val="auto"/>
             </w:rPr>
           </w:pPr>
-          <w:hyperlink w:anchor="_Toc499757455" w:history="1">
+          <w:hyperlink w:anchor="_Toc500881140" w:history="1">
             <w:r>
               <w:rPr>
                 <w:rStyle w:val="Hipervnculo"/>
@@ -991,7 +991,7 @@
                 <w:noProof/>
                 <w:webHidden/>
               </w:rPr>
-              <w:instrText xml:space="preserve"> PAGEREF _Toc499757455 \h </w:instrText>
+              <w:instrText xml:space="preserve"> PAGEREF _Toc500881140 \h </w:instrText>
             </w:r>
             <w:r>
               <w:rPr>
@@ -1034,7 +1034,7 @@
               <w:color w:val="auto"/>
             </w:rPr>
           </w:pPr>
-          <w:hyperlink w:anchor="_Toc499757456" w:history="1">
+          <w:hyperlink w:anchor="_Toc500881141" w:history="1">
             <w:r>
               <w:rPr>
                 <w:rStyle w:val="Hipervnculo"/>
@@ -1062,7 +1062,7 @@
                 <w:noProof/>
                 <w:webHidden/>
               </w:rPr>
-              <w:instrText xml:space="preserve"> PAGEREF _Toc499757456 \h </w:instrText>
+              <w:instrText xml:space="preserve"> PAGEREF _Toc500881141 \h </w:instrText>
             </w:r>
             <w:r>
               <w:rPr>
@@ -1105,7 +1105,7 @@
               <w:color w:val="auto"/>
             </w:rPr>
           </w:pPr>
-          <w:hyperlink w:anchor="_Toc499757457" w:history="1">
+          <w:hyperlink w:anchor="_Toc500881142" w:history="1">
             <w:r>
               <w:rPr>
                 <w:rStyle w:val="Hipervnculo"/>
@@ -1133,7 +1133,7 @@
                 <w:noProof/>
                 <w:webHidden/>
               </w:rPr>
-              <w:instrText xml:space="preserve"> PAGEREF _Toc499757457 \h </w:instrText>
+              <w:instrText xml:space="preserve"> PAGEREF _Toc500881142 \h </w:instrText>
             </w:r>
             <w:r>
               <w:rPr>
@@ -1176,14 +1176,14 @@
               <w:color w:val="auto"/>
             </w:rPr>
           </w:pPr>
-          <w:hyperlink w:anchor="_Toc499757458" w:history="1">
+          <w:hyperlink w:anchor="_Toc500881143" w:history="1">
             <w:r>
               <w:rPr>
                 <w:rStyle w:val="Hipervnculo"/>
                 <w:noProof/>
                 <w:lang w:val="es-AR" w:eastAsia="es-AR"/>
               </w:rPr>
-              <w:t>CU 14: INICIAR SESION</w:t>
+              <w:t>CU 46: INICIAR SESION</w:t>
             </w:r>
             <w:r>
               <w:rPr>
@@ -1204,7 +1204,7 @@
                 <w:noProof/>
                 <w:webHidden/>
               </w:rPr>
-              <w:instrText xml:space="preserve"> PAGEREF _Toc499757458 \h </w:instrText>
+              <w:instrText xml:space="preserve"> PAGEREF _Toc500881143 \h </w:instrText>
             </w:r>
             <w:r>
               <w:rPr>
@@ -1247,14 +1247,14 @@
               <w:color w:val="auto"/>
             </w:rPr>
           </w:pPr>
-          <w:hyperlink w:anchor="_Toc499757459" w:history="1">
+          <w:hyperlink w:anchor="_Toc500881144" w:history="1">
             <w:r>
               <w:rPr>
                 <w:rStyle w:val="Hipervnculo"/>
                 <w:noProof/>
                 <w:lang w:val="es-AR" w:eastAsia="es-AR"/>
               </w:rPr>
-              <w:t>CU 17: REGISTRAR ASIGNACION DE TRÁMITE</w:t>
+              <w:t>CU 12: REGISTRAR ASIGNACION DE TRÁMITE</w:t>
             </w:r>
             <w:r>
               <w:rPr>
@@ -1275,7 +1275,7 @@
                 <w:noProof/>
                 <w:webHidden/>
               </w:rPr>
-              <w:instrText xml:space="preserve"> PAGEREF _Toc499757459 \h </w:instrText>
+              <w:instrText xml:space="preserve"> PAGEREF _Toc500881144 \h </w:instrText>
             </w:r>
             <w:r>
               <w:rPr>
@@ -1318,14 +1318,14 @@
               <w:color w:val="auto"/>
             </w:rPr>
           </w:pPr>
-          <w:hyperlink w:anchor="_Toc499757460" w:history="1">
+          <w:hyperlink w:anchor="_Toc500881145" w:history="1">
             <w:r>
               <w:rPr>
                 <w:rStyle w:val="Hipervnculo"/>
                 <w:noProof/>
                 <w:lang w:val="es-AR" w:eastAsia="es-AR"/>
               </w:rPr>
-              <w:t>CU 18: REGISTRAR MODIFICACION DE TRÁMITE</w:t>
+              <w:t>CU 13: REGISTRAR MODIFICACION DE TRÁMITE</w:t>
             </w:r>
             <w:r>
               <w:rPr>
@@ -1346,7 +1346,7 @@
                 <w:noProof/>
                 <w:webHidden/>
               </w:rPr>
-              <w:instrText xml:space="preserve"> PAGEREF _Toc499757460 \h </w:instrText>
+              <w:instrText xml:space="preserve"> PAGEREF _Toc500881145 \h </w:instrText>
             </w:r>
             <w:r>
               <w:rPr>
@@ -1389,14 +1389,14 @@
               <w:color w:val="auto"/>
             </w:rPr>
           </w:pPr>
-          <w:hyperlink w:anchor="_Toc499757461" w:history="1">
+          <w:hyperlink w:anchor="_Toc500881146" w:history="1">
             <w:r>
               <w:rPr>
                 <w:rStyle w:val="Hipervnculo"/>
                 <w:noProof/>
                 <w:lang w:val="es-AR" w:eastAsia="es-AR"/>
               </w:rPr>
-              <w:t>CU 19: REGISTRAR DISPONIBILIDAD DE CASA O DEPARTAMENTO</w:t>
+              <w:t>CU 14: REGISTRAR DISPONIBILIDAD DE CASA O DEPARTAMENTO</w:t>
             </w:r>
             <w:r>
               <w:rPr>
@@ -1417,7 +1417,7 @@
                 <w:noProof/>
                 <w:webHidden/>
               </w:rPr>
-              <w:instrText xml:space="preserve"> PAGEREF _Toc499757461 \h </w:instrText>
+              <w:instrText xml:space="preserve"> PAGEREF _Toc500881146 \h </w:instrText>
             </w:r>
             <w:r>
               <w:rPr>
@@ -1460,14 +1460,14 @@
               <w:color w:val="auto"/>
             </w:rPr>
           </w:pPr>
-          <w:hyperlink w:anchor="_Toc499757462" w:history="1">
+          <w:hyperlink w:anchor="_Toc500881147" w:history="1">
             <w:r>
               <w:rPr>
                 <w:rStyle w:val="Hipervnculo"/>
                 <w:noProof/>
                 <w:lang w:val="es-AR" w:eastAsia="es-AR"/>
               </w:rPr>
-              <w:t>CU 20: REGISTRAR DISPONIBILIDAD DE COMPLEJO</w:t>
+              <w:t>CU 16: REGISTRAR DISPONIBILIDAD DE COMPLEJO</w:t>
             </w:r>
             <w:r>
               <w:rPr>
@@ -1488,7 +1488,7 @@
                 <w:noProof/>
                 <w:webHidden/>
               </w:rPr>
-              <w:instrText xml:space="preserve"> PAGEREF _Toc499757462 \h </w:instrText>
+              <w:instrText xml:space="preserve"> PAGEREF _Toc500881147 \h </w:instrText>
             </w:r>
             <w:r>
               <w:rPr>
@@ -1531,7 +1531,7 @@
               <w:color w:val="auto"/>
             </w:rPr>
           </w:pPr>
-          <w:hyperlink w:anchor="_Toc499757463" w:history="1">
+          <w:hyperlink w:anchor="_Toc500881148" w:history="1">
             <w:r>
               <w:rPr>
                 <w:rStyle w:val="Hipervnculo"/>
@@ -1559,7 +1559,7 @@
                 <w:noProof/>
                 <w:webHidden/>
               </w:rPr>
-              <w:instrText xml:space="preserve"> PAGEREF _Toc499757463 \h </w:instrText>
+              <w:instrText xml:space="preserve"> PAGEREF _Toc500881148 \h </w:instrText>
             </w:r>
             <w:r>
               <w:rPr>
@@ -1602,14 +1602,14 @@
               <w:color w:val="auto"/>
             </w:rPr>
           </w:pPr>
-          <w:hyperlink w:anchor="_Toc499757464" w:history="1">
+          <w:hyperlink w:anchor="_Toc500881149" w:history="1">
             <w:r>
               <w:rPr>
                 <w:rStyle w:val="Hipervnculo"/>
                 <w:noProof/>
                 <w:lang w:val="es-AR" w:eastAsia="es-AR"/>
               </w:rPr>
-              <w:t>CU 26: REGISTRAR  INGRESO A ESTADIA</w:t>
+              <w:t>CU 33: REGISTRAR  INGRESO A ESTADIA</w:t>
             </w:r>
             <w:r>
               <w:rPr>
@@ -1630,7 +1630,7 @@
                 <w:noProof/>
                 <w:webHidden/>
               </w:rPr>
-              <w:instrText xml:space="preserve"> PAGEREF _Toc499757464 \h </w:instrText>
+              <w:instrText xml:space="preserve"> PAGEREF _Toc500881149 \h </w:instrText>
             </w:r>
             <w:r>
               <w:rPr>
@@ -1673,7 +1673,7 @@
               <w:color w:val="auto"/>
             </w:rPr>
           </w:pPr>
-          <w:hyperlink w:anchor="_Toc499757465" w:history="1">
+          <w:hyperlink w:anchor="_Toc500881150" w:history="1">
             <w:r>
               <w:rPr>
                 <w:rStyle w:val="Hipervnculo"/>
@@ -1701,7 +1701,7 @@
                 <w:noProof/>
                 <w:webHidden/>
               </w:rPr>
-              <w:instrText xml:space="preserve"> PAGEREF _Toc499757465 \h </w:instrText>
+              <w:instrText xml:space="preserve"> PAGEREF _Toc500881150 \h </w:instrText>
             </w:r>
             <w:r>
               <w:rPr>
@@ -1744,7 +1744,7 @@
               <w:color w:val="auto"/>
             </w:rPr>
           </w:pPr>
-          <w:hyperlink w:anchor="_Toc499757466" w:history="1">
+          <w:hyperlink w:anchor="_Toc500881151" w:history="1">
             <w:r>
               <w:rPr>
                 <w:rStyle w:val="Hipervnculo"/>
@@ -1772,7 +1772,7 @@
                 <w:noProof/>
                 <w:webHidden/>
               </w:rPr>
-              <w:instrText xml:space="preserve"> PAGEREF _Toc499757466 \h </w:instrText>
+              <w:instrText xml:space="preserve"> PAGEREF _Toc500881151 \h </w:instrText>
             </w:r>
             <w:r>
               <w:rPr>
@@ -1815,7 +1815,7 @@
               <w:color w:val="auto"/>
             </w:rPr>
           </w:pPr>
-          <w:hyperlink w:anchor="_Toc499757467" w:history="1">
+          <w:hyperlink w:anchor="_Toc500881152" w:history="1">
             <w:r>
               <w:rPr>
                 <w:rStyle w:val="Hipervnculo"/>
@@ -1843,7 +1843,7 @@
                 <w:noProof/>
                 <w:webHidden/>
               </w:rPr>
-              <w:instrText xml:space="preserve"> PAGEREF _Toc499757467 \h </w:instrText>
+              <w:instrText xml:space="preserve"> PAGEREF _Toc500881152 \h </w:instrText>
             </w:r>
             <w:r>
               <w:rPr>
@@ -1863,7 +1863,7 @@
                 <w:noProof/>
                 <w:webHidden/>
               </w:rPr>
-              <w:t>44</w:t>
+              <w:t>43</w:t>
             </w:r>
             <w:r>
               <w:rPr>
@@ -1925,7 +1925,7 @@
       <w:pPr>
         <w:pStyle w:val="Ttulo1"/>
       </w:pPr>
-      <w:bookmarkStart w:id="3" w:name="_Toc499757446"/>
+      <w:bookmarkStart w:id="3" w:name="_Toc500881131"/>
       <w:r>
         <w:t>HISTORIAL DE REVISIÓN</w:t>
       </w:r>
@@ -3108,7 +3108,7 @@
         <w:pStyle w:val="Ttulo1"/>
         <w:jc w:val="center"/>
       </w:pPr>
-      <w:bookmarkStart w:id="18" w:name="_Toc499757447"/>
+      <w:bookmarkStart w:id="18" w:name="_Toc500881132"/>
       <w:r>
         <w:t>DIAGRAMAS DE COMUNICACIÓN</w:t>
       </w:r>
@@ -3135,7 +3135,7 @@
           <w:lang w:val="es-AR" w:eastAsia="es-AR"/>
         </w:rPr>
       </w:pPr>
-      <w:bookmarkStart w:id="20" w:name="_Toc499757448"/>
+      <w:bookmarkStart w:id="20" w:name="_Toc500881133"/>
       <w:r>
         <w:rPr>
           <w:sz w:val="38"/>
@@ -3389,7 +3389,7 @@
           <w:lang w:val="es-AR" w:eastAsia="es-AR"/>
         </w:rPr>
       </w:pPr>
-      <w:bookmarkStart w:id="21" w:name="_Toc499757449"/>
+      <w:bookmarkStart w:id="21" w:name="_Toc500881134"/>
       <w:r>
         <w:rPr>
           <w:lang w:val="es-AR" w:eastAsia="es-AR"/>
@@ -3666,7 +3666,7 @@
           <w:lang w:val="es-AR" w:eastAsia="es-AR"/>
         </w:rPr>
       </w:pPr>
-      <w:bookmarkStart w:id="22" w:name="_Toc499757450"/>
+      <w:bookmarkStart w:id="22" w:name="_Toc500881135"/>
       <w:r>
         <w:rPr>
           <w:lang w:val="es-AR" w:eastAsia="es-AR"/>
@@ -3904,7 +3904,7 @@
           <w:lang w:val="es-AR" w:eastAsia="es-AR"/>
         </w:rPr>
       </w:pPr>
-      <w:bookmarkStart w:id="23" w:name="_Toc499757451"/>
+      <w:bookmarkStart w:id="23" w:name="_Toc500881136"/>
       <w:r>
         <w:rPr>
           <w:lang w:val="es-AR" w:eastAsia="es-AR"/>
@@ -4125,7 +4125,7 @@
           <w:lang w:val="es-AR" w:eastAsia="es-AR"/>
         </w:rPr>
       </w:pPr>
-      <w:bookmarkStart w:id="24" w:name="_Toc499757452"/>
+      <w:bookmarkStart w:id="24" w:name="_Toc500881137"/>
       <w:r>
         <w:rPr>
           <w:lang w:val="es-AR" w:eastAsia="es-AR"/>
@@ -4459,7 +4459,7 @@
           <w:lang w:val="es-AR" w:eastAsia="es-AR"/>
         </w:rPr>
       </w:pPr>
-      <w:bookmarkStart w:id="25" w:name="_Toc499757453"/>
+      <w:bookmarkStart w:id="25" w:name="_Toc500881138"/>
       <w:r>
         <w:rPr>
           <w:lang w:val="es-AR" w:eastAsia="es-AR"/>
@@ -4715,7 +4715,7 @@
           <w:lang w:val="es-AR" w:eastAsia="es-AR"/>
         </w:rPr>
       </w:pPr>
-      <w:bookmarkStart w:id="26" w:name="_Toc499757454"/>
+      <w:bookmarkStart w:id="26" w:name="_Toc500881139"/>
       <w:r>
         <w:rPr>
           <w:lang w:val="es-AR" w:eastAsia="es-AR"/>
@@ -4939,7 +4939,7 @@
           <w:lang w:val="es-AR" w:eastAsia="es-AR"/>
         </w:rPr>
       </w:pPr>
-      <w:bookmarkStart w:id="27" w:name="_Toc499757455"/>
+      <w:bookmarkStart w:id="27" w:name="_Toc500881140"/>
       <w:r>
         <w:rPr>
           <w:lang w:val="es-AR" w:eastAsia="es-AR"/>
@@ -5309,7 +5309,7 @@
           <w:lang w:val="es-AR" w:eastAsia="es-AR"/>
         </w:rPr>
       </w:pPr>
-      <w:bookmarkStart w:id="28" w:name="_Toc499757456"/>
+      <w:bookmarkStart w:id="28" w:name="_Toc500881141"/>
       <w:r>
         <w:rPr>
           <w:lang w:val="es-AR" w:eastAsia="es-AR"/>
@@ -5595,7 +5595,7 @@
           <w:lang w:val="es-AR" w:eastAsia="es-AR"/>
         </w:rPr>
       </w:pPr>
-      <w:bookmarkStart w:id="29" w:name="_Toc499757457"/>
+      <w:bookmarkStart w:id="29" w:name="_Toc500881142"/>
       <w:r>
         <w:rPr>
           <w:lang w:val="es-AR" w:eastAsia="es-AR"/>
@@ -5809,7 +5809,7 @@
           <w:lang w:val="es-AR" w:eastAsia="es-AR"/>
         </w:rPr>
       </w:pPr>
-      <w:bookmarkStart w:id="30" w:name="_Toc499757458"/>
+      <w:bookmarkStart w:id="30" w:name="_Toc500881143"/>
       <w:r>
         <w:rPr>
           <w:lang w:val="es-AR" w:eastAsia="es-AR"/>
@@ -6079,7 +6079,7 @@
           <w:lang w:val="es-AR" w:eastAsia="es-AR"/>
         </w:rPr>
       </w:pPr>
-      <w:bookmarkStart w:id="31" w:name="_Toc499757459"/>
+      <w:bookmarkStart w:id="31" w:name="_Toc500881144"/>
       <w:r>
         <w:rPr>
           <w:lang w:val="es-AR" w:eastAsia="es-AR"/>
@@ -6490,7 +6490,7 @@
           <w:lang w:val="es-AR" w:eastAsia="es-AR"/>
         </w:rPr>
       </w:pPr>
-      <w:bookmarkStart w:id="32" w:name="_Toc499757460"/>
+      <w:bookmarkStart w:id="32" w:name="_Toc500881145"/>
       <w:r>
         <w:rPr>
           <w:lang w:val="es-AR" w:eastAsia="es-AR"/>
@@ -6840,7 +6840,7 @@
           <w:lang w:val="es-AR" w:eastAsia="es-AR"/>
         </w:rPr>
       </w:pPr>
-      <w:bookmarkStart w:id="33" w:name="_Toc499757461"/>
+      <w:bookmarkStart w:id="33" w:name="_Toc500881146"/>
       <w:r>
         <w:rPr>
           <w:lang w:val="es-AR" w:eastAsia="es-AR"/>
@@ -7288,7 +7288,7 @@
           <w:lang w:val="es-AR" w:eastAsia="es-AR"/>
         </w:rPr>
       </w:pPr>
-      <w:bookmarkStart w:id="34" w:name="_Toc499757462"/>
+      <w:bookmarkStart w:id="34" w:name="_Toc500881147"/>
       <w:r>
         <w:rPr>
           <w:lang w:val="es-AR" w:eastAsia="es-AR"/>
@@ -7733,7 +7733,9 @@
           <w:lang w:val="es-AR" w:eastAsia="es-AR"/>
         </w:rPr>
       </w:pPr>
-      <w:r>
+    </w:p>
+    <w:p>
+      <w:pPr>
         <w:rPr>
           <w:rFonts w:ascii="Calibri" w:eastAsia="Trebuchet MS" w:hAnsi="Calibri" w:cs="Trebuchet MS"/>
           <w:b/>
@@ -7742,8 +7744,7 @@
           <w:u w:val="single"/>
           <w:lang w:val="es-AR" w:eastAsia="es-AR"/>
         </w:rPr>
-        <w:t>CU 22: CONSULTAR DISPONIBILIDAD LUGAR DE HOSPEDAJE</w:t>
-      </w:r>
+      </w:pPr>
     </w:p>
     <w:p>
       <w:pPr>
@@ -7828,9 +7829,7 @@
           <w:lang w:val="es-AR" w:eastAsia="es-AR"/>
         </w:rPr>
       </w:pPr>
-    </w:p>
-    <w:p>
-      <w:pPr>
+      <w:r>
         <w:rPr>
           <w:rFonts w:ascii="Calibri" w:eastAsia="Trebuchet MS" w:hAnsi="Calibri" w:cs="Trebuchet MS"/>
           <w:b/>
@@ -7839,7 +7838,9 @@
           <w:u w:val="single"/>
           <w:lang w:val="es-AR" w:eastAsia="es-AR"/>
         </w:rPr>
-      </w:pPr>
+        <w:lastRenderedPageBreak/>
+        <w:t>CU 22: CONSULTAR DISPONIBILIDAD LUGAR DE HOSPEDAJE</w:t>
+      </w:r>
     </w:p>
     <w:p>
       <w:pPr>
@@ -7864,6 +7865,51 @@
           <w:lang w:val="es-AR" w:eastAsia="es-AR"/>
         </w:rPr>
       </w:pPr>
+      <w:r>
+        <w:rPr>
+          <w:rFonts w:ascii="Calibri" w:eastAsia="Trebuchet MS" w:hAnsi="Calibri" w:cs="Trebuchet MS"/>
+          <w:b/>
+          <w:noProof/>
+          <w:color w:val="C0504D" w:themeColor="accent2"/>
+          <w:sz w:val="38"/>
+          <w:u w:val="single"/>
+        </w:rPr>
+        <w:drawing>
+          <wp:inline distT="0" distB="0" distL="0" distR="0">
+            <wp:extent cx="5943600" cy="3021330"/>
+            <wp:effectExtent l="19050" t="0" r="0" b="0"/>
+            <wp:docPr id="44" name="43 Imagen" descr="CU CONSULTAR DISPONIBILIDAD LUGAR DE HOSPEDAJE.jpg"/>
+            <wp:cNvGraphicFramePr>
+              <a:graphicFrameLocks xmlns:a="http://schemas.openxmlformats.org/drawingml/2006/main" noChangeAspect="1"/>
+            </wp:cNvGraphicFramePr>
+            <a:graphic xmlns:a="http://schemas.openxmlformats.org/drawingml/2006/main">
+              <a:graphicData uri="http://schemas.openxmlformats.org/drawingml/2006/picture">
+                <pic:pic xmlns:pic="http://schemas.openxmlformats.org/drawingml/2006/picture">
+                  <pic:nvPicPr>
+                    <pic:cNvPr id="0" name="CU CONSULTAR DISPONIBILIDAD LUGAR DE HOSPEDAJE.jpg"/>
+                    <pic:cNvPicPr/>
+                  </pic:nvPicPr>
+                  <pic:blipFill>
+                    <a:blip r:embed="rId41" cstate="print"/>
+                    <a:stretch>
+                      <a:fillRect/>
+                    </a:stretch>
+                  </pic:blipFill>
+                  <pic:spPr>
+                    <a:xfrm>
+                      <a:off x="0" y="0"/>
+                      <a:ext cx="5943600" cy="3021330"/>
+                    </a:xfrm>
+                    <a:prstGeom prst="rect">
+                      <a:avLst/>
+                    </a:prstGeom>
+                  </pic:spPr>
+                </pic:pic>
+              </a:graphicData>
+            </a:graphic>
+          </wp:inline>
+        </w:drawing>
+      </w:r>
     </w:p>
     <w:p>
       <w:pPr>
@@ -7876,7 +7922,9 @@
           <w:lang w:val="es-AR" w:eastAsia="es-AR"/>
         </w:rPr>
       </w:pPr>
-      <w:r>
+    </w:p>
+    <w:p>
+      <w:pPr>
         <w:rPr>
           <w:rFonts w:ascii="Calibri" w:eastAsia="Trebuchet MS" w:hAnsi="Calibri" w:cs="Trebuchet MS"/>
           <w:b/>
@@ -7885,6 +7933,207 @@
           <w:u w:val="single"/>
           <w:lang w:val="es-AR" w:eastAsia="es-AR"/>
         </w:rPr>
+      </w:pPr>
+      <w:r>
+        <w:rPr>
+          <w:rFonts w:ascii="Calibri" w:eastAsia="Trebuchet MS" w:hAnsi="Calibri" w:cs="Trebuchet MS"/>
+          <w:b/>
+          <w:noProof/>
+          <w:color w:val="C0504D" w:themeColor="accent2"/>
+          <w:sz w:val="38"/>
+          <w:u w:val="single"/>
+        </w:rPr>
+        <w:lastRenderedPageBreak/>
+        <w:drawing>
+          <wp:inline distT="0" distB="0" distL="0" distR="0">
+            <wp:extent cx="5943600" cy="3987800"/>
+            <wp:effectExtent l="19050" t="0" r="0" b="0"/>
+            <wp:docPr id="45" name="44 Imagen" descr="CU CONSULTAR DISPONIBILIDAD LUGAR DE HOSPEDAJE.jpg"/>
+            <wp:cNvGraphicFramePr>
+              <a:graphicFrameLocks xmlns:a="http://schemas.openxmlformats.org/drawingml/2006/main" noChangeAspect="1"/>
+            </wp:cNvGraphicFramePr>
+            <a:graphic xmlns:a="http://schemas.openxmlformats.org/drawingml/2006/main">
+              <a:graphicData uri="http://schemas.openxmlformats.org/drawingml/2006/picture">
+                <pic:pic xmlns:pic="http://schemas.openxmlformats.org/drawingml/2006/picture">
+                  <pic:nvPicPr>
+                    <pic:cNvPr id="0" name="CU CONSULTAR DISPONIBILIDAD LUGAR DE HOSPEDAJE.jpg"/>
+                    <pic:cNvPicPr/>
+                  </pic:nvPicPr>
+                  <pic:blipFill>
+                    <a:blip r:embed="rId42" cstate="print"/>
+                    <a:stretch>
+                      <a:fillRect/>
+                    </a:stretch>
+                  </pic:blipFill>
+                  <pic:spPr>
+                    <a:xfrm>
+                      <a:off x="0" y="0"/>
+                      <a:ext cx="5943600" cy="3987800"/>
+                    </a:xfrm>
+                    <a:prstGeom prst="rect">
+                      <a:avLst/>
+                    </a:prstGeom>
+                  </pic:spPr>
+                </pic:pic>
+              </a:graphicData>
+            </a:graphic>
+          </wp:inline>
+        </w:drawing>
+      </w:r>
+    </w:p>
+    <w:p>
+      <w:pPr>
+        <w:rPr>
+          <w:rFonts w:ascii="Calibri" w:eastAsia="Trebuchet MS" w:hAnsi="Calibri" w:cs="Trebuchet MS"/>
+          <w:b/>
+          <w:color w:val="C0504D" w:themeColor="accent2"/>
+          <w:sz w:val="38"/>
+          <w:u w:val="single"/>
+          <w:lang w:val="es-AR" w:eastAsia="es-AR"/>
+        </w:rPr>
+      </w:pPr>
+    </w:p>
+    <w:p>
+      <w:pPr>
+        <w:rPr>
+          <w:rFonts w:ascii="Calibri" w:eastAsia="Trebuchet MS" w:hAnsi="Calibri" w:cs="Trebuchet MS"/>
+          <w:b/>
+          <w:color w:val="C0504D" w:themeColor="accent2"/>
+          <w:sz w:val="38"/>
+          <w:u w:val="single"/>
+          <w:lang w:val="es-AR" w:eastAsia="es-AR"/>
+        </w:rPr>
+      </w:pPr>
+    </w:p>
+    <w:p>
+      <w:pPr>
+        <w:rPr>
+          <w:rFonts w:ascii="Calibri" w:eastAsia="Trebuchet MS" w:hAnsi="Calibri" w:cs="Trebuchet MS"/>
+          <w:b/>
+          <w:color w:val="C0504D" w:themeColor="accent2"/>
+          <w:sz w:val="38"/>
+          <w:u w:val="single"/>
+          <w:lang w:val="es-AR" w:eastAsia="es-AR"/>
+        </w:rPr>
+      </w:pPr>
+    </w:p>
+    <w:p>
+      <w:pPr>
+        <w:rPr>
+          <w:rFonts w:ascii="Calibri" w:eastAsia="Trebuchet MS" w:hAnsi="Calibri" w:cs="Trebuchet MS"/>
+          <w:b/>
+          <w:color w:val="C0504D" w:themeColor="accent2"/>
+          <w:sz w:val="38"/>
+          <w:u w:val="single"/>
+          <w:lang w:val="es-AR" w:eastAsia="es-AR"/>
+        </w:rPr>
+      </w:pPr>
+    </w:p>
+    <w:p>
+      <w:pPr>
+        <w:rPr>
+          <w:rFonts w:ascii="Calibri" w:eastAsia="Trebuchet MS" w:hAnsi="Calibri" w:cs="Trebuchet MS"/>
+          <w:b/>
+          <w:color w:val="C0504D" w:themeColor="accent2"/>
+          <w:sz w:val="38"/>
+          <w:u w:val="single"/>
+          <w:lang w:val="es-AR" w:eastAsia="es-AR"/>
+        </w:rPr>
+      </w:pPr>
+    </w:p>
+    <w:p>
+      <w:pPr>
+        <w:rPr>
+          <w:rFonts w:ascii="Calibri" w:eastAsia="Trebuchet MS" w:hAnsi="Calibri" w:cs="Trebuchet MS"/>
+          <w:b/>
+          <w:color w:val="C0504D" w:themeColor="accent2"/>
+          <w:sz w:val="38"/>
+          <w:u w:val="single"/>
+          <w:lang w:val="es-AR" w:eastAsia="es-AR"/>
+        </w:rPr>
+      </w:pPr>
+    </w:p>
+    <w:p>
+      <w:pPr>
+        <w:rPr>
+          <w:rFonts w:ascii="Calibri" w:eastAsia="Trebuchet MS" w:hAnsi="Calibri" w:cs="Trebuchet MS"/>
+          <w:b/>
+          <w:color w:val="C0504D" w:themeColor="accent2"/>
+          <w:sz w:val="38"/>
+          <w:u w:val="single"/>
+          <w:lang w:val="es-AR" w:eastAsia="es-AR"/>
+        </w:rPr>
+      </w:pPr>
+    </w:p>
+    <w:p>
+      <w:pPr>
+        <w:rPr>
+          <w:rFonts w:ascii="Calibri" w:eastAsia="Trebuchet MS" w:hAnsi="Calibri" w:cs="Trebuchet MS"/>
+          <w:b/>
+          <w:color w:val="C0504D" w:themeColor="accent2"/>
+          <w:sz w:val="38"/>
+          <w:u w:val="single"/>
+          <w:lang w:val="es-AR" w:eastAsia="es-AR"/>
+        </w:rPr>
+      </w:pPr>
+    </w:p>
+    <w:p>
+      <w:pPr>
+        <w:rPr>
+          <w:rFonts w:ascii="Calibri" w:eastAsia="Trebuchet MS" w:hAnsi="Calibri" w:cs="Trebuchet MS"/>
+          <w:b/>
+          <w:color w:val="C0504D" w:themeColor="accent2"/>
+          <w:sz w:val="38"/>
+          <w:u w:val="single"/>
+          <w:lang w:val="es-AR" w:eastAsia="es-AR"/>
+        </w:rPr>
+      </w:pPr>
+    </w:p>
+    <w:p>
+      <w:pPr>
+        <w:rPr>
+          <w:rFonts w:ascii="Calibri" w:eastAsia="Trebuchet MS" w:hAnsi="Calibri" w:cs="Trebuchet MS"/>
+          <w:b/>
+          <w:color w:val="C0504D" w:themeColor="accent2"/>
+          <w:sz w:val="38"/>
+          <w:u w:val="single"/>
+          <w:lang w:val="es-AR" w:eastAsia="es-AR"/>
+        </w:rPr>
+      </w:pPr>
+    </w:p>
+    <w:p>
+      <w:pPr>
+        <w:rPr>
+          <w:rFonts w:ascii="Calibri" w:eastAsia="Trebuchet MS" w:hAnsi="Calibri" w:cs="Trebuchet MS"/>
+          <w:b/>
+          <w:color w:val="C0504D" w:themeColor="accent2"/>
+          <w:sz w:val="38"/>
+          <w:u w:val="single"/>
+          <w:lang w:val="es-AR" w:eastAsia="es-AR"/>
+        </w:rPr>
+      </w:pPr>
+    </w:p>
+    <w:p>
+      <w:pPr>
+        <w:rPr>
+          <w:rFonts w:ascii="Calibri" w:eastAsia="Trebuchet MS" w:hAnsi="Calibri" w:cs="Trebuchet MS"/>
+          <w:b/>
+          <w:color w:val="C0504D" w:themeColor="accent2"/>
+          <w:sz w:val="38"/>
+          <w:u w:val="single"/>
+          <w:lang w:val="es-AR" w:eastAsia="es-AR"/>
+        </w:rPr>
+      </w:pPr>
+      <w:r>
+        <w:rPr>
+          <w:rFonts w:ascii="Calibri" w:eastAsia="Trebuchet MS" w:hAnsi="Calibri" w:cs="Trebuchet MS"/>
+          <w:b/>
+          <w:color w:val="C0504D" w:themeColor="accent2"/>
+          <w:sz w:val="38"/>
+          <w:u w:val="single"/>
+          <w:lang w:val="es-AR" w:eastAsia="es-AR"/>
+        </w:rPr>
+        <w:lastRenderedPageBreak/>
         <w:t xml:space="preserve">CU 24: </w:t>
       </w:r>
       <w:r>
@@ -7959,7 +8208,7 @@
                     <pic:cNvPicPr/>
                   </pic:nvPicPr>
                   <pic:blipFill>
-                    <a:blip r:embed="rId41" cstate="print"/>
+                    <a:blip r:embed="rId43" cstate="print"/>
                     <a:stretch>
                       <a:fillRect/>
                     </a:stretch>
@@ -8014,7 +8263,7 @@
                     <pic:cNvPicPr/>
                   </pic:nvPicPr>
                   <pic:blipFill>
-                    <a:blip r:embed="rId42" cstate="print"/>
+                    <a:blip r:embed="rId44" cstate="print"/>
                     <a:stretch>
                       <a:fillRect/>
                     </a:stretch>
@@ -8042,7 +8291,7 @@
           <w:lang w:val="es-AR" w:eastAsia="es-AR"/>
         </w:rPr>
       </w:pPr>
-      <w:bookmarkStart w:id="35" w:name="_Toc499757463"/>
+      <w:bookmarkStart w:id="35" w:name="_Toc500881148"/>
       <w:r>
         <w:rPr>
           <w:lang w:val="es-AR" w:eastAsia="es-AR"/>
@@ -8094,7 +8343,7 @@
                     </pic:cNvPicPr>
                   </pic:nvPicPr>
                   <pic:blipFill>
-                    <a:blip r:embed="rId43" cstate="print"/>
+                    <a:blip r:embed="rId45" cstate="print"/>
                     <a:srcRect/>
                     <a:stretch>
                       <a:fillRect/>
@@ -8214,7 +8463,7 @@
           <w:lang w:val="es-AR" w:eastAsia="es-AR"/>
         </w:rPr>
       </w:pPr>
-      <w:bookmarkStart w:id="36" w:name="_Toc499757464"/>
+      <w:bookmarkStart w:id="36" w:name="_Toc500881149"/>
       <w:r>
         <w:rPr>
           <w:lang w:val="es-AR" w:eastAsia="es-AR"/>
@@ -8286,7 +8535,7 @@
                     <pic:cNvPicPr/>
                   </pic:nvPicPr>
                   <pic:blipFill>
-                    <a:blip r:embed="rId44" cstate="print"/>
+                    <a:blip r:embed="rId46" cstate="print"/>
                     <a:stretch>
                       <a:fillRect/>
                     </a:stretch>
@@ -8438,7 +8687,7 @@
                     <pic:cNvPicPr/>
                   </pic:nvPicPr>
                   <pic:blipFill>
-                    <a:blip r:embed="rId45" cstate="print"/>
+                    <a:blip r:embed="rId47" cstate="print"/>
                     <a:stretch>
                       <a:fillRect/>
                     </a:stretch>
@@ -8613,7 +8862,7 @@
           <w:lang w:val="es-AR" w:eastAsia="es-AR"/>
         </w:rPr>
       </w:pPr>
-      <w:bookmarkStart w:id="37" w:name="_Toc499757465"/>
+      <w:bookmarkStart w:id="37" w:name="_Toc500881150"/>
       <w:r>
         <w:rPr>
           <w:lang w:val="es-AR" w:eastAsia="es-AR"/>
@@ -8682,7 +8931,7 @@
                     <pic:cNvPicPr/>
                   </pic:nvPicPr>
                   <pic:blipFill>
-                    <a:blip r:embed="rId46" cstate="print"/>
+                    <a:blip r:embed="rId48" cstate="print"/>
                     <a:stretch>
                       <a:fillRect/>
                     </a:stretch>
@@ -8736,7 +8985,7 @@
                     <pic:cNvPicPr/>
                   </pic:nvPicPr>
                   <pic:blipFill>
-                    <a:blip r:embed="rId47" cstate="print"/>
+                    <a:blip r:embed="rId49" cstate="print"/>
                     <a:stretch>
                       <a:fillRect/>
                     </a:stretch>
@@ -8786,7 +9035,7 @@
           <w:lang w:val="es-AR" w:eastAsia="es-AR"/>
         </w:rPr>
       </w:pPr>
-      <w:bookmarkStart w:id="38" w:name="_Toc499757466"/>
+      <w:bookmarkStart w:id="38" w:name="_Toc500881151"/>
       <w:r>
         <w:rPr>
           <w:lang w:val="es-AR" w:eastAsia="es-AR"/>
@@ -8848,7 +9097,7 @@
                     <pic:cNvPicPr/>
                   </pic:nvPicPr>
                   <pic:blipFill>
-                    <a:blip r:embed="rId48" cstate="print"/>
+                    <a:blip r:embed="rId50" cstate="print"/>
                     <a:stretch>
                       <a:fillRect/>
                     </a:stretch>
@@ -8903,7 +9152,7 @@
                     <pic:cNvPicPr/>
                   </pic:nvPicPr>
                   <pic:blipFill>
-                    <a:blip r:embed="rId49" cstate="print"/>
+                    <a:blip r:embed="rId51" cstate="print"/>
                     <a:stretch>
                       <a:fillRect/>
                     </a:stretch>
@@ -8931,7 +9180,7 @@
           <w:lang w:val="es-AR" w:eastAsia="es-AR"/>
         </w:rPr>
       </w:pPr>
-      <w:bookmarkStart w:id="39" w:name="_Toc499757467"/>
+      <w:bookmarkStart w:id="39" w:name="_Toc500881152"/>
       <w:r>
         <w:rPr>
           <w:lang w:val="es-AR" w:eastAsia="es-AR"/>
@@ -9007,7 +9256,7 @@
                     <pic:cNvPicPr/>
                   </pic:nvPicPr>
                   <pic:blipFill>
-                    <a:blip r:embed="rId50" cstate="print"/>
+                    <a:blip r:embed="rId52" cstate="print"/>
                     <a:stretch>
                       <a:fillRect/>
                     </a:stretch>
@@ -9061,7 +9310,7 @@
                     <pic:cNvPicPr/>
                   </pic:nvPicPr>
                   <pic:blipFill>
-                    <a:blip r:embed="rId51" cstate="print"/>
+                    <a:blip r:embed="rId53" cstate="print"/>
                     <a:stretch>
                       <a:fillRect/>
                     </a:stretch>
@@ -9104,8 +9353,8 @@
       </w:pPr>
     </w:p>
     <w:sectPr>
-      <w:headerReference w:type="default" r:id="rId52"/>
-      <w:footerReference w:type="default" r:id="rId53"/>
+      <w:headerReference w:type="default" r:id="rId54"/>
+      <w:footerReference w:type="default" r:id="rId55"/>
       <w:pgSz w:w="12240" w:h="15840" w:code="1"/>
       <w:pgMar w:top="1440" w:right="1440" w:bottom="1440" w:left="1440" w:header="720" w:footer="720" w:gutter="0"/>
       <w:cols w:space="720"/>
@@ -9199,7 +9448,7 @@
         <w:rFonts w:asciiTheme="majorHAnsi" w:hAnsiTheme="majorHAnsi"/>
         <w:noProof/>
       </w:rPr>
-      <w:t>35</w:t>
+      <w:t>38</w:t>
     </w:r>
     <w:r>
       <w:rPr>
@@ -9294,7 +9543,7 @@
                   <a:blip r:embed="rId1">
                     <a:extLst>
                       <a:ext uri="{28A0092B-C50C-407E-A947-70E740481C1C}">
-                        <a14:useLocalDpi xmlns:a14="http://schemas.microsoft.com/office/drawing/2010/main" xmlns:wps="http://schemas.microsoft.com/office/word/2010/wordprocessingShape" xmlns:wpi="http://schemas.microsoft.com/office/word/2010/wordprocessingInk" xmlns:wpg="http://schemas.microsoft.com/office/word/2010/wordprocessingGroup" xmlns:w15="http://schemas.microsoft.com/office/word/2012/wordml" xmlns:w14="http://schemas.microsoft.com/office/word/2010/wordml" xmlns:w="http://schemas.openxmlformats.org/wordprocessingml/2006/main" xmlns:w10="urn:schemas-microsoft-com:office:word" xmlns:wp14="http://schemas.microsoft.com/office/word/2010/wordprocessingDrawing" xmlns:v="urn:schemas-microsoft-com:vml" xmlns:o="urn:schemas-microsoft-com:office:office" xmlns:mc="http://schemas.openxmlformats.org/markup-compatibility/2006" xmlns:wpc="http://schemas.microsoft.com/office/word/2010/wordprocessingCanvas" xmlns="" val="0"/>
+                        <a14:useLocalDpi xmlns="" xmlns:wpc="http://schemas.microsoft.com/office/word/2010/wordprocessingCanvas" xmlns:mc="http://schemas.openxmlformats.org/markup-compatibility/2006" xmlns:o="urn:schemas-microsoft-com:office:office" xmlns:v="urn:schemas-microsoft-com:vml" xmlns:wp14="http://schemas.microsoft.com/office/word/2010/wordprocessingDrawing" xmlns:w10="urn:schemas-microsoft-com:office:word" xmlns:w="http://schemas.openxmlformats.org/wordprocessingml/2006/main" xmlns:w14="http://schemas.microsoft.com/office/word/2010/wordml" xmlns:w15="http://schemas.microsoft.com/office/word/2012/wordml" xmlns:wpg="http://schemas.microsoft.com/office/word/2010/wordprocessingGroup" xmlns:wpi="http://schemas.microsoft.com/office/word/2010/wordprocessingInk" xmlns:wps="http://schemas.microsoft.com/office/word/2010/wordprocessingShape" xmlns:a14="http://schemas.microsoft.com/office/drawing/2010/main" val="0"/>
                       </a:ext>
                     </a:extLst>
                   </a:blip>
@@ -11537,7 +11786,7 @@
 </file>
 
 <file path=customXml/itemProps1.xml><?xml version="1.0" encoding="utf-8"?>
-<ds:datastoreItem xmlns:ds="http://schemas.openxmlformats.org/officeDocument/2006/customXml" ds:itemID="{1DE3955B-33C8-4080-B6BA-CD5FA94110B2}">
+<ds:datastoreItem xmlns:ds="http://schemas.openxmlformats.org/officeDocument/2006/customXml" ds:itemID="{4583C3A5-C04E-4912-989E-5552C272D915}">
   <ds:schemaRefs>
     <ds:schemaRef ds:uri="http://schemas.openxmlformats.org/officeDocument/2006/bibliography"/>
   </ds:schemaRefs>

</xml_diff>

<commit_message>
Analisis y diseño de CU Registrar envio de Mensaje
</commit_message>
<xml_diff>
--- a/Wf Analisis 1.4.docx
+++ b/Wf Analisis 1.4.docx
@@ -39,7 +39,7 @@
                     <a:blip r:embed="rId8" cstate="print">
                       <a:extLst>
                         <a:ext uri="{28A0092B-C50C-407E-A947-70E740481C1C}">
-                          <a14:useLocalDpi xmlns="" xmlns:wpc="http://schemas.microsoft.com/office/word/2010/wordprocessingCanvas" xmlns:mc="http://schemas.openxmlformats.org/markup-compatibility/2006" xmlns:o="urn:schemas-microsoft-com:office:office" xmlns:v="urn:schemas-microsoft-com:vml" xmlns:wp14="http://schemas.microsoft.com/office/word/2010/wordprocessingDrawing" xmlns:w10="urn:schemas-microsoft-com:office:word" xmlns:w="http://schemas.openxmlformats.org/wordprocessingml/2006/main" xmlns:w14="http://schemas.microsoft.com/office/word/2010/wordml" xmlns:w15="http://schemas.microsoft.com/office/word/2012/wordml" xmlns:wpg="http://schemas.microsoft.com/office/word/2010/wordprocessingGroup" xmlns:wpi="http://schemas.microsoft.com/office/word/2010/wordprocessingInk" xmlns:wps="http://schemas.microsoft.com/office/word/2010/wordprocessingShape" xmlns:a14="http://schemas.microsoft.com/office/drawing/2010/main" val="0"/>
+                          <a14:useLocalDpi xmlns:a14="http://schemas.microsoft.com/office/drawing/2010/main" xmlns:wps="http://schemas.microsoft.com/office/word/2010/wordprocessingShape" xmlns:wpi="http://schemas.microsoft.com/office/word/2010/wordprocessingInk" xmlns:wpg="http://schemas.microsoft.com/office/word/2010/wordprocessingGroup" xmlns:w15="http://schemas.microsoft.com/office/word/2012/wordml" xmlns:w14="http://schemas.microsoft.com/office/word/2010/wordml" xmlns:w="http://schemas.openxmlformats.org/wordprocessingml/2006/main" xmlns:w10="urn:schemas-microsoft-com:office:word" xmlns:wp14="http://schemas.microsoft.com/office/word/2010/wordprocessingDrawing" xmlns:v="urn:schemas-microsoft-com:vml" xmlns:o="urn:schemas-microsoft-com:office:office" xmlns:mc="http://schemas.openxmlformats.org/markup-compatibility/2006" xmlns:wpc="http://schemas.microsoft.com/office/word/2010/wordprocessingCanvas" xmlns="" val="0"/>
                         </a:ext>
                       </a:extLst>
                     </a:blip>
@@ -9131,6 +9131,20 @@
           <w:lang w:val="es-AR" w:eastAsia="es-AR"/>
         </w:rPr>
       </w:pPr>
+    </w:p>
+    <w:p>
+      <w:pPr>
+        <w:rPr>
+          <w:lang w:val="es-AR" w:eastAsia="es-AR"/>
+        </w:rPr>
+      </w:pPr>
+    </w:p>
+    <w:p>
+      <w:pPr>
+        <w:rPr>
+          <w:lang w:val="es-AR" w:eastAsia="es-AR"/>
+        </w:rPr>
+      </w:pPr>
       <w:r>
         <w:rPr>
           <w:noProof/>
@@ -9333,28 +9347,157 @@
     </w:p>
     <w:p>
       <w:pPr>
-        <w:rPr>
-          <w:lang w:val="es-AR" w:eastAsia="es-AR"/>
-        </w:rPr>
-      </w:pPr>
-    </w:p>
-    <w:p>
-      <w:pPr>
-        <w:rPr>
-          <w:lang w:val="es-AR" w:eastAsia="es-AR"/>
-        </w:rPr>
-      </w:pPr>
-    </w:p>
-    <w:p>
-      <w:pPr>
-        <w:rPr>
-          <w:lang w:val="es-AR" w:eastAsia="es-AR"/>
-        </w:rPr>
-      </w:pPr>
+        <w:pStyle w:val="Ttulo2"/>
+        <w:rPr>
+          <w:lang w:val="es-AR" w:eastAsia="es-AR"/>
+        </w:rPr>
+      </w:pPr>
+      <w:r>
+        <w:rPr>
+          <w:lang w:val="es-AR" w:eastAsia="es-AR"/>
+        </w:rPr>
+        <w:lastRenderedPageBreak/>
+        <w:t xml:space="preserve">CU </w:t>
+      </w:r>
+      <w:proofErr w:type="gramStart"/>
+      <w:r>
+        <w:rPr>
+          <w:lang w:val="es-AR" w:eastAsia="es-AR"/>
+        </w:rPr>
+        <w:t xml:space="preserve">37 </w:t>
+      </w:r>
+      <w:r>
+        <w:rPr>
+          <w:lang w:val="es-AR" w:eastAsia="es-AR"/>
+        </w:rPr>
+        <w:t>:</w:t>
+      </w:r>
+      <w:proofErr w:type="gramEnd"/>
+      <w:r>
+        <w:rPr>
+          <w:lang w:val="es-AR" w:eastAsia="es-AR"/>
+        </w:rPr>
+        <w:t xml:space="preserve"> REGISTRAR </w:t>
+      </w:r>
+      <w:r>
+        <w:rPr>
+          <w:lang w:val="es-AR" w:eastAsia="es-AR"/>
+        </w:rPr>
+        <w:t>ENVIO DE MENSAJE</w:t>
+      </w:r>
+    </w:p>
+    <w:p>
+      <w:pPr>
+        <w:rPr>
+          <w:lang w:val="es-AR" w:eastAsia="es-AR"/>
+        </w:rPr>
+      </w:pPr>
+    </w:p>
+    <w:p>
+      <w:pPr>
+        <w:rPr>
+          <w:lang w:val="es-AR" w:eastAsia="es-AR"/>
+        </w:rPr>
+      </w:pPr>
+      <w:r>
+        <w:rPr>
+          <w:noProof/>
+        </w:rPr>
+        <w:drawing>
+          <wp:inline distT="0" distB="0" distL="0" distR="0">
+            <wp:extent cx="5943600" cy="2938145"/>
+            <wp:effectExtent l="19050" t="0" r="0" b="0"/>
+            <wp:docPr id="48" name="47 Imagen" descr="CU REGISTRAR ENVIO DE MENSAJE.jpg"/>
+            <wp:cNvGraphicFramePr>
+              <a:graphicFrameLocks xmlns:a="http://schemas.openxmlformats.org/drawingml/2006/main" noChangeAspect="1"/>
+            </wp:cNvGraphicFramePr>
+            <a:graphic xmlns:a="http://schemas.openxmlformats.org/drawingml/2006/main">
+              <a:graphicData uri="http://schemas.openxmlformats.org/drawingml/2006/picture">
+                <pic:pic xmlns:pic="http://schemas.openxmlformats.org/drawingml/2006/picture">
+                  <pic:nvPicPr>
+                    <pic:cNvPr id="0" name="CU REGISTRAR ENVIO DE MENSAJE.jpg"/>
+                    <pic:cNvPicPr/>
+                  </pic:nvPicPr>
+                  <pic:blipFill>
+                    <a:blip r:embed="rId54" cstate="print"/>
+                    <a:stretch>
+                      <a:fillRect/>
+                    </a:stretch>
+                  </pic:blipFill>
+                  <pic:spPr>
+                    <a:xfrm>
+                      <a:off x="0" y="0"/>
+                      <a:ext cx="5943600" cy="2938145"/>
+                    </a:xfrm>
+                    <a:prstGeom prst="rect">
+                      <a:avLst/>
+                    </a:prstGeom>
+                  </pic:spPr>
+                </pic:pic>
+              </a:graphicData>
+            </a:graphic>
+          </wp:inline>
+        </w:drawing>
+      </w:r>
+    </w:p>
+    <w:p>
+      <w:pPr>
+        <w:rPr>
+          <w:lang w:val="es-AR" w:eastAsia="es-AR"/>
+        </w:rPr>
+      </w:pPr>
+    </w:p>
+    <w:p>
+      <w:pPr>
+        <w:rPr>
+          <w:lang w:val="es-AR" w:eastAsia="es-AR"/>
+        </w:rPr>
+      </w:pPr>
+      <w:r>
+        <w:rPr>
+          <w:noProof/>
+        </w:rPr>
+        <w:lastRenderedPageBreak/>
+        <w:drawing>
+          <wp:inline distT="0" distB="0" distL="0" distR="0">
+            <wp:extent cx="5829300" cy="5153025"/>
+            <wp:effectExtent l="19050" t="0" r="0" b="0"/>
+            <wp:docPr id="49" name="48 Imagen" descr="CU REGISTRAR ENVIO DE MENSAJE.jpg"/>
+            <wp:cNvGraphicFramePr>
+              <a:graphicFrameLocks xmlns:a="http://schemas.openxmlformats.org/drawingml/2006/main" noChangeAspect="1"/>
+            </wp:cNvGraphicFramePr>
+            <a:graphic xmlns:a="http://schemas.openxmlformats.org/drawingml/2006/main">
+              <a:graphicData uri="http://schemas.openxmlformats.org/drawingml/2006/picture">
+                <pic:pic xmlns:pic="http://schemas.openxmlformats.org/drawingml/2006/picture">
+                  <pic:nvPicPr>
+                    <pic:cNvPr id="0" name="CU REGISTRAR ENVIO DE MENSAJE.jpg"/>
+                    <pic:cNvPicPr/>
+                  </pic:nvPicPr>
+                  <pic:blipFill>
+                    <a:blip r:embed="rId55" cstate="print"/>
+                    <a:stretch>
+                      <a:fillRect/>
+                    </a:stretch>
+                  </pic:blipFill>
+                  <pic:spPr>
+                    <a:xfrm>
+                      <a:off x="0" y="0"/>
+                      <a:ext cx="5829300" cy="5153025"/>
+                    </a:xfrm>
+                    <a:prstGeom prst="rect">
+                      <a:avLst/>
+                    </a:prstGeom>
+                  </pic:spPr>
+                </pic:pic>
+              </a:graphicData>
+            </a:graphic>
+          </wp:inline>
+        </w:drawing>
+      </w:r>
     </w:p>
     <w:sectPr>
-      <w:headerReference w:type="default" r:id="rId54"/>
-      <w:footerReference w:type="default" r:id="rId55"/>
+      <w:headerReference w:type="default" r:id="rId56"/>
+      <w:footerReference w:type="default" r:id="rId57"/>
       <w:pgSz w:w="12240" w:h="15840" w:code="1"/>
       <w:pgMar w:top="1440" w:right="1440" w:bottom="1440" w:left="1440" w:header="720" w:footer="720" w:gutter="0"/>
       <w:cols w:space="720"/>
@@ -9448,7 +9591,7 @@
         <w:rFonts w:asciiTheme="majorHAnsi" w:hAnsiTheme="majorHAnsi"/>
         <w:noProof/>
       </w:rPr>
-      <w:t>38</w:t>
+      <w:t>48</w:t>
     </w:r>
     <w:r>
       <w:rPr>
@@ -9543,7 +9686,7 @@
                   <a:blip r:embed="rId1">
                     <a:extLst>
                       <a:ext uri="{28A0092B-C50C-407E-A947-70E740481C1C}">
-                        <a14:useLocalDpi xmlns="" xmlns:wpc="http://schemas.microsoft.com/office/word/2010/wordprocessingCanvas" xmlns:mc="http://schemas.openxmlformats.org/markup-compatibility/2006" xmlns:o="urn:schemas-microsoft-com:office:office" xmlns:v="urn:schemas-microsoft-com:vml" xmlns:wp14="http://schemas.microsoft.com/office/word/2010/wordprocessingDrawing" xmlns:w10="urn:schemas-microsoft-com:office:word" xmlns:w="http://schemas.openxmlformats.org/wordprocessingml/2006/main" xmlns:w14="http://schemas.microsoft.com/office/word/2010/wordml" xmlns:w15="http://schemas.microsoft.com/office/word/2012/wordml" xmlns:wpg="http://schemas.microsoft.com/office/word/2010/wordprocessingGroup" xmlns:wpi="http://schemas.microsoft.com/office/word/2010/wordprocessingInk" xmlns:wps="http://schemas.microsoft.com/office/word/2010/wordprocessingShape" xmlns:a14="http://schemas.microsoft.com/office/drawing/2010/main" val="0"/>
+                        <a14:useLocalDpi xmlns:a14="http://schemas.microsoft.com/office/drawing/2010/main" xmlns:wps="http://schemas.microsoft.com/office/word/2010/wordprocessingShape" xmlns:wpi="http://schemas.microsoft.com/office/word/2010/wordprocessingInk" xmlns:wpg="http://schemas.microsoft.com/office/word/2010/wordprocessingGroup" xmlns:w15="http://schemas.microsoft.com/office/word/2012/wordml" xmlns:w14="http://schemas.microsoft.com/office/word/2010/wordml" xmlns:w="http://schemas.openxmlformats.org/wordprocessingml/2006/main" xmlns:w10="urn:schemas-microsoft-com:office:word" xmlns:wp14="http://schemas.microsoft.com/office/word/2010/wordprocessingDrawing" xmlns:v="urn:schemas-microsoft-com:vml" xmlns:o="urn:schemas-microsoft-com:office:office" xmlns:mc="http://schemas.openxmlformats.org/markup-compatibility/2006" xmlns:wpc="http://schemas.microsoft.com/office/word/2010/wordprocessingCanvas" xmlns="" val="0"/>
                       </a:ext>
                     </a:extLst>
                   </a:blip>
@@ -11786,7 +11929,7 @@
 </file>
 
 <file path=customXml/itemProps1.xml><?xml version="1.0" encoding="utf-8"?>
-<ds:datastoreItem xmlns:ds="http://schemas.openxmlformats.org/officeDocument/2006/customXml" ds:itemID="{4583C3A5-C04E-4912-989E-5552C272D915}">
+<ds:datastoreItem xmlns:ds="http://schemas.openxmlformats.org/officeDocument/2006/customXml" ds:itemID="{39BEB04C-C5ED-4C8C-89D2-5A36D51C3E9D}">
   <ds:schemaRefs>
     <ds:schemaRef ds:uri="http://schemas.openxmlformats.org/officeDocument/2006/bibliography"/>
   </ds:schemaRefs>

</xml_diff>